<commit_message>
Novas aulas de Engenharia de Software e POO.
</commit_message>
<xml_diff>
--- a/Analise e Desenvolvimento de Sistema/2_Semestre/Engenharia_de_Software/Engenharia de Software .docx
+++ b/Analise e Desenvolvimento de Sistema/2_Semestre/Engenharia_de_Software/Engenharia de Software .docx
@@ -43,9 +43,17 @@
             <w:spacing w:before="60" w:line="240" w:lineRule="auto"/>
             <w:jc w:val="left"/>
             <w:rPr>
+              <w:rFonts w:ascii="Arial" w:cs="Arial" w:eastAsia="Arial" w:hAnsi="Arial"/>
               <w:b w:val="1"/>
+              <w:i w:val="0"/>
+              <w:smallCaps w:val="0"/>
+              <w:strike w:val="0"/>
               <w:color w:val="000000"/>
+              <w:sz w:val="22"/>
+              <w:szCs w:val="22"/>
               <w:u w:val="none"/>
+              <w:shd w:fill="auto" w:val="clear"/>
+              <w:vertAlign w:val="baseline"/>
             </w:rPr>
           </w:pPr>
           <w:r>
@@ -89,9 +97,17 @@
             <w:spacing w:before="60" w:line="240" w:lineRule="auto"/>
             <w:jc w:val="left"/>
             <w:rPr>
+              <w:rFonts w:ascii="Arial" w:cs="Arial" w:eastAsia="Arial" w:hAnsi="Arial"/>
               <w:b w:val="1"/>
+              <w:i w:val="0"/>
+              <w:smallCaps w:val="0"/>
+              <w:strike w:val="0"/>
               <w:color w:val="000000"/>
+              <w:sz w:val="22"/>
+              <w:szCs w:val="22"/>
               <w:u w:val="none"/>
+              <w:shd w:fill="auto" w:val="clear"/>
+              <w:vertAlign w:val="baseline"/>
             </w:rPr>
           </w:pPr>
           <w:hyperlink w:anchor="_mvuizjjz9jgz">
@@ -131,8 +147,17 @@
             <w:ind w:left="360" w:firstLine="0"/>
             <w:jc w:val="left"/>
             <w:rPr>
+              <w:rFonts w:ascii="Arial" w:cs="Arial" w:eastAsia="Arial" w:hAnsi="Arial"/>
+              <w:b w:val="0"/>
+              <w:i w:val="0"/>
+              <w:smallCaps w:val="0"/>
+              <w:strike w:val="0"/>
               <w:color w:val="000000"/>
+              <w:sz w:val="22"/>
+              <w:szCs w:val="22"/>
               <w:u w:val="none"/>
+              <w:shd w:fill="auto" w:val="clear"/>
+              <w:vertAlign w:val="baseline"/>
             </w:rPr>
           </w:pPr>
           <w:hyperlink w:anchor="_v2qikn9n7ld8">
@@ -171,9 +196,17 @@
             <w:spacing w:before="60" w:line="240" w:lineRule="auto"/>
             <w:jc w:val="left"/>
             <w:rPr>
+              <w:rFonts w:ascii="Arial" w:cs="Arial" w:eastAsia="Arial" w:hAnsi="Arial"/>
               <w:b w:val="1"/>
+              <w:i w:val="0"/>
+              <w:smallCaps w:val="0"/>
+              <w:strike w:val="0"/>
               <w:color w:val="000000"/>
+              <w:sz w:val="22"/>
+              <w:szCs w:val="22"/>
               <w:u w:val="none"/>
+              <w:shd w:fill="auto" w:val="clear"/>
+              <w:vertAlign w:val="baseline"/>
             </w:rPr>
           </w:pPr>
           <w:hyperlink w:anchor="_nmhr6wt8qz3c">
@@ -212,9 +245,17 @@
             <w:spacing w:before="60" w:line="240" w:lineRule="auto"/>
             <w:jc w:val="left"/>
             <w:rPr>
+              <w:rFonts w:ascii="Arial" w:cs="Arial" w:eastAsia="Arial" w:hAnsi="Arial"/>
               <w:b w:val="1"/>
+              <w:i w:val="0"/>
+              <w:smallCaps w:val="0"/>
+              <w:strike w:val="0"/>
               <w:color w:val="000000"/>
+              <w:sz w:val="22"/>
+              <w:szCs w:val="22"/>
               <w:u w:val="none"/>
+              <w:shd w:fill="auto" w:val="clear"/>
+              <w:vertAlign w:val="baseline"/>
             </w:rPr>
           </w:pPr>
           <w:hyperlink w:anchor="_krk367m17ri5">
@@ -253,9 +294,17 @@
             <w:spacing w:before="60" w:line="240" w:lineRule="auto"/>
             <w:jc w:val="left"/>
             <w:rPr>
+              <w:rFonts w:ascii="Arial" w:cs="Arial" w:eastAsia="Arial" w:hAnsi="Arial"/>
               <w:b w:val="1"/>
+              <w:i w:val="0"/>
+              <w:smallCaps w:val="0"/>
+              <w:strike w:val="0"/>
               <w:color w:val="000000"/>
+              <w:sz w:val="22"/>
+              <w:szCs w:val="22"/>
               <w:u w:val="none"/>
+              <w:shd w:fill="auto" w:val="clear"/>
+              <w:vertAlign w:val="baseline"/>
             </w:rPr>
           </w:pPr>
           <w:hyperlink w:anchor="_8g66ve2m03z2">
@@ -295,8 +344,17 @@
             <w:ind w:left="360" w:firstLine="0"/>
             <w:jc w:val="left"/>
             <w:rPr>
+              <w:rFonts w:ascii="Arial" w:cs="Arial" w:eastAsia="Arial" w:hAnsi="Arial"/>
+              <w:b w:val="0"/>
+              <w:i w:val="0"/>
+              <w:smallCaps w:val="0"/>
+              <w:strike w:val="0"/>
               <w:color w:val="000000"/>
+              <w:sz w:val="22"/>
+              <w:szCs w:val="22"/>
               <w:u w:val="none"/>
+              <w:shd w:fill="auto" w:val="clear"/>
+              <w:vertAlign w:val="baseline"/>
             </w:rPr>
           </w:pPr>
           <w:hyperlink w:anchor="_wwuacb19vbjn">
@@ -336,8 +394,17 @@
             <w:ind w:left="720" w:firstLine="0"/>
             <w:jc w:val="left"/>
             <w:rPr>
+              <w:rFonts w:ascii="Arial" w:cs="Arial" w:eastAsia="Arial" w:hAnsi="Arial"/>
+              <w:b w:val="0"/>
+              <w:i w:val="0"/>
+              <w:smallCaps w:val="0"/>
+              <w:strike w:val="0"/>
               <w:color w:val="000000"/>
+              <w:sz w:val="22"/>
+              <w:szCs w:val="22"/>
               <w:u w:val="none"/>
+              <w:shd w:fill="auto" w:val="clear"/>
+              <w:vertAlign w:val="baseline"/>
             </w:rPr>
           </w:pPr>
           <w:hyperlink w:anchor="_7kqygbclj0bk">
@@ -377,8 +444,17 @@
             <w:ind w:left="720" w:firstLine="0"/>
             <w:jc w:val="left"/>
             <w:rPr>
+              <w:rFonts w:ascii="Arial" w:cs="Arial" w:eastAsia="Arial" w:hAnsi="Arial"/>
+              <w:b w:val="0"/>
+              <w:i w:val="0"/>
+              <w:smallCaps w:val="0"/>
+              <w:strike w:val="0"/>
               <w:color w:val="000000"/>
+              <w:sz w:val="22"/>
+              <w:szCs w:val="22"/>
               <w:u w:val="none"/>
+              <w:shd w:fill="auto" w:val="clear"/>
+              <w:vertAlign w:val="baseline"/>
             </w:rPr>
           </w:pPr>
           <w:hyperlink w:anchor="_4kdebc5llr11">
@@ -418,8 +494,17 @@
             <w:ind w:left="720" w:firstLine="0"/>
             <w:jc w:val="left"/>
             <w:rPr>
+              <w:rFonts w:ascii="Arial" w:cs="Arial" w:eastAsia="Arial" w:hAnsi="Arial"/>
+              <w:b w:val="0"/>
+              <w:i w:val="0"/>
+              <w:smallCaps w:val="0"/>
+              <w:strike w:val="0"/>
               <w:color w:val="000000"/>
+              <w:sz w:val="22"/>
+              <w:szCs w:val="22"/>
               <w:u w:val="none"/>
+              <w:shd w:fill="auto" w:val="clear"/>
+              <w:vertAlign w:val="baseline"/>
             </w:rPr>
           </w:pPr>
           <w:hyperlink w:anchor="_gq4k7cj9dddr">
@@ -459,8 +544,17 @@
             <w:ind w:left="360" w:firstLine="0"/>
             <w:jc w:val="left"/>
             <w:rPr>
+              <w:rFonts w:ascii="Arial" w:cs="Arial" w:eastAsia="Arial" w:hAnsi="Arial"/>
+              <w:b w:val="0"/>
+              <w:i w:val="0"/>
+              <w:smallCaps w:val="0"/>
+              <w:strike w:val="0"/>
               <w:color w:val="000000"/>
+              <w:sz w:val="22"/>
+              <w:szCs w:val="22"/>
               <w:u w:val="none"/>
+              <w:shd w:fill="auto" w:val="clear"/>
+              <w:vertAlign w:val="baseline"/>
             </w:rPr>
           </w:pPr>
           <w:hyperlink w:anchor="_h08fb08ynr3a">
@@ -500,8 +594,17 @@
             <w:ind w:left="360" w:firstLine="0"/>
             <w:jc w:val="left"/>
             <w:rPr>
+              <w:rFonts w:ascii="Arial" w:cs="Arial" w:eastAsia="Arial" w:hAnsi="Arial"/>
+              <w:b w:val="0"/>
+              <w:i w:val="0"/>
+              <w:smallCaps w:val="0"/>
+              <w:strike w:val="0"/>
               <w:color w:val="000000"/>
+              <w:sz w:val="22"/>
+              <w:szCs w:val="22"/>
               <w:u w:val="none"/>
+              <w:shd w:fill="auto" w:val="clear"/>
+              <w:vertAlign w:val="baseline"/>
             </w:rPr>
           </w:pPr>
           <w:hyperlink w:anchor="_13a0fphwstts">
@@ -540,17 +643,33 @@
             <w:spacing w:before="60" w:line="240" w:lineRule="auto"/>
             <w:jc w:val="left"/>
             <w:rPr>
+              <w:rFonts w:ascii="Arial" w:cs="Arial" w:eastAsia="Arial" w:hAnsi="Arial"/>
               <w:b w:val="1"/>
+              <w:i w:val="0"/>
+              <w:smallCaps w:val="0"/>
+              <w:strike w:val="0"/>
               <w:color w:val="000000"/>
+              <w:sz w:val="22"/>
+              <w:szCs w:val="22"/>
               <w:u w:val="none"/>
+              <w:shd w:fill="auto" w:val="clear"/>
+              <w:vertAlign w:val="baseline"/>
             </w:rPr>
           </w:pPr>
           <w:hyperlink w:anchor="_l0cev974pp98">
             <w:r>
               <w:rPr>
+                <w:rFonts w:ascii="Nunito" w:cs="Nunito" w:eastAsia="Nunito" w:hAnsi="Nunito"/>
                 <w:b w:val="1"/>
+                <w:i w:val="0"/>
+                <w:smallCaps w:val="0"/>
+                <w:strike w:val="0"/>
                 <w:color w:val="000000"/>
+                <w:sz w:val="18"/>
+                <w:szCs w:val="18"/>
                 <w:u w:val="none"/>
+                <w:shd w:fill="auto" w:val="clear"/>
+                <w:vertAlign w:val="baseline"/>
                 <w:rtl w:val="0"/>
               </w:rPr>
               <w:t xml:space="preserve">Tipo de software</w:t>
@@ -574,15 +693,33 @@
             <w:ind w:left="360" w:firstLine="0"/>
             <w:jc w:val="left"/>
             <w:rPr>
+              <w:rFonts w:ascii="Arial" w:cs="Arial" w:eastAsia="Arial" w:hAnsi="Arial"/>
+              <w:b w:val="0"/>
+              <w:i w:val="0"/>
+              <w:smallCaps w:val="0"/>
+              <w:strike w:val="0"/>
               <w:color w:val="000000"/>
+              <w:sz w:val="22"/>
+              <w:szCs w:val="22"/>
               <w:u w:val="none"/>
+              <w:shd w:fill="auto" w:val="clear"/>
+              <w:vertAlign w:val="baseline"/>
             </w:rPr>
           </w:pPr>
           <w:hyperlink w:anchor="_c1zguo85u7wc">
             <w:r>
               <w:rPr>
+                <w:rFonts w:ascii="Nunito" w:cs="Nunito" w:eastAsia="Nunito" w:hAnsi="Nunito"/>
+                <w:b w:val="0"/>
+                <w:i w:val="0"/>
+                <w:smallCaps w:val="0"/>
+                <w:strike w:val="0"/>
                 <w:color w:val="000000"/>
+                <w:sz w:val="18"/>
+                <w:szCs w:val="18"/>
                 <w:u w:val="none"/>
+                <w:shd w:fill="auto" w:val="clear"/>
+                <w:vertAlign w:val="baseline"/>
                 <w:rtl w:val="0"/>
               </w:rPr>
               <w:t xml:space="preserve">Tipo de software - Categorias modernas</w:t>
@@ -605,17 +742,33 @@
             <w:spacing w:before="60" w:line="240" w:lineRule="auto"/>
             <w:jc w:val="left"/>
             <w:rPr>
+              <w:rFonts w:ascii="Arial" w:cs="Arial" w:eastAsia="Arial" w:hAnsi="Arial"/>
               <w:b w:val="1"/>
+              <w:i w:val="0"/>
+              <w:smallCaps w:val="0"/>
+              <w:strike w:val="0"/>
               <w:color w:val="000000"/>
+              <w:sz w:val="22"/>
+              <w:szCs w:val="22"/>
               <w:u w:val="none"/>
+              <w:shd w:fill="auto" w:val="clear"/>
+              <w:vertAlign w:val="baseline"/>
             </w:rPr>
           </w:pPr>
           <w:hyperlink w:anchor="_33ltfm18kt23">
             <w:r>
               <w:rPr>
+                <w:rFonts w:ascii="Nunito" w:cs="Nunito" w:eastAsia="Nunito" w:hAnsi="Nunito"/>
                 <w:b w:val="1"/>
+                <w:i w:val="0"/>
+                <w:smallCaps w:val="0"/>
+                <w:strike w:val="0"/>
                 <w:color w:val="000000"/>
+                <w:sz w:val="18"/>
+                <w:szCs w:val="18"/>
                 <w:u w:val="none"/>
+                <w:shd w:fill="auto" w:val="clear"/>
+                <w:vertAlign w:val="baseline"/>
                 <w:rtl w:val="0"/>
               </w:rPr>
               <w:t xml:space="preserve">Curva de defeitos de hardware</w:t>
@@ -638,22 +791,231 @@
             <w:spacing w:before="60" w:line="240" w:lineRule="auto"/>
             <w:jc w:val="left"/>
             <w:rPr>
+              <w:rFonts w:ascii="Arial" w:cs="Arial" w:eastAsia="Arial" w:hAnsi="Arial"/>
               <w:b w:val="1"/>
+              <w:i w:val="0"/>
+              <w:smallCaps w:val="0"/>
+              <w:strike w:val="0"/>
               <w:color w:val="000000"/>
+              <w:sz w:val="22"/>
+              <w:szCs w:val="22"/>
               <w:u w:val="none"/>
+              <w:shd w:fill="auto" w:val="clear"/>
+              <w:vertAlign w:val="baseline"/>
             </w:rPr>
           </w:pPr>
           <w:hyperlink w:anchor="_v7toio0o6um">
             <w:r>
               <w:rPr>
+                <w:rFonts w:ascii="Nunito" w:cs="Nunito" w:eastAsia="Nunito" w:hAnsi="Nunito"/>
                 <w:b w:val="1"/>
+                <w:i w:val="0"/>
+                <w:smallCaps w:val="0"/>
+                <w:strike w:val="0"/>
                 <w:color w:val="000000"/>
+                <w:sz w:val="18"/>
+                <w:szCs w:val="18"/>
                 <w:u w:val="none"/>
+                <w:shd w:fill="auto" w:val="clear"/>
+                <w:vertAlign w:val="baseline"/>
                 <w:rtl w:val="0"/>
               </w:rPr>
               <w:t xml:space="preserve">Curva de defeitos do software</w:t>
               <w:tab/>
               <w:t xml:space="preserve">7</w:t>
+            </w:r>
+          </w:hyperlink>
+          <w:r>
+            <w:rPr>
+              <w:rtl w:val="0"/>
+            </w:rPr>
+          </w:r>
+        </w:p>
+        <w:p>
+          <w:pPr>
+            <w:keepNext w:val="0"/>
+            <w:keepLines w:val="0"/>
+            <w:pageBreakBefore w:val="0"/>
+            <w:widowControl w:val="0"/>
+            <w:pBdr>
+              <w:top w:space="0" w:sz="0" w:val="nil"/>
+              <w:left w:space="0" w:sz="0" w:val="nil"/>
+              <w:bottom w:space="0" w:sz="0" w:val="nil"/>
+              <w:right w:space="0" w:sz="0" w:val="nil"/>
+              <w:between w:space="0" w:sz="0" w:val="nil"/>
+            </w:pBdr>
+            <w:shd w:fill="auto" w:val="clear"/>
+            <w:tabs>
+              <w:tab w:val="right" w:leader="dot" w:pos="12000"/>
+            </w:tabs>
+            <w:spacing w:after="0" w:before="60" w:line="240" w:lineRule="auto"/>
+            <w:ind w:left="0" w:right="0" w:firstLine="0"/>
+            <w:jc w:val="left"/>
+            <w:rPr>
+              <w:b w:val="1"/>
+            </w:rPr>
+          </w:pPr>
+          <w:hyperlink w:anchor="_lobsaq6aj3p">
+            <w:r>
+              <w:rPr>
+                <w:b w:val="1"/>
+                <w:rtl w:val="0"/>
+              </w:rPr>
+              <w:t xml:space="preserve">Evolução de Software</w:t>
+              <w:tab/>
+              <w:t xml:space="preserve">7</w:t>
+            </w:r>
+          </w:hyperlink>
+          <w:r>
+            <w:rPr>
+              <w:rtl w:val="0"/>
+            </w:rPr>
+          </w:r>
+        </w:p>
+        <w:p>
+          <w:pPr>
+            <w:keepNext w:val="0"/>
+            <w:keepLines w:val="0"/>
+            <w:pageBreakBefore w:val="0"/>
+            <w:widowControl w:val="0"/>
+            <w:pBdr>
+              <w:top w:space="0" w:sz="0" w:val="nil"/>
+              <w:left w:space="0" w:sz="0" w:val="nil"/>
+              <w:bottom w:space="0" w:sz="0" w:val="nil"/>
+              <w:right w:space="0" w:sz="0" w:val="nil"/>
+              <w:between w:space="0" w:sz="0" w:val="nil"/>
+            </w:pBdr>
+            <w:shd w:fill="auto" w:val="clear"/>
+            <w:tabs>
+              <w:tab w:val="right" w:leader="dot" w:pos="12000"/>
+            </w:tabs>
+            <w:spacing w:after="0" w:before="60" w:line="240" w:lineRule="auto"/>
+            <w:ind w:left="360" w:right="0" w:firstLine="0"/>
+            <w:jc w:val="left"/>
+            <w:rPr/>
+          </w:pPr>
+          <w:hyperlink w:anchor="_fnu980t9nb2x">
+            <w:r>
+              <w:rPr>
+                <w:rtl w:val="0"/>
+              </w:rPr>
+              <w:t xml:space="preserve">A primeira era do desenvolvimento de software - 1950 a 1965</w:t>
+              <w:tab/>
+              <w:t xml:space="preserve">7</w:t>
+            </w:r>
+          </w:hyperlink>
+          <w:r>
+            <w:rPr>
+              <w:rtl w:val="0"/>
+            </w:rPr>
+          </w:r>
+        </w:p>
+        <w:p>
+          <w:pPr>
+            <w:keepNext w:val="0"/>
+            <w:keepLines w:val="0"/>
+            <w:pageBreakBefore w:val="0"/>
+            <w:widowControl w:val="0"/>
+            <w:pBdr>
+              <w:top w:space="0" w:sz="0" w:val="nil"/>
+              <w:left w:space="0" w:sz="0" w:val="nil"/>
+              <w:bottom w:space="0" w:sz="0" w:val="nil"/>
+              <w:right w:space="0" w:sz="0" w:val="nil"/>
+              <w:between w:space="0" w:sz="0" w:val="nil"/>
+            </w:pBdr>
+            <w:shd w:fill="auto" w:val="clear"/>
+            <w:tabs>
+              <w:tab w:val="right" w:leader="dot" w:pos="12000"/>
+            </w:tabs>
+            <w:spacing w:after="0" w:before="60" w:line="240" w:lineRule="auto"/>
+            <w:ind w:left="360" w:right="0" w:firstLine="0"/>
+            <w:jc w:val="left"/>
+            <w:rPr/>
+          </w:pPr>
+          <w:hyperlink w:anchor="_tggtzyp3dyr4">
+            <w:r>
+              <w:rPr>
+                <w:rtl w:val="0"/>
+              </w:rPr>
+              <w:t xml:space="preserve">A segunda era do desenvolvimento de software - 1963 a 1974</w:t>
+              <w:tab/>
+              <w:t xml:space="preserve">8</w:t>
+            </w:r>
+          </w:hyperlink>
+          <w:r>
+            <w:rPr>
+              <w:rtl w:val="0"/>
+            </w:rPr>
+          </w:r>
+        </w:p>
+        <w:p>
+          <w:pPr>
+            <w:keepNext w:val="0"/>
+            <w:keepLines w:val="0"/>
+            <w:pageBreakBefore w:val="0"/>
+            <w:widowControl w:val="0"/>
+            <w:pBdr>
+              <w:top w:space="0" w:sz="0" w:val="nil"/>
+              <w:left w:space="0" w:sz="0" w:val="nil"/>
+              <w:bottom w:space="0" w:sz="0" w:val="nil"/>
+              <w:right w:space="0" w:sz="0" w:val="nil"/>
+              <w:between w:space="0" w:sz="0" w:val="nil"/>
+            </w:pBdr>
+            <w:shd w:fill="auto" w:val="clear"/>
+            <w:tabs>
+              <w:tab w:val="right" w:leader="dot" w:pos="12000"/>
+            </w:tabs>
+            <w:spacing w:after="0" w:before="60" w:line="240" w:lineRule="auto"/>
+            <w:ind w:left="360" w:right="0" w:firstLine="0"/>
+            <w:jc w:val="left"/>
+            <w:rPr/>
+          </w:pPr>
+          <w:hyperlink w:anchor="_nughs4jesjao">
+            <w:r>
+              <w:rPr>
+                <w:rtl w:val="0"/>
+              </w:rPr>
+              <w:t xml:space="preserve">A terceira era do desenvolvimento de software - 1973 a 1978</w:t>
+              <w:tab/>
+              <w:t xml:space="preserve">8</w:t>
+            </w:r>
+          </w:hyperlink>
+          <w:r>
+            <w:rPr>
+              <w:rtl w:val="0"/>
+            </w:rPr>
+          </w:r>
+        </w:p>
+        <w:p>
+          <w:pPr>
+            <w:keepNext w:val="0"/>
+            <w:keepLines w:val="0"/>
+            <w:pageBreakBefore w:val="0"/>
+            <w:widowControl w:val="0"/>
+            <w:pBdr>
+              <w:top w:space="0" w:sz="0" w:val="nil"/>
+              <w:left w:space="0" w:sz="0" w:val="nil"/>
+              <w:bottom w:space="0" w:sz="0" w:val="nil"/>
+              <w:right w:space="0" w:sz="0" w:val="nil"/>
+              <w:between w:space="0" w:sz="0" w:val="nil"/>
+            </w:pBdr>
+            <w:shd w:fill="auto" w:val="clear"/>
+            <w:tabs>
+              <w:tab w:val="right" w:leader="dot" w:pos="12000"/>
+            </w:tabs>
+            <w:spacing w:after="0" w:before="60" w:line="240" w:lineRule="auto"/>
+            <w:ind w:left="360" w:right="0" w:firstLine="0"/>
+            <w:jc w:val="left"/>
+            <w:rPr/>
+          </w:pPr>
+          <w:hyperlink w:anchor="_pl5qjikuiv94">
+            <w:r>
+              <w:rPr>
+                <w:rtl w:val="0"/>
+              </w:rPr>
+              <w:t xml:space="preserve">A quarta era do desenvolvimento de software - 1985 aos dias atuais</w:t>
+              <w:tab/>
+              <w:t xml:space="preserve">8</w:t>
             </w:r>
           </w:hyperlink>
           <w:r>
@@ -882,7 +1244,7 @@
       <w:pPr>
         <w:numPr>
           <w:ilvl w:val="0"/>
-          <w:numId w:val="1"/>
+          <w:numId w:val="2"/>
         </w:numPr>
         <w:ind w:left="720" w:hanging="360"/>
         <w:rPr>
@@ -900,7 +1262,7 @@
       <w:pPr>
         <w:numPr>
           <w:ilvl w:val="0"/>
-          <w:numId w:val="1"/>
+          <w:numId w:val="2"/>
         </w:numPr>
         <w:ind w:left="720" w:hanging="360"/>
         <w:rPr>
@@ -918,7 +1280,7 @@
       <w:pPr>
         <w:numPr>
           <w:ilvl w:val="0"/>
-          <w:numId w:val="1"/>
+          <w:numId w:val="2"/>
         </w:numPr>
         <w:ind w:left="720" w:hanging="360"/>
         <w:rPr>
@@ -936,7 +1298,7 @@
       <w:pPr>
         <w:numPr>
           <w:ilvl w:val="0"/>
-          <w:numId w:val="1"/>
+          <w:numId w:val="2"/>
         </w:numPr>
         <w:ind w:left="720" w:hanging="360"/>
         <w:rPr>
@@ -954,7 +1316,7 @@
       <w:pPr>
         <w:numPr>
           <w:ilvl w:val="0"/>
-          <w:numId w:val="1"/>
+          <w:numId w:val="2"/>
         </w:numPr>
         <w:ind w:left="720" w:hanging="360"/>
         <w:rPr>
@@ -972,7 +1334,7 @@
       <w:pPr>
         <w:numPr>
           <w:ilvl w:val="0"/>
-          <w:numId w:val="1"/>
+          <w:numId w:val="2"/>
         </w:numPr>
         <w:ind w:left="720" w:hanging="360"/>
         <w:rPr>
@@ -1913,7 +2275,7 @@
                     <pic:cNvPicPr preferRelativeResize="0"/>
                   </pic:nvPicPr>
                   <pic:blipFill>
-                    <a:blip r:embed="rId6"/>
+                    <a:blip r:embed="rId7"/>
                     <a:srcRect b="0" l="0" r="0" t="0"/>
                     <a:stretch>
                       <a:fillRect/>
@@ -2005,16 +2367,16 @@
           <wp:inline distB="114300" distT="114300" distL="114300" distR="114300">
             <wp:extent cx="4691063" cy="1569108"/>
             <wp:effectExtent b="0" l="0" r="0" t="0"/>
-            <wp:docPr id="3" name="image1.png"/>
+            <wp:docPr id="3" name="image3.png"/>
             <a:graphic>
               <a:graphicData uri="http://schemas.openxmlformats.org/drawingml/2006/picture">
                 <pic:pic>
                   <pic:nvPicPr>
-                    <pic:cNvPr id="0" name="image1.png"/>
+                    <pic:cNvPr id="0" name="image3.png"/>
                     <pic:cNvPicPr preferRelativeResize="0"/>
                   </pic:nvPicPr>
                   <pic:blipFill>
-                    <a:blip r:embed="rId7"/>
+                    <a:blip r:embed="rId8"/>
                     <a:srcRect b="0" l="0" r="0" t="0"/>
                     <a:stretch>
                       <a:fillRect/>
@@ -2134,7 +2496,7 @@
                     <pic:cNvPicPr preferRelativeResize="0"/>
                   </pic:nvPicPr>
                   <pic:blipFill>
-                    <a:blip r:embed="rId8"/>
+                    <a:blip r:embed="rId9"/>
                     <a:srcRect b="0" l="0" r="0" t="0"/>
                     <a:stretch>
                       <a:fillRect/>
@@ -2245,16 +2607,16 @@
           <wp:inline distB="19050" distT="19050" distL="19050" distR="19050">
             <wp:extent cx="2852738" cy="1950046"/>
             <wp:effectExtent b="0" l="0" r="0" t="0"/>
-            <wp:docPr id="2" name="image3.png"/>
+            <wp:docPr id="2" name="image1.png"/>
             <a:graphic>
               <a:graphicData uri="http://schemas.openxmlformats.org/drawingml/2006/picture">
                 <pic:pic>
                   <pic:nvPicPr>
-                    <pic:cNvPr id="0" name="image3.png"/>
+                    <pic:cNvPr id="0" name="image1.png"/>
                     <pic:cNvPicPr preferRelativeResize="0"/>
                   </pic:nvPicPr>
                   <pic:blipFill>
-                    <a:blip r:embed="rId9"/>
+                    <a:blip r:embed="rId10"/>
                     <a:srcRect b="0" l="0" r="0" t="0"/>
                     <a:stretch>
                       <a:fillRect/>
@@ -2292,6 +2654,854 @@
     </w:p>
     <w:p>
       <w:pPr>
+        <w:pStyle w:val="Heading1"/>
+        <w:rPr/>
+      </w:pPr>
+      <w:bookmarkStart w:colFirst="0" w:colLast="0" w:name="_lobsaq6aj3p" w:id="17"/>
+      <w:bookmarkEnd w:id="17"/>
+      <w:r>
+        <w:rPr>
+          <w:rtl w:val="0"/>
+        </w:rPr>
+        <w:t xml:space="preserve">Evolução de Software</w:t>
+      </w:r>
+    </w:p>
+    <w:p>
+      <w:pPr>
+        <w:rPr/>
+      </w:pPr>
+      <w:r>
+        <w:rPr>
+          <w:rtl w:val="0"/>
+        </w:rPr>
+      </w:r>
+    </w:p>
+    <w:p>
+      <w:pPr>
+        <w:rPr/>
+      </w:pPr>
+      <w:r>
+        <w:rPr>
+          <w:rtl w:val="0"/>
+        </w:rPr>
+        <w:t xml:space="preserve">A década de 1950 é um marco para o desenvolvimento de software. É nela que se inicia a primeira era do desenvolvimento de software. Da década de 1950 até os nossos dias tivemos quatro eras de desenvolvimento de software. (PFLEEGER, 2003)</w:t>
+      </w:r>
+    </w:p>
+    <w:p>
+      <w:pPr>
+        <w:rPr/>
+      </w:pPr>
+      <w:r>
+        <w:rPr>
+          <w:rtl w:val="0"/>
+        </w:rPr>
+      </w:r>
+    </w:p>
+    <w:p>
+      <w:pPr>
+        <w:rPr/>
+      </w:pPr>
+      <w:r>
+        <w:rPr>
+          <w:rtl w:val="0"/>
+        </w:rPr>
+        <w:t xml:space="preserve">Segue nos tópicos abaixo as principais características de cada era do software: </w:t>
+      </w:r>
+    </w:p>
+    <w:p>
+      <w:pPr>
+        <w:rPr/>
+      </w:pPr>
+      <w:r>
+        <w:rPr>
+          <w:rtl w:val="0"/>
+        </w:rPr>
+      </w:r>
+    </w:p>
+    <w:p>
+      <w:pPr>
+        <w:pStyle w:val="Heading2"/>
+        <w:rPr/>
+      </w:pPr>
+      <w:bookmarkStart w:colFirst="0" w:colLast="0" w:name="_fnu980t9nb2x" w:id="18"/>
+      <w:bookmarkEnd w:id="18"/>
+      <w:r>
+        <w:rPr>
+          <w:rtl w:val="0"/>
+        </w:rPr>
+        <w:t xml:space="preserve">A primeira era do desenvolvimento de software - 1950 a 1965 </w:t>
+      </w:r>
+    </w:p>
+    <w:p>
+      <w:pPr>
+        <w:rPr/>
+      </w:pPr>
+      <w:r>
+        <w:rPr>
+          <w:rtl w:val="0"/>
+        </w:rPr>
+      </w:r>
+    </w:p>
+    <w:p>
+      <w:pPr>
+        <w:rPr/>
+      </w:pPr>
+      <w:r>
+        <w:rPr>
+          <w:rtl w:val="0"/>
+        </w:rPr>
+        <w:t xml:space="preserve">A lista abaixo apresenta as principais características desta era de desenvolvimento do software:</w:t>
+      </w:r>
+    </w:p>
+    <w:p>
+      <w:pPr>
+        <w:rPr/>
+      </w:pPr>
+      <w:r>
+        <w:rPr>
+          <w:rtl w:val="0"/>
+        </w:rPr>
+      </w:r>
+    </w:p>
+    <w:p>
+      <w:pPr>
+        <w:numPr>
+          <w:ilvl w:val="0"/>
+          <w:numId w:val="3"/>
+        </w:numPr>
+        <w:ind w:left="720" w:hanging="360"/>
+        <w:rPr>
+          <w:u w:val="none"/>
+        </w:rPr>
+      </w:pPr>
+      <w:r>
+        <w:rPr>
+          <w:rtl w:val="0"/>
+        </w:rPr>
+        <w:t xml:space="preserve">O desenvolvimento de software era considerado uma arte;</w:t>
+      </w:r>
+    </w:p>
+    <w:p>
+      <w:pPr>
+        <w:numPr>
+          <w:ilvl w:val="0"/>
+          <w:numId w:val="3"/>
+        </w:numPr>
+        <w:ind w:left="720" w:hanging="360"/>
+        <w:rPr>
+          <w:u w:val="none"/>
+        </w:rPr>
+      </w:pPr>
+      <w:r>
+        <w:rPr>
+          <w:rtl w:val="0"/>
+        </w:rPr>
+        <w:t xml:space="preserve">Haviam poucos métodos sistemáticos para o desenvolvimento;</w:t>
+      </w:r>
+    </w:p>
+    <w:p>
+      <w:pPr>
+        <w:numPr>
+          <w:ilvl w:val="0"/>
+          <w:numId w:val="3"/>
+        </w:numPr>
+        <w:ind w:left="720" w:hanging="360"/>
+        <w:rPr>
+          <w:u w:val="none"/>
+        </w:rPr>
+      </w:pPr>
+      <w:r>
+        <w:rPr>
+          <w:rtl w:val="0"/>
+        </w:rPr>
+        <w:t xml:space="preserve">O desenvolvimento de software não era gerenciado;</w:t>
+      </w:r>
+    </w:p>
+    <w:p>
+      <w:pPr>
+        <w:numPr>
+          <w:ilvl w:val="0"/>
+          <w:numId w:val="3"/>
+        </w:numPr>
+        <w:ind w:left="720" w:hanging="360"/>
+        <w:rPr>
+          <w:u w:val="none"/>
+        </w:rPr>
+      </w:pPr>
+      <w:r>
+        <w:rPr>
+          <w:rtl w:val="0"/>
+        </w:rPr>
+        <w:t xml:space="preserve">O hardware sofria contínuas mudanças e era o centro das atenções;</w:t>
+      </w:r>
+    </w:p>
+    <w:p>
+      <w:pPr>
+        <w:numPr>
+          <w:ilvl w:val="0"/>
+          <w:numId w:val="3"/>
+        </w:numPr>
+        <w:ind w:left="720" w:hanging="360"/>
+        <w:rPr>
+          <w:u w:val="none"/>
+        </w:rPr>
+      </w:pPr>
+      <w:r>
+        <w:rPr>
+          <w:rtl w:val="0"/>
+        </w:rPr>
+        <w:t xml:space="preserve">O software era customizado, ou seja, adequado às necessidades do usuário final, e a sua distribuição era limitada;</w:t>
+      </w:r>
+    </w:p>
+    <w:p>
+      <w:pPr>
+        <w:numPr>
+          <w:ilvl w:val="0"/>
+          <w:numId w:val="3"/>
+        </w:numPr>
+        <w:ind w:left="720" w:hanging="360"/>
+        <w:rPr>
+          <w:u w:val="none"/>
+        </w:rPr>
+      </w:pPr>
+      <w:r>
+        <w:rPr>
+          <w:rtl w:val="0"/>
+        </w:rPr>
+        <w:t xml:space="preserve">O software era desenvolvido e utilizado pela mesma pessoa ou organização;</w:t>
+      </w:r>
+    </w:p>
+    <w:p>
+      <w:pPr>
+        <w:numPr>
+          <w:ilvl w:val="0"/>
+          <w:numId w:val="3"/>
+        </w:numPr>
+        <w:ind w:left="720" w:hanging="360"/>
+        <w:rPr>
+          <w:u w:val="none"/>
+        </w:rPr>
+      </w:pPr>
+      <w:r>
+        <w:rPr>
+          <w:rtl w:val="0"/>
+        </w:rPr>
+        <w:t xml:space="preserve">Não havia documentação, todas as informações necessárias sobre o software estavam na cabeça das pessoas que o desenvolveram (one’s head);</w:t>
+      </w:r>
+    </w:p>
+    <w:p>
+      <w:pPr>
+        <w:numPr>
+          <w:ilvl w:val="0"/>
+          <w:numId w:val="3"/>
+        </w:numPr>
+        <w:ind w:left="720" w:hanging="360"/>
+        <w:rPr>
+          <w:u w:val="none"/>
+        </w:rPr>
+      </w:pPr>
+      <w:r>
+        <w:rPr>
+          <w:rtl w:val="0"/>
+        </w:rPr>
+        <w:t xml:space="preserve">O processamento de dados era em lote (batch).</w:t>
+      </w:r>
+    </w:p>
+    <w:p>
+      <w:pPr>
+        <w:rPr/>
+      </w:pPr>
+      <w:r>
+        <w:rPr>
+          <w:rtl w:val="0"/>
+        </w:rPr>
+      </w:r>
+    </w:p>
+    <w:p>
+      <w:pPr>
+        <w:pStyle w:val="Heading2"/>
+        <w:rPr/>
+      </w:pPr>
+      <w:bookmarkStart w:colFirst="0" w:colLast="0" w:name="_tggtzyp3dyr4" w:id="19"/>
+      <w:bookmarkEnd w:id="19"/>
+      <w:r>
+        <w:rPr>
+          <w:rtl w:val="0"/>
+        </w:rPr>
+        <w:t xml:space="preserve">A segunda era do desenvolvimento de software - 1963 a 1974 </w:t>
+      </w:r>
+    </w:p>
+    <w:p>
+      <w:pPr>
+        <w:rPr/>
+      </w:pPr>
+      <w:r>
+        <w:rPr>
+          <w:rtl w:val="0"/>
+        </w:rPr>
+      </w:r>
+    </w:p>
+    <w:p>
+      <w:pPr>
+        <w:rPr/>
+      </w:pPr>
+      <w:r>
+        <w:rPr>
+          <w:rtl w:val="0"/>
+        </w:rPr>
+        <w:t xml:space="preserve">A lista abaixo apresenta as principais características desta era de desenvolvimento do software:</w:t>
+      </w:r>
+    </w:p>
+    <w:p>
+      <w:pPr>
+        <w:rPr/>
+      </w:pPr>
+      <w:r>
+        <w:rPr>
+          <w:rtl w:val="0"/>
+        </w:rPr>
+      </w:r>
+    </w:p>
+    <w:p>
+      <w:pPr>
+        <w:numPr>
+          <w:ilvl w:val="0"/>
+          <w:numId w:val="4"/>
+        </w:numPr>
+        <w:ind w:left="720" w:hanging="360"/>
+        <w:rPr>
+          <w:u w:val="none"/>
+        </w:rPr>
+      </w:pPr>
+      <w:r>
+        <w:rPr>
+          <w:rtl w:val="0"/>
+        </w:rPr>
+        <w:t xml:space="preserve">Surgimento da multiprogramação e dos sistemas multiusuários;</w:t>
+      </w:r>
+    </w:p>
+    <w:p>
+      <w:pPr>
+        <w:numPr>
+          <w:ilvl w:val="0"/>
+          <w:numId w:val="4"/>
+        </w:numPr>
+        <w:ind w:left="720" w:hanging="360"/>
+        <w:rPr>
+          <w:u w:val="none"/>
+        </w:rPr>
+      </w:pPr>
+      <w:r>
+        <w:rPr>
+          <w:rtl w:val="0"/>
+        </w:rPr>
+        <w:t xml:space="preserve">Desenvolvimento de técnicas interativas homem -máquina;</w:t>
+      </w:r>
+    </w:p>
+    <w:p>
+      <w:pPr>
+        <w:numPr>
+          <w:ilvl w:val="0"/>
+          <w:numId w:val="4"/>
+        </w:numPr>
+        <w:ind w:left="720" w:hanging="360"/>
+        <w:rPr>
+          <w:u w:val="none"/>
+        </w:rPr>
+      </w:pPr>
+      <w:r>
+        <w:rPr>
+          <w:rtl w:val="0"/>
+        </w:rPr>
+        <w:t xml:space="preserve">Utilização de sistemas de tempo real;</w:t>
+      </w:r>
+    </w:p>
+    <w:p>
+      <w:pPr>
+        <w:numPr>
+          <w:ilvl w:val="0"/>
+          <w:numId w:val="4"/>
+        </w:numPr>
+        <w:ind w:left="720" w:hanging="360"/>
+        <w:rPr>
+          <w:u w:val="none"/>
+        </w:rPr>
+      </w:pPr>
+      <w:r>
+        <w:rPr>
+          <w:rtl w:val="0"/>
+        </w:rPr>
+        <w:t xml:space="preserve">Surgimento da 1ª geração de Sistema Gerenciadores de Banco de Dados;</w:t>
+      </w:r>
+    </w:p>
+    <w:p>
+      <w:pPr>
+        <w:numPr>
+          <w:ilvl w:val="0"/>
+          <w:numId w:val="4"/>
+        </w:numPr>
+        <w:ind w:left="720" w:hanging="360"/>
+        <w:rPr>
+          <w:u w:val="none"/>
+        </w:rPr>
+      </w:pPr>
+      <w:r>
+        <w:rPr>
+          <w:rtl w:val="0"/>
+        </w:rPr>
+        <w:t xml:space="preserve">Nascem as software houses e os produtos de software;</w:t>
+      </w:r>
+    </w:p>
+    <w:p>
+      <w:pPr>
+        <w:numPr>
+          <w:ilvl w:val="0"/>
+          <w:numId w:val="4"/>
+        </w:numPr>
+        <w:ind w:left="720" w:hanging="360"/>
+        <w:rPr>
+          <w:u w:val="none"/>
+        </w:rPr>
+      </w:pPr>
+      <w:r>
+        <w:rPr>
+          <w:rtl w:val="0"/>
+        </w:rPr>
+        <w:t xml:space="preserve">O software era produzido para ampla distribuição em um mercado multidisciplinar, em várias áreas de conhecimentos;</w:t>
+      </w:r>
+    </w:p>
+    <w:p>
+      <w:pPr>
+        <w:numPr>
+          <w:ilvl w:val="0"/>
+          <w:numId w:val="4"/>
+        </w:numPr>
+        <w:ind w:left="720" w:hanging="360"/>
+        <w:rPr>
+          <w:u w:val="none"/>
+        </w:rPr>
+      </w:pPr>
+      <w:r>
+        <w:rPr>
+          <w:rtl w:val="0"/>
+        </w:rPr>
+        <w:t xml:space="preserve">Surge o conceito de biblioteca de software;</w:t>
+      </w:r>
+    </w:p>
+    <w:p>
+      <w:pPr>
+        <w:numPr>
+          <w:ilvl w:val="0"/>
+          <w:numId w:val="4"/>
+        </w:numPr>
+        <w:ind w:left="720" w:hanging="360"/>
+        <w:rPr>
+          <w:u w:val="none"/>
+        </w:rPr>
+      </w:pPr>
+      <w:r>
+        <w:rPr>
+          <w:rtl w:val="0"/>
+        </w:rPr>
+        <w:t xml:space="preserve">Devido à falta de metodologias de desenvolvimento e de documentação, a manutenção era praticamente impossível.</w:t>
+      </w:r>
+    </w:p>
+    <w:p>
+      <w:pPr>
+        <w:rPr/>
+      </w:pPr>
+      <w:r>
+        <w:rPr>
+          <w:rtl w:val="0"/>
+        </w:rPr>
+      </w:r>
+    </w:p>
+    <w:p>
+      <w:pPr>
+        <w:pStyle w:val="Heading2"/>
+        <w:rPr/>
+      </w:pPr>
+      <w:bookmarkStart w:colFirst="0" w:colLast="0" w:name="_nughs4jesjao" w:id="20"/>
+      <w:bookmarkEnd w:id="20"/>
+      <w:r>
+        <w:rPr>
+          <w:rtl w:val="0"/>
+        </w:rPr>
+        <w:t xml:space="preserve">A terceira era do desenvolvimento de software - 1973 a 1978 </w:t>
+      </w:r>
+    </w:p>
+    <w:p>
+      <w:pPr>
+        <w:rPr/>
+      </w:pPr>
+      <w:r>
+        <w:rPr>
+          <w:rtl w:val="0"/>
+        </w:rPr>
+      </w:r>
+    </w:p>
+    <w:p>
+      <w:pPr>
+        <w:rPr/>
+      </w:pPr>
+      <w:r>
+        <w:rPr>
+          <w:rtl w:val="0"/>
+        </w:rPr>
+        <w:t xml:space="preserve">A lista abaixo apresenta as principais características desta era de desenvolvimento do software:</w:t>
+      </w:r>
+    </w:p>
+    <w:p>
+      <w:pPr>
+        <w:rPr/>
+      </w:pPr>
+      <w:r>
+        <w:rPr>
+          <w:rtl w:val="0"/>
+        </w:rPr>
+      </w:r>
+    </w:p>
+    <w:p>
+      <w:pPr>
+        <w:numPr>
+          <w:ilvl w:val="0"/>
+          <w:numId w:val="1"/>
+        </w:numPr>
+        <w:ind w:left="720" w:hanging="360"/>
+        <w:rPr>
+          <w:u w:val="none"/>
+        </w:rPr>
+      </w:pPr>
+      <w:r>
+        <w:rPr>
+          <w:rtl w:val="0"/>
+        </w:rPr>
+        <w:t xml:space="preserve">Surgimento dos sistemas distribuídos e paralelos;</w:t>
+      </w:r>
+    </w:p>
+    <w:p>
+      <w:pPr>
+        <w:numPr>
+          <w:ilvl w:val="0"/>
+          <w:numId w:val="1"/>
+        </w:numPr>
+        <w:ind w:left="720" w:hanging="360"/>
+        <w:rPr>
+          <w:u w:val="none"/>
+        </w:rPr>
+      </w:pPr>
+      <w:r>
+        <w:rPr>
+          <w:rtl w:val="0"/>
+        </w:rPr>
+        <w:t xml:space="preserve">Desenvolvimento das redes locais e globais de computadores;</w:t>
+      </w:r>
+    </w:p>
+    <w:p>
+      <w:pPr>
+        <w:numPr>
+          <w:ilvl w:val="0"/>
+          <w:numId w:val="1"/>
+        </w:numPr>
+        <w:ind w:left="720" w:hanging="360"/>
+        <w:rPr>
+          <w:u w:val="none"/>
+        </w:rPr>
+      </w:pPr>
+      <w:r>
+        <w:rPr>
+          <w:rtl w:val="0"/>
+        </w:rPr>
+        <w:t xml:space="preserve">Necessidade de elevada demanda por acesso imediato a dados por parte dos usuários;</w:t>
+      </w:r>
+    </w:p>
+    <w:p>
+      <w:pPr>
+        <w:numPr>
+          <w:ilvl w:val="0"/>
+          <w:numId w:val="1"/>
+        </w:numPr>
+        <w:ind w:left="720" w:hanging="360"/>
+        <w:rPr>
+          <w:u w:val="none"/>
+        </w:rPr>
+      </w:pPr>
+      <w:r>
+        <w:rPr>
+          <w:rtl w:val="0"/>
+        </w:rPr>
+        <w:t xml:space="preserve">Criação  dos  computadores  de  uso  pessoal  (PC  -  personal  computers)  e estações de trabalho (workstations);</w:t>
+      </w:r>
+    </w:p>
+    <w:p>
+      <w:pPr>
+        <w:numPr>
+          <w:ilvl w:val="0"/>
+          <w:numId w:val="1"/>
+        </w:numPr>
+        <w:ind w:left="720" w:hanging="360"/>
+        <w:rPr>
+          <w:u w:val="none"/>
+        </w:rPr>
+      </w:pPr>
+      <w:r>
+        <w:rPr>
+          <w:rtl w:val="0"/>
+        </w:rPr>
+        <w:t xml:space="preserve">Uso generalizado de microprocessadores;</w:t>
+      </w:r>
+    </w:p>
+    <w:p>
+      <w:pPr>
+        <w:numPr>
+          <w:ilvl w:val="0"/>
+          <w:numId w:val="1"/>
+        </w:numPr>
+        <w:ind w:left="720" w:hanging="360"/>
+        <w:rPr>
+          <w:u w:val="none"/>
+        </w:rPr>
+      </w:pPr>
+      <w:r>
+        <w:rPr>
+          <w:rtl w:val="0"/>
+        </w:rPr>
+        <w:t xml:space="preserve">Grande consumos de computadores;</w:t>
+      </w:r>
+    </w:p>
+    <w:p>
+      <w:pPr>
+        <w:numPr>
+          <w:ilvl w:val="0"/>
+          <w:numId w:val="1"/>
+        </w:numPr>
+        <w:ind w:left="720" w:hanging="360"/>
+        <w:rPr>
+          <w:u w:val="none"/>
+        </w:rPr>
+      </w:pPr>
+      <w:r>
+        <w:rPr>
+          <w:rtl w:val="0"/>
+        </w:rPr>
+        <w:t xml:space="preserve">Os computadores se tornam acessíveis.</w:t>
+      </w:r>
+    </w:p>
+    <w:p>
+      <w:pPr>
+        <w:rPr/>
+      </w:pPr>
+      <w:r>
+        <w:rPr>
+          <w:rtl w:val="0"/>
+        </w:rPr>
+      </w:r>
+    </w:p>
+    <w:p>
+      <w:pPr>
+        <w:pStyle w:val="Heading2"/>
+        <w:rPr/>
+      </w:pPr>
+      <w:bookmarkStart w:colFirst="0" w:colLast="0" w:name="_pl5qjikuiv94" w:id="21"/>
+      <w:bookmarkEnd w:id="21"/>
+      <w:r>
+        <w:rPr>
+          <w:rtl w:val="0"/>
+        </w:rPr>
+        <w:t xml:space="preserve"> A quarta era do desenvolvimento de software - 1985 aos dias atuais </w:t>
+      </w:r>
+    </w:p>
+    <w:p>
+      <w:pPr>
+        <w:rPr/>
+      </w:pPr>
+      <w:r>
+        <w:rPr>
+          <w:rtl w:val="0"/>
+        </w:rPr>
+      </w:r>
+    </w:p>
+    <w:p>
+      <w:pPr>
+        <w:rPr/>
+      </w:pPr>
+      <w:r>
+        <w:rPr>
+          <w:rtl w:val="0"/>
+        </w:rPr>
+        <w:t xml:space="preserve">A lista abaixo apresenta as principais características desta era de desenvolvimento do software:</w:t>
+      </w:r>
+    </w:p>
+    <w:p>
+      <w:pPr>
+        <w:rPr/>
+      </w:pPr>
+      <w:r>
+        <w:rPr>
+          <w:rtl w:val="0"/>
+        </w:rPr>
+      </w:r>
+    </w:p>
+    <w:p>
+      <w:pPr>
+        <w:numPr>
+          <w:ilvl w:val="0"/>
+          <w:numId w:val="5"/>
+        </w:numPr>
+        <w:ind w:left="720" w:hanging="360"/>
+        <w:rPr>
+          <w:u w:val="none"/>
+        </w:rPr>
+      </w:pPr>
+      <w:r>
+        <w:rPr>
+          <w:rtl w:val="0"/>
+        </w:rPr>
+        <w:t xml:space="preserve">Tecnologias orientadas a objetos;</w:t>
+      </w:r>
+    </w:p>
+    <w:p>
+      <w:pPr>
+        <w:numPr>
+          <w:ilvl w:val="0"/>
+          <w:numId w:val="5"/>
+        </w:numPr>
+        <w:ind w:left="720" w:hanging="360"/>
+        <w:rPr>
+          <w:u w:val="none"/>
+        </w:rPr>
+      </w:pPr>
+      <w:r>
+        <w:rPr>
+          <w:rtl w:val="0"/>
+        </w:rPr>
+        <w:t xml:space="preserve">Sistemas especialistas e software de inteligência artificial usados na prática;</w:t>
+      </w:r>
+    </w:p>
+    <w:p>
+      <w:pPr>
+        <w:numPr>
+          <w:ilvl w:val="0"/>
+          <w:numId w:val="5"/>
+        </w:numPr>
+        <w:ind w:left="720" w:hanging="360"/>
+        <w:rPr>
+          <w:u w:val="none"/>
+        </w:rPr>
+      </w:pPr>
+      <w:r>
+        <w:rPr>
+          <w:rtl w:val="0"/>
+        </w:rPr>
+        <w:t xml:space="preserve">Software de rede neural artificial;</w:t>
+      </w:r>
+    </w:p>
+    <w:p>
+      <w:pPr>
+        <w:numPr>
+          <w:ilvl w:val="0"/>
+          <w:numId w:val="5"/>
+        </w:numPr>
+        <w:ind w:left="720" w:hanging="360"/>
+        <w:rPr>
+          <w:u w:val="none"/>
+        </w:rPr>
+      </w:pPr>
+      <w:r>
+        <w:rPr>
+          <w:rtl w:val="0"/>
+        </w:rPr>
+        <w:t xml:space="preserve">Computação Paralela</w:t>
+      </w:r>
+      <w:r>
+        <w:rPr>
+          <w:vertAlign w:val="superscript"/>
+        </w:rPr>
+        <w:footnoteReference w:customMarkFollows="0" w:id="0"/>
+      </w:r>
+      <w:r>
+        <w:rPr>
+          <w:rtl w:val="0"/>
+        </w:rPr>
+        <w:t xml:space="preserve">;</w:t>
+      </w:r>
+    </w:p>
+    <w:p>
+      <w:pPr>
+        <w:numPr>
+          <w:ilvl w:val="0"/>
+          <w:numId w:val="5"/>
+        </w:numPr>
+        <w:ind w:left="720" w:hanging="360"/>
+        <w:rPr>
+          <w:u w:val="none"/>
+        </w:rPr>
+      </w:pPr>
+      <w:r>
+        <w:rPr>
+          <w:rtl w:val="0"/>
+        </w:rPr>
+        <w:t xml:space="preserve">Internet;</w:t>
+      </w:r>
+    </w:p>
+    <w:p>
+      <w:pPr>
+        <w:numPr>
+          <w:ilvl w:val="0"/>
+          <w:numId w:val="5"/>
+        </w:numPr>
+        <w:ind w:left="720" w:hanging="360"/>
+        <w:rPr>
+          <w:u w:val="none"/>
+        </w:rPr>
+      </w:pPr>
+      <w:r>
+        <w:rPr>
+          <w:rtl w:val="0"/>
+        </w:rPr>
+        <w:t xml:space="preserve">Dispositivos móveis;</w:t>
+      </w:r>
+    </w:p>
+    <w:p>
+      <w:pPr>
+        <w:numPr>
+          <w:ilvl w:val="0"/>
+          <w:numId w:val="5"/>
+        </w:numPr>
+        <w:ind w:left="720" w:hanging="360"/>
+        <w:rPr>
+          <w:u w:val="none"/>
+        </w:rPr>
+      </w:pPr>
+      <w:r>
+        <w:rPr>
+          <w:rtl w:val="0"/>
+        </w:rPr>
+        <w:t xml:space="preserve">Redes sociais.</w:t>
+      </w:r>
+    </w:p>
+    <w:p>
+      <w:pPr>
+        <w:rPr/>
+      </w:pPr>
+      <w:r>
+        <w:rPr>
+          <w:rtl w:val="0"/>
+        </w:rPr>
+      </w:r>
+    </w:p>
+    <w:p>
+      <w:pPr>
+        <w:rPr/>
+      </w:pPr>
+      <w:r>
+        <w:rPr>
+          <w:rtl w:val="0"/>
+        </w:rPr>
+      </w:r>
+    </w:p>
+    <w:p>
+      <w:pPr>
         <w:rPr/>
       </w:pPr>
       <w:r>
@@ -2327,6 +3537,45 @@
     </w:sectPr>
   </w:body>
 </w:document>
+</file>
+
+<file path=word/footnotes.xml><?xml version="1.0" encoding="utf-8"?>
+<w:footnotes xmlns:mc="http://schemas.openxmlformats.org/markup-compatibility/2006" xmlns:o="urn:schemas-microsoft-com:office:office" xmlns:r="http://schemas.openxmlformats.org/officeDocument/2006/relationships" xmlns:m="http://schemas.openxmlformats.org/officeDocument/2006/math" xmlns:v="urn:schemas-microsoft-com:vml" xmlns:wp="http://schemas.openxmlformats.org/drawingml/2006/wordprocessingDrawing" xmlns:w10="urn:schemas-microsoft-com:office:word" xmlns:w="http://schemas.openxmlformats.org/wordprocessingml/2006/main" xmlns:wne="http://schemas.microsoft.com/office/word/2006/wordml" xmlns:sl="http://schemas.openxmlformats.org/schemaLibrary/2006/main" xmlns:a="http://schemas.openxmlformats.org/drawingml/2006/main" xmlns:pic="http://schemas.openxmlformats.org/drawingml/2006/picture" xmlns:c="http://schemas.openxmlformats.org/drawingml/2006/chart" xmlns:lc="http://schemas.openxmlformats.org/drawingml/2006/lockedCanvas" xmlns:dgm="http://schemas.openxmlformats.org/drawingml/2006/diagram" xmlns:wps="http://schemas.microsoft.com/office/word/2010/wordprocessingShape" xmlns:wpg="http://schemas.microsoft.com/office/word/2010/wordprocessingGroup" xmlns:w14="http://schemas.microsoft.com/office/word/2010/wordml" xmlns:w15="http://schemas.microsoft.com/office/word/2012/wordml">
+  <w:footnote w:id="0">
+    <w:p>
+      <w:pPr>
+        <w:spacing w:line="240" w:lineRule="auto"/>
+        <w:rPr>
+          <w:sz w:val="16"/>
+          <w:szCs w:val="16"/>
+        </w:rPr>
+      </w:pPr>
+      <w:r>
+        <w:rPr>
+          <w:rStyle w:val="FootnoteReference"/>
+          <w:vertAlign w:val="superscript"/>
+        </w:rPr>
+        <w:footnoteRef/>
+      </w:r>
+      <w:r>
+        <w:rPr>
+          <w:sz w:val="20"/>
+          <w:szCs w:val="20"/>
+          <w:rtl w:val="0"/>
+        </w:rPr>
+        <w:t xml:space="preserve"> </w:t>
+      </w:r>
+      <w:r>
+        <w:rPr>
+          <w:sz w:val="16"/>
+          <w:szCs w:val="16"/>
+          <w:rtl w:val="0"/>
+        </w:rPr>
+        <w:t xml:space="preserve">A computação paralela é uma abordagem em que várias tarefas ou partes de um programa são executadas simultaneamente em múltiplos processadores ou núcleos de um sistema, com o objetivo de acelerar o processamento e aumentar a eficiência computacional.</w:t>
+      </w:r>
+    </w:p>
+  </w:footnote>
+</w:footnotes>
 </file>
 
 <file path=word/numbering.xml><?xml version="1.0" encoding="utf-8"?>
@@ -2441,8 +3690,460 @@
       </w:rPr>
     </w:lvl>
   </w:abstractNum>
+  <w:abstractNum w:abstractNumId="2">
+    <w:lvl w:ilvl="0">
+      <w:start w:val="1"/>
+      <w:numFmt w:val="bullet"/>
+      <w:lvlText w:val="●"/>
+      <w:lvlJc w:val="left"/>
+      <w:pPr>
+        <w:ind w:left="720" w:hanging="360"/>
+      </w:pPr>
+      <w:rPr>
+        <w:u w:val="none"/>
+      </w:rPr>
+    </w:lvl>
+    <w:lvl w:ilvl="1">
+      <w:start w:val="1"/>
+      <w:numFmt w:val="bullet"/>
+      <w:lvlText w:val="○"/>
+      <w:lvlJc w:val="left"/>
+      <w:pPr>
+        <w:ind w:left="1440" w:hanging="360"/>
+      </w:pPr>
+      <w:rPr>
+        <w:u w:val="none"/>
+      </w:rPr>
+    </w:lvl>
+    <w:lvl w:ilvl="2">
+      <w:start w:val="1"/>
+      <w:numFmt w:val="bullet"/>
+      <w:lvlText w:val="■"/>
+      <w:lvlJc w:val="left"/>
+      <w:pPr>
+        <w:ind w:left="2160" w:hanging="360"/>
+      </w:pPr>
+      <w:rPr>
+        <w:u w:val="none"/>
+      </w:rPr>
+    </w:lvl>
+    <w:lvl w:ilvl="3">
+      <w:start w:val="1"/>
+      <w:numFmt w:val="bullet"/>
+      <w:lvlText w:val="●"/>
+      <w:lvlJc w:val="left"/>
+      <w:pPr>
+        <w:ind w:left="2880" w:hanging="360"/>
+      </w:pPr>
+      <w:rPr>
+        <w:u w:val="none"/>
+      </w:rPr>
+    </w:lvl>
+    <w:lvl w:ilvl="4">
+      <w:start w:val="1"/>
+      <w:numFmt w:val="bullet"/>
+      <w:lvlText w:val="○"/>
+      <w:lvlJc w:val="left"/>
+      <w:pPr>
+        <w:ind w:left="3600" w:hanging="360"/>
+      </w:pPr>
+      <w:rPr>
+        <w:u w:val="none"/>
+      </w:rPr>
+    </w:lvl>
+    <w:lvl w:ilvl="5">
+      <w:start w:val="1"/>
+      <w:numFmt w:val="bullet"/>
+      <w:lvlText w:val="■"/>
+      <w:lvlJc w:val="left"/>
+      <w:pPr>
+        <w:ind w:left="4320" w:hanging="360"/>
+      </w:pPr>
+      <w:rPr>
+        <w:u w:val="none"/>
+      </w:rPr>
+    </w:lvl>
+    <w:lvl w:ilvl="6">
+      <w:start w:val="1"/>
+      <w:numFmt w:val="bullet"/>
+      <w:lvlText w:val="●"/>
+      <w:lvlJc w:val="left"/>
+      <w:pPr>
+        <w:ind w:left="5040" w:hanging="360"/>
+      </w:pPr>
+      <w:rPr>
+        <w:u w:val="none"/>
+      </w:rPr>
+    </w:lvl>
+    <w:lvl w:ilvl="7">
+      <w:start w:val="1"/>
+      <w:numFmt w:val="bullet"/>
+      <w:lvlText w:val="○"/>
+      <w:lvlJc w:val="left"/>
+      <w:pPr>
+        <w:ind w:left="5760" w:hanging="360"/>
+      </w:pPr>
+      <w:rPr>
+        <w:u w:val="none"/>
+      </w:rPr>
+    </w:lvl>
+    <w:lvl w:ilvl="8">
+      <w:start w:val="1"/>
+      <w:numFmt w:val="bullet"/>
+      <w:lvlText w:val="■"/>
+      <w:lvlJc w:val="left"/>
+      <w:pPr>
+        <w:ind w:left="6480" w:hanging="360"/>
+      </w:pPr>
+      <w:rPr>
+        <w:u w:val="none"/>
+      </w:rPr>
+    </w:lvl>
+  </w:abstractNum>
+  <w:abstractNum w:abstractNumId="3">
+    <w:lvl w:ilvl="0">
+      <w:start w:val="1"/>
+      <w:numFmt w:val="bullet"/>
+      <w:lvlText w:val="●"/>
+      <w:lvlJc w:val="left"/>
+      <w:pPr>
+        <w:ind w:left="720" w:hanging="360"/>
+      </w:pPr>
+      <w:rPr>
+        <w:u w:val="none"/>
+      </w:rPr>
+    </w:lvl>
+    <w:lvl w:ilvl="1">
+      <w:start w:val="1"/>
+      <w:numFmt w:val="bullet"/>
+      <w:lvlText w:val="○"/>
+      <w:lvlJc w:val="left"/>
+      <w:pPr>
+        <w:ind w:left="1440" w:hanging="360"/>
+      </w:pPr>
+      <w:rPr>
+        <w:u w:val="none"/>
+      </w:rPr>
+    </w:lvl>
+    <w:lvl w:ilvl="2">
+      <w:start w:val="1"/>
+      <w:numFmt w:val="bullet"/>
+      <w:lvlText w:val="■"/>
+      <w:lvlJc w:val="left"/>
+      <w:pPr>
+        <w:ind w:left="2160" w:hanging="360"/>
+      </w:pPr>
+      <w:rPr>
+        <w:u w:val="none"/>
+      </w:rPr>
+    </w:lvl>
+    <w:lvl w:ilvl="3">
+      <w:start w:val="1"/>
+      <w:numFmt w:val="bullet"/>
+      <w:lvlText w:val="●"/>
+      <w:lvlJc w:val="left"/>
+      <w:pPr>
+        <w:ind w:left="2880" w:hanging="360"/>
+      </w:pPr>
+      <w:rPr>
+        <w:u w:val="none"/>
+      </w:rPr>
+    </w:lvl>
+    <w:lvl w:ilvl="4">
+      <w:start w:val="1"/>
+      <w:numFmt w:val="bullet"/>
+      <w:lvlText w:val="○"/>
+      <w:lvlJc w:val="left"/>
+      <w:pPr>
+        <w:ind w:left="3600" w:hanging="360"/>
+      </w:pPr>
+      <w:rPr>
+        <w:u w:val="none"/>
+      </w:rPr>
+    </w:lvl>
+    <w:lvl w:ilvl="5">
+      <w:start w:val="1"/>
+      <w:numFmt w:val="bullet"/>
+      <w:lvlText w:val="■"/>
+      <w:lvlJc w:val="left"/>
+      <w:pPr>
+        <w:ind w:left="4320" w:hanging="360"/>
+      </w:pPr>
+      <w:rPr>
+        <w:u w:val="none"/>
+      </w:rPr>
+    </w:lvl>
+    <w:lvl w:ilvl="6">
+      <w:start w:val="1"/>
+      <w:numFmt w:val="bullet"/>
+      <w:lvlText w:val="●"/>
+      <w:lvlJc w:val="left"/>
+      <w:pPr>
+        <w:ind w:left="5040" w:hanging="360"/>
+      </w:pPr>
+      <w:rPr>
+        <w:u w:val="none"/>
+      </w:rPr>
+    </w:lvl>
+    <w:lvl w:ilvl="7">
+      <w:start w:val="1"/>
+      <w:numFmt w:val="bullet"/>
+      <w:lvlText w:val="○"/>
+      <w:lvlJc w:val="left"/>
+      <w:pPr>
+        <w:ind w:left="5760" w:hanging="360"/>
+      </w:pPr>
+      <w:rPr>
+        <w:u w:val="none"/>
+      </w:rPr>
+    </w:lvl>
+    <w:lvl w:ilvl="8">
+      <w:start w:val="1"/>
+      <w:numFmt w:val="bullet"/>
+      <w:lvlText w:val="■"/>
+      <w:lvlJc w:val="left"/>
+      <w:pPr>
+        <w:ind w:left="6480" w:hanging="360"/>
+      </w:pPr>
+      <w:rPr>
+        <w:u w:val="none"/>
+      </w:rPr>
+    </w:lvl>
+  </w:abstractNum>
+  <w:abstractNum w:abstractNumId="4">
+    <w:lvl w:ilvl="0">
+      <w:start w:val="1"/>
+      <w:numFmt w:val="bullet"/>
+      <w:lvlText w:val="●"/>
+      <w:lvlJc w:val="left"/>
+      <w:pPr>
+        <w:ind w:left="720" w:hanging="360"/>
+      </w:pPr>
+      <w:rPr>
+        <w:u w:val="none"/>
+      </w:rPr>
+    </w:lvl>
+    <w:lvl w:ilvl="1">
+      <w:start w:val="1"/>
+      <w:numFmt w:val="bullet"/>
+      <w:lvlText w:val="○"/>
+      <w:lvlJc w:val="left"/>
+      <w:pPr>
+        <w:ind w:left="1440" w:hanging="360"/>
+      </w:pPr>
+      <w:rPr>
+        <w:u w:val="none"/>
+      </w:rPr>
+    </w:lvl>
+    <w:lvl w:ilvl="2">
+      <w:start w:val="1"/>
+      <w:numFmt w:val="bullet"/>
+      <w:lvlText w:val="■"/>
+      <w:lvlJc w:val="left"/>
+      <w:pPr>
+        <w:ind w:left="2160" w:hanging="360"/>
+      </w:pPr>
+      <w:rPr>
+        <w:u w:val="none"/>
+      </w:rPr>
+    </w:lvl>
+    <w:lvl w:ilvl="3">
+      <w:start w:val="1"/>
+      <w:numFmt w:val="bullet"/>
+      <w:lvlText w:val="●"/>
+      <w:lvlJc w:val="left"/>
+      <w:pPr>
+        <w:ind w:left="2880" w:hanging="360"/>
+      </w:pPr>
+      <w:rPr>
+        <w:u w:val="none"/>
+      </w:rPr>
+    </w:lvl>
+    <w:lvl w:ilvl="4">
+      <w:start w:val="1"/>
+      <w:numFmt w:val="bullet"/>
+      <w:lvlText w:val="○"/>
+      <w:lvlJc w:val="left"/>
+      <w:pPr>
+        <w:ind w:left="3600" w:hanging="360"/>
+      </w:pPr>
+      <w:rPr>
+        <w:u w:val="none"/>
+      </w:rPr>
+    </w:lvl>
+    <w:lvl w:ilvl="5">
+      <w:start w:val="1"/>
+      <w:numFmt w:val="bullet"/>
+      <w:lvlText w:val="■"/>
+      <w:lvlJc w:val="left"/>
+      <w:pPr>
+        <w:ind w:left="4320" w:hanging="360"/>
+      </w:pPr>
+      <w:rPr>
+        <w:u w:val="none"/>
+      </w:rPr>
+    </w:lvl>
+    <w:lvl w:ilvl="6">
+      <w:start w:val="1"/>
+      <w:numFmt w:val="bullet"/>
+      <w:lvlText w:val="●"/>
+      <w:lvlJc w:val="left"/>
+      <w:pPr>
+        <w:ind w:left="5040" w:hanging="360"/>
+      </w:pPr>
+      <w:rPr>
+        <w:u w:val="none"/>
+      </w:rPr>
+    </w:lvl>
+    <w:lvl w:ilvl="7">
+      <w:start w:val="1"/>
+      <w:numFmt w:val="bullet"/>
+      <w:lvlText w:val="○"/>
+      <w:lvlJc w:val="left"/>
+      <w:pPr>
+        <w:ind w:left="5760" w:hanging="360"/>
+      </w:pPr>
+      <w:rPr>
+        <w:u w:val="none"/>
+      </w:rPr>
+    </w:lvl>
+    <w:lvl w:ilvl="8">
+      <w:start w:val="1"/>
+      <w:numFmt w:val="bullet"/>
+      <w:lvlText w:val="■"/>
+      <w:lvlJc w:val="left"/>
+      <w:pPr>
+        <w:ind w:left="6480" w:hanging="360"/>
+      </w:pPr>
+      <w:rPr>
+        <w:u w:val="none"/>
+      </w:rPr>
+    </w:lvl>
+  </w:abstractNum>
+  <w:abstractNum w:abstractNumId="5">
+    <w:lvl w:ilvl="0">
+      <w:start w:val="1"/>
+      <w:numFmt w:val="bullet"/>
+      <w:lvlText w:val="●"/>
+      <w:lvlJc w:val="left"/>
+      <w:pPr>
+        <w:ind w:left="720" w:hanging="360"/>
+      </w:pPr>
+      <w:rPr>
+        <w:u w:val="none"/>
+      </w:rPr>
+    </w:lvl>
+    <w:lvl w:ilvl="1">
+      <w:start w:val="1"/>
+      <w:numFmt w:val="bullet"/>
+      <w:lvlText w:val="○"/>
+      <w:lvlJc w:val="left"/>
+      <w:pPr>
+        <w:ind w:left="1440" w:hanging="360"/>
+      </w:pPr>
+      <w:rPr>
+        <w:u w:val="none"/>
+      </w:rPr>
+    </w:lvl>
+    <w:lvl w:ilvl="2">
+      <w:start w:val="1"/>
+      <w:numFmt w:val="bullet"/>
+      <w:lvlText w:val="■"/>
+      <w:lvlJc w:val="left"/>
+      <w:pPr>
+        <w:ind w:left="2160" w:hanging="360"/>
+      </w:pPr>
+      <w:rPr>
+        <w:u w:val="none"/>
+      </w:rPr>
+    </w:lvl>
+    <w:lvl w:ilvl="3">
+      <w:start w:val="1"/>
+      <w:numFmt w:val="bullet"/>
+      <w:lvlText w:val="●"/>
+      <w:lvlJc w:val="left"/>
+      <w:pPr>
+        <w:ind w:left="2880" w:hanging="360"/>
+      </w:pPr>
+      <w:rPr>
+        <w:u w:val="none"/>
+      </w:rPr>
+    </w:lvl>
+    <w:lvl w:ilvl="4">
+      <w:start w:val="1"/>
+      <w:numFmt w:val="bullet"/>
+      <w:lvlText w:val="○"/>
+      <w:lvlJc w:val="left"/>
+      <w:pPr>
+        <w:ind w:left="3600" w:hanging="360"/>
+      </w:pPr>
+      <w:rPr>
+        <w:u w:val="none"/>
+      </w:rPr>
+    </w:lvl>
+    <w:lvl w:ilvl="5">
+      <w:start w:val="1"/>
+      <w:numFmt w:val="bullet"/>
+      <w:lvlText w:val="■"/>
+      <w:lvlJc w:val="left"/>
+      <w:pPr>
+        <w:ind w:left="4320" w:hanging="360"/>
+      </w:pPr>
+      <w:rPr>
+        <w:u w:val="none"/>
+      </w:rPr>
+    </w:lvl>
+    <w:lvl w:ilvl="6">
+      <w:start w:val="1"/>
+      <w:numFmt w:val="bullet"/>
+      <w:lvlText w:val="●"/>
+      <w:lvlJc w:val="left"/>
+      <w:pPr>
+        <w:ind w:left="5040" w:hanging="360"/>
+      </w:pPr>
+      <w:rPr>
+        <w:u w:val="none"/>
+      </w:rPr>
+    </w:lvl>
+    <w:lvl w:ilvl="7">
+      <w:start w:val="1"/>
+      <w:numFmt w:val="bullet"/>
+      <w:lvlText w:val="○"/>
+      <w:lvlJc w:val="left"/>
+      <w:pPr>
+        <w:ind w:left="5760" w:hanging="360"/>
+      </w:pPr>
+      <w:rPr>
+        <w:u w:val="none"/>
+      </w:rPr>
+    </w:lvl>
+    <w:lvl w:ilvl="8">
+      <w:start w:val="1"/>
+      <w:numFmt w:val="bullet"/>
+      <w:lvlText w:val="■"/>
+      <w:lvlJc w:val="left"/>
+      <w:pPr>
+        <w:ind w:left="6480" w:hanging="360"/>
+      </w:pPr>
+      <w:rPr>
+        <w:u w:val="none"/>
+      </w:rPr>
+    </w:lvl>
+  </w:abstractNum>
   <w:num w:numId="1">
     <w:abstractNumId w:val="1"/>
+  </w:num>
+  <w:num w:numId="2">
+    <w:abstractNumId w:val="2"/>
+  </w:num>
+  <w:num w:numId="3">
+    <w:abstractNumId w:val="3"/>
+  </w:num>
+  <w:num w:numId="4">
+    <w:abstractNumId w:val="4"/>
+  </w:num>
+  <w:num w:numId="5">
+    <w:abstractNumId w:val="5"/>
   </w:num>
 </w:numbering>
 </file>

</xml_diff>

<commit_message>
Novas aulas de engenharia de software
</commit_message>
<xml_diff>
--- a/Analise e Desenvolvimento de Sistema/2_Semestre/Engenharia_de_Software/Engenharia de Software .docx
+++ b/Analise e Desenvolvimento de Sistema/2_Semestre/Engenharia_de_Software/Engenharia de Software .docx
@@ -833,32 +833,40 @@
         </w:p>
         <w:p>
           <w:pPr>
-            <w:keepNext w:val="0"/>
-            <w:keepLines w:val="0"/>
-            <w:pageBreakBefore w:val="0"/>
             <w:widowControl w:val="0"/>
-            <w:pBdr>
-              <w:top w:space="0" w:sz="0" w:val="nil"/>
-              <w:left w:space="0" w:sz="0" w:val="nil"/>
-              <w:bottom w:space="0" w:sz="0" w:val="nil"/>
-              <w:right w:space="0" w:sz="0" w:val="nil"/>
-              <w:between w:space="0" w:sz="0" w:val="nil"/>
-            </w:pBdr>
-            <w:shd w:fill="auto" w:val="clear"/>
             <w:tabs>
               <w:tab w:val="right" w:leader="dot" w:pos="12000"/>
             </w:tabs>
-            <w:spacing w:after="0" w:before="60" w:line="240" w:lineRule="auto"/>
-            <w:ind w:left="0" w:right="0" w:firstLine="0"/>
+            <w:spacing w:before="60" w:line="240" w:lineRule="auto"/>
             <w:jc w:val="left"/>
             <w:rPr>
+              <w:rFonts w:ascii="Arial" w:cs="Arial" w:eastAsia="Arial" w:hAnsi="Arial"/>
               <w:b w:val="1"/>
+              <w:i w:val="0"/>
+              <w:smallCaps w:val="0"/>
+              <w:strike w:val="0"/>
+              <w:color w:val="000000"/>
+              <w:sz w:val="22"/>
+              <w:szCs w:val="22"/>
+              <w:u w:val="none"/>
+              <w:shd w:fill="auto" w:val="clear"/>
+              <w:vertAlign w:val="baseline"/>
             </w:rPr>
           </w:pPr>
           <w:hyperlink w:anchor="_lobsaq6aj3p">
             <w:r>
               <w:rPr>
+                <w:rFonts w:ascii="Nunito" w:cs="Nunito" w:eastAsia="Nunito" w:hAnsi="Nunito"/>
                 <w:b w:val="1"/>
+                <w:i w:val="0"/>
+                <w:smallCaps w:val="0"/>
+                <w:strike w:val="0"/>
+                <w:color w:val="000000"/>
+                <w:sz w:val="18"/>
+                <w:szCs w:val="18"/>
+                <w:u w:val="none"/>
+                <w:shd w:fill="auto" w:val="clear"/>
+                <w:vertAlign w:val="baseline"/>
                 <w:rtl w:val="0"/>
               </w:rPr>
               <w:t xml:space="preserve">Evolução de Software</w:t>
@@ -874,29 +882,41 @@
         </w:p>
         <w:p>
           <w:pPr>
-            <w:keepNext w:val="0"/>
-            <w:keepLines w:val="0"/>
-            <w:pageBreakBefore w:val="0"/>
             <w:widowControl w:val="0"/>
-            <w:pBdr>
-              <w:top w:space="0" w:sz="0" w:val="nil"/>
-              <w:left w:space="0" w:sz="0" w:val="nil"/>
-              <w:bottom w:space="0" w:sz="0" w:val="nil"/>
-              <w:right w:space="0" w:sz="0" w:val="nil"/>
-              <w:between w:space="0" w:sz="0" w:val="nil"/>
-            </w:pBdr>
-            <w:shd w:fill="auto" w:val="clear"/>
             <w:tabs>
               <w:tab w:val="right" w:leader="dot" w:pos="12000"/>
             </w:tabs>
-            <w:spacing w:after="0" w:before="60" w:line="240" w:lineRule="auto"/>
-            <w:ind w:left="360" w:right="0" w:firstLine="0"/>
+            <w:spacing w:before="60" w:line="240" w:lineRule="auto"/>
+            <w:ind w:left="360" w:firstLine="0"/>
             <w:jc w:val="left"/>
-            <w:rPr/>
+            <w:rPr>
+              <w:rFonts w:ascii="Arial" w:cs="Arial" w:eastAsia="Arial" w:hAnsi="Arial"/>
+              <w:b w:val="0"/>
+              <w:i w:val="0"/>
+              <w:smallCaps w:val="0"/>
+              <w:strike w:val="0"/>
+              <w:color w:val="000000"/>
+              <w:sz w:val="22"/>
+              <w:szCs w:val="22"/>
+              <w:u w:val="none"/>
+              <w:shd w:fill="auto" w:val="clear"/>
+              <w:vertAlign w:val="baseline"/>
+            </w:rPr>
           </w:pPr>
           <w:hyperlink w:anchor="_fnu980t9nb2x">
             <w:r>
               <w:rPr>
+                <w:rFonts w:ascii="Nunito" w:cs="Nunito" w:eastAsia="Nunito" w:hAnsi="Nunito"/>
+                <w:b w:val="0"/>
+                <w:i w:val="0"/>
+                <w:smallCaps w:val="0"/>
+                <w:strike w:val="0"/>
+                <w:color w:val="000000"/>
+                <w:sz w:val="18"/>
+                <w:szCs w:val="18"/>
+                <w:u w:val="none"/>
+                <w:shd w:fill="auto" w:val="clear"/>
+                <w:vertAlign w:val="baseline"/>
                 <w:rtl w:val="0"/>
               </w:rPr>
               <w:t xml:space="preserve">A primeira era do desenvolvimento de software - 1950 a 1965</w:t>
@@ -912,29 +932,41 @@
         </w:p>
         <w:p>
           <w:pPr>
-            <w:keepNext w:val="0"/>
-            <w:keepLines w:val="0"/>
-            <w:pageBreakBefore w:val="0"/>
             <w:widowControl w:val="0"/>
-            <w:pBdr>
-              <w:top w:space="0" w:sz="0" w:val="nil"/>
-              <w:left w:space="0" w:sz="0" w:val="nil"/>
-              <w:bottom w:space="0" w:sz="0" w:val="nil"/>
-              <w:right w:space="0" w:sz="0" w:val="nil"/>
-              <w:between w:space="0" w:sz="0" w:val="nil"/>
-            </w:pBdr>
-            <w:shd w:fill="auto" w:val="clear"/>
             <w:tabs>
               <w:tab w:val="right" w:leader="dot" w:pos="12000"/>
             </w:tabs>
-            <w:spacing w:after="0" w:before="60" w:line="240" w:lineRule="auto"/>
-            <w:ind w:left="360" w:right="0" w:firstLine="0"/>
+            <w:spacing w:before="60" w:line="240" w:lineRule="auto"/>
+            <w:ind w:left="360" w:firstLine="0"/>
             <w:jc w:val="left"/>
-            <w:rPr/>
+            <w:rPr>
+              <w:rFonts w:ascii="Arial" w:cs="Arial" w:eastAsia="Arial" w:hAnsi="Arial"/>
+              <w:b w:val="0"/>
+              <w:i w:val="0"/>
+              <w:smallCaps w:val="0"/>
+              <w:strike w:val="0"/>
+              <w:color w:val="000000"/>
+              <w:sz w:val="22"/>
+              <w:szCs w:val="22"/>
+              <w:u w:val="none"/>
+              <w:shd w:fill="auto" w:val="clear"/>
+              <w:vertAlign w:val="baseline"/>
+            </w:rPr>
           </w:pPr>
           <w:hyperlink w:anchor="_tggtzyp3dyr4">
             <w:r>
               <w:rPr>
+                <w:rFonts w:ascii="Nunito" w:cs="Nunito" w:eastAsia="Nunito" w:hAnsi="Nunito"/>
+                <w:b w:val="0"/>
+                <w:i w:val="0"/>
+                <w:smallCaps w:val="0"/>
+                <w:strike w:val="0"/>
+                <w:color w:val="000000"/>
+                <w:sz w:val="18"/>
+                <w:szCs w:val="18"/>
+                <w:u w:val="none"/>
+                <w:shd w:fill="auto" w:val="clear"/>
+                <w:vertAlign w:val="baseline"/>
                 <w:rtl w:val="0"/>
               </w:rPr>
               <w:t xml:space="preserve">A segunda era do desenvolvimento de software - 1963 a 1974</w:t>
@@ -950,29 +982,41 @@
         </w:p>
         <w:p>
           <w:pPr>
-            <w:keepNext w:val="0"/>
-            <w:keepLines w:val="0"/>
-            <w:pageBreakBefore w:val="0"/>
             <w:widowControl w:val="0"/>
-            <w:pBdr>
-              <w:top w:space="0" w:sz="0" w:val="nil"/>
-              <w:left w:space="0" w:sz="0" w:val="nil"/>
-              <w:bottom w:space="0" w:sz="0" w:val="nil"/>
-              <w:right w:space="0" w:sz="0" w:val="nil"/>
-              <w:between w:space="0" w:sz="0" w:val="nil"/>
-            </w:pBdr>
-            <w:shd w:fill="auto" w:val="clear"/>
             <w:tabs>
               <w:tab w:val="right" w:leader="dot" w:pos="12000"/>
             </w:tabs>
-            <w:spacing w:after="0" w:before="60" w:line="240" w:lineRule="auto"/>
-            <w:ind w:left="360" w:right="0" w:firstLine="0"/>
+            <w:spacing w:before="60" w:line="240" w:lineRule="auto"/>
+            <w:ind w:left="360" w:firstLine="0"/>
             <w:jc w:val="left"/>
-            <w:rPr/>
+            <w:rPr>
+              <w:rFonts w:ascii="Arial" w:cs="Arial" w:eastAsia="Arial" w:hAnsi="Arial"/>
+              <w:b w:val="0"/>
+              <w:i w:val="0"/>
+              <w:smallCaps w:val="0"/>
+              <w:strike w:val="0"/>
+              <w:color w:val="000000"/>
+              <w:sz w:val="22"/>
+              <w:szCs w:val="22"/>
+              <w:u w:val="none"/>
+              <w:shd w:fill="auto" w:val="clear"/>
+              <w:vertAlign w:val="baseline"/>
+            </w:rPr>
           </w:pPr>
           <w:hyperlink w:anchor="_nughs4jesjao">
             <w:r>
               <w:rPr>
+                <w:rFonts w:ascii="Nunito" w:cs="Nunito" w:eastAsia="Nunito" w:hAnsi="Nunito"/>
+                <w:b w:val="0"/>
+                <w:i w:val="0"/>
+                <w:smallCaps w:val="0"/>
+                <w:strike w:val="0"/>
+                <w:color w:val="000000"/>
+                <w:sz w:val="18"/>
+                <w:szCs w:val="18"/>
+                <w:u w:val="none"/>
+                <w:shd w:fill="auto" w:val="clear"/>
+                <w:vertAlign w:val="baseline"/>
                 <w:rtl w:val="0"/>
               </w:rPr>
               <w:t xml:space="preserve">A terceira era do desenvolvimento de software - 1973 a 1978</w:t>
@@ -988,34 +1032,645 @@
         </w:p>
         <w:p>
           <w:pPr>
-            <w:keepNext w:val="0"/>
-            <w:keepLines w:val="0"/>
-            <w:pageBreakBefore w:val="0"/>
             <w:widowControl w:val="0"/>
-            <w:pBdr>
-              <w:top w:space="0" w:sz="0" w:val="nil"/>
-              <w:left w:space="0" w:sz="0" w:val="nil"/>
-              <w:bottom w:space="0" w:sz="0" w:val="nil"/>
-              <w:right w:space="0" w:sz="0" w:val="nil"/>
-              <w:between w:space="0" w:sz="0" w:val="nil"/>
-            </w:pBdr>
-            <w:shd w:fill="auto" w:val="clear"/>
             <w:tabs>
               <w:tab w:val="right" w:leader="dot" w:pos="12000"/>
             </w:tabs>
-            <w:spacing w:after="0" w:before="60" w:line="240" w:lineRule="auto"/>
-            <w:ind w:left="360" w:right="0" w:firstLine="0"/>
+            <w:spacing w:before="60" w:line="240" w:lineRule="auto"/>
+            <w:ind w:left="360" w:firstLine="0"/>
             <w:jc w:val="left"/>
-            <w:rPr/>
+            <w:rPr>
+              <w:rFonts w:ascii="Arial" w:cs="Arial" w:eastAsia="Arial" w:hAnsi="Arial"/>
+              <w:b w:val="0"/>
+              <w:i w:val="0"/>
+              <w:smallCaps w:val="0"/>
+              <w:strike w:val="0"/>
+              <w:color w:val="000000"/>
+              <w:sz w:val="22"/>
+              <w:szCs w:val="22"/>
+              <w:u w:val="none"/>
+              <w:shd w:fill="auto" w:val="clear"/>
+              <w:vertAlign w:val="baseline"/>
+            </w:rPr>
           </w:pPr>
           <w:hyperlink w:anchor="_pl5qjikuiv94">
             <w:r>
               <w:rPr>
+                <w:rFonts w:ascii="Nunito" w:cs="Nunito" w:eastAsia="Nunito" w:hAnsi="Nunito"/>
+                <w:b w:val="0"/>
+                <w:i w:val="0"/>
+                <w:smallCaps w:val="0"/>
+                <w:strike w:val="0"/>
+                <w:color w:val="000000"/>
+                <w:sz w:val="18"/>
+                <w:szCs w:val="18"/>
+                <w:u w:val="none"/>
+                <w:shd w:fill="auto" w:val="clear"/>
+                <w:vertAlign w:val="baseline"/>
                 <w:rtl w:val="0"/>
               </w:rPr>
               <w:t xml:space="preserve">A quarta era do desenvolvimento de software - 1985 aos dias atuais</w:t>
               <w:tab/>
               <w:t xml:space="preserve">8</w:t>
+            </w:r>
+          </w:hyperlink>
+          <w:r>
+            <w:rPr>
+              <w:rtl w:val="0"/>
+            </w:rPr>
+          </w:r>
+        </w:p>
+        <w:p>
+          <w:pPr>
+            <w:widowControl w:val="0"/>
+            <w:tabs>
+              <w:tab w:val="right" w:leader="dot" w:pos="12000"/>
+            </w:tabs>
+            <w:spacing w:before="60" w:line="240" w:lineRule="auto"/>
+            <w:jc w:val="left"/>
+            <w:rPr>
+              <w:rFonts w:ascii="Arial" w:cs="Arial" w:eastAsia="Arial" w:hAnsi="Arial"/>
+              <w:b w:val="1"/>
+              <w:i w:val="0"/>
+              <w:smallCaps w:val="0"/>
+              <w:strike w:val="0"/>
+              <w:color w:val="000000"/>
+              <w:sz w:val="22"/>
+              <w:szCs w:val="22"/>
+              <w:u w:val="none"/>
+              <w:shd w:fill="auto" w:val="clear"/>
+              <w:vertAlign w:val="baseline"/>
+            </w:rPr>
+          </w:pPr>
+          <w:hyperlink w:anchor="_2opw158vka1p">
+            <w:r>
+              <w:rPr>
+                <w:rFonts w:ascii="Nunito" w:cs="Nunito" w:eastAsia="Nunito" w:hAnsi="Nunito"/>
+                <w:b w:val="1"/>
+                <w:i w:val="0"/>
+                <w:smallCaps w:val="0"/>
+                <w:strike w:val="0"/>
+                <w:color w:val="000000"/>
+                <w:sz w:val="18"/>
+                <w:szCs w:val="18"/>
+                <w:u w:val="none"/>
+                <w:shd w:fill="auto" w:val="clear"/>
+                <w:vertAlign w:val="baseline"/>
+                <w:rtl w:val="0"/>
+              </w:rPr>
+              <w:t xml:space="preserve">Crise de Software</w:t>
+              <w:tab/>
+              <w:t xml:space="preserve">9</w:t>
+            </w:r>
+          </w:hyperlink>
+          <w:r>
+            <w:rPr>
+              <w:rtl w:val="0"/>
+            </w:rPr>
+          </w:r>
+        </w:p>
+        <w:p>
+          <w:pPr>
+            <w:widowControl w:val="0"/>
+            <w:tabs>
+              <w:tab w:val="right" w:leader="dot" w:pos="12000"/>
+            </w:tabs>
+            <w:spacing w:before="60" w:line="240" w:lineRule="auto"/>
+            <w:ind w:left="360" w:firstLine="0"/>
+            <w:jc w:val="left"/>
+            <w:rPr>
+              <w:rFonts w:ascii="Arial" w:cs="Arial" w:eastAsia="Arial" w:hAnsi="Arial"/>
+              <w:b w:val="0"/>
+              <w:i w:val="0"/>
+              <w:smallCaps w:val="0"/>
+              <w:strike w:val="0"/>
+              <w:color w:val="000000"/>
+              <w:sz w:val="22"/>
+              <w:szCs w:val="22"/>
+              <w:u w:val="none"/>
+              <w:shd w:fill="auto" w:val="clear"/>
+              <w:vertAlign w:val="baseline"/>
+            </w:rPr>
+          </w:pPr>
+          <w:hyperlink w:anchor="_69ncmtzdat2j">
+            <w:r>
+              <w:rPr>
+                <w:rFonts w:ascii="Nunito" w:cs="Nunito" w:eastAsia="Nunito" w:hAnsi="Nunito"/>
+                <w:b w:val="0"/>
+                <w:i w:val="0"/>
+                <w:smallCaps w:val="0"/>
+                <w:strike w:val="0"/>
+                <w:color w:val="000000"/>
+                <w:sz w:val="18"/>
+                <w:szCs w:val="18"/>
+                <w:u w:val="none"/>
+                <w:shd w:fill="auto" w:val="clear"/>
+                <w:vertAlign w:val="baseline"/>
+                <w:rtl w:val="0"/>
+              </w:rPr>
+              <w:t xml:space="preserve">O que é a crise do software?</w:t>
+              <w:tab/>
+              <w:t xml:space="preserve">9</w:t>
+            </w:r>
+          </w:hyperlink>
+          <w:r>
+            <w:rPr>
+              <w:rtl w:val="0"/>
+            </w:rPr>
+          </w:r>
+        </w:p>
+        <w:p>
+          <w:pPr>
+            <w:widowControl w:val="0"/>
+            <w:tabs>
+              <w:tab w:val="right" w:leader="dot" w:pos="12000"/>
+            </w:tabs>
+            <w:spacing w:before="60" w:line="240" w:lineRule="auto"/>
+            <w:ind w:left="360" w:firstLine="0"/>
+            <w:jc w:val="left"/>
+            <w:rPr>
+              <w:rFonts w:ascii="Arial" w:cs="Arial" w:eastAsia="Arial" w:hAnsi="Arial"/>
+              <w:b w:val="0"/>
+              <w:i w:val="0"/>
+              <w:smallCaps w:val="0"/>
+              <w:strike w:val="0"/>
+              <w:color w:val="000000"/>
+              <w:sz w:val="22"/>
+              <w:szCs w:val="22"/>
+              <w:u w:val="none"/>
+              <w:shd w:fill="auto" w:val="clear"/>
+              <w:vertAlign w:val="baseline"/>
+            </w:rPr>
+          </w:pPr>
+          <w:hyperlink w:anchor="_llqn96b4ngjc">
+            <w:r>
+              <w:rPr>
+                <w:rFonts w:ascii="Nunito" w:cs="Nunito" w:eastAsia="Nunito" w:hAnsi="Nunito"/>
+                <w:b w:val="0"/>
+                <w:i w:val="0"/>
+                <w:smallCaps w:val="0"/>
+                <w:strike w:val="0"/>
+                <w:color w:val="000000"/>
+                <w:sz w:val="18"/>
+                <w:szCs w:val="18"/>
+                <w:u w:val="none"/>
+                <w:shd w:fill="auto" w:val="clear"/>
+                <w:vertAlign w:val="baseline"/>
+                <w:rtl w:val="0"/>
+              </w:rPr>
+              <w:t xml:space="preserve">Problemas relacionados a crise de software</w:t>
+              <w:tab/>
+              <w:t xml:space="preserve">9</w:t>
+            </w:r>
+          </w:hyperlink>
+          <w:r>
+            <w:rPr>
+              <w:rtl w:val="0"/>
+            </w:rPr>
+          </w:r>
+        </w:p>
+        <w:p>
+          <w:pPr>
+            <w:widowControl w:val="0"/>
+            <w:tabs>
+              <w:tab w:val="right" w:leader="dot" w:pos="12000"/>
+            </w:tabs>
+            <w:spacing w:before="60" w:line="240" w:lineRule="auto"/>
+            <w:ind w:left="720" w:firstLine="0"/>
+            <w:jc w:val="left"/>
+            <w:rPr>
+              <w:rFonts w:ascii="Arial" w:cs="Arial" w:eastAsia="Arial" w:hAnsi="Arial"/>
+              <w:b w:val="0"/>
+              <w:i w:val="0"/>
+              <w:smallCaps w:val="0"/>
+              <w:strike w:val="0"/>
+              <w:color w:val="000000"/>
+              <w:sz w:val="22"/>
+              <w:szCs w:val="22"/>
+              <w:u w:val="none"/>
+              <w:shd w:fill="auto" w:val="clear"/>
+              <w:vertAlign w:val="baseline"/>
+            </w:rPr>
+          </w:pPr>
+          <w:hyperlink w:anchor="_xprlhr5vjimm">
+            <w:r>
+              <w:rPr>
+                <w:rFonts w:ascii="Nunito" w:cs="Nunito" w:eastAsia="Nunito" w:hAnsi="Nunito"/>
+                <w:b w:val="0"/>
+                <w:i w:val="0"/>
+                <w:smallCaps w:val="0"/>
+                <w:strike w:val="0"/>
+                <w:color w:val="000000"/>
+                <w:sz w:val="18"/>
+                <w:szCs w:val="18"/>
+                <w:u w:val="none"/>
+                <w:shd w:fill="auto" w:val="clear"/>
+                <w:vertAlign w:val="baseline"/>
+                <w:rtl w:val="0"/>
+              </w:rPr>
+              <w:t xml:space="preserve">As estimativas de prazo e de custo frequentemente são imprecisas</w:t>
+              <w:tab/>
+              <w:t xml:space="preserve">9</w:t>
+            </w:r>
+          </w:hyperlink>
+          <w:r>
+            <w:rPr>
+              <w:rtl w:val="0"/>
+            </w:rPr>
+          </w:r>
+        </w:p>
+        <w:p>
+          <w:pPr>
+            <w:widowControl w:val="0"/>
+            <w:tabs>
+              <w:tab w:val="right" w:leader="dot" w:pos="12000"/>
+            </w:tabs>
+            <w:spacing w:before="60" w:line="240" w:lineRule="auto"/>
+            <w:ind w:left="720" w:firstLine="0"/>
+            <w:jc w:val="left"/>
+            <w:rPr>
+              <w:rFonts w:ascii="Arial" w:cs="Arial" w:eastAsia="Arial" w:hAnsi="Arial"/>
+              <w:b w:val="0"/>
+              <w:i w:val="0"/>
+              <w:smallCaps w:val="0"/>
+              <w:strike w:val="0"/>
+              <w:color w:val="000000"/>
+              <w:sz w:val="22"/>
+              <w:szCs w:val="22"/>
+              <w:u w:val="none"/>
+              <w:shd w:fill="auto" w:val="clear"/>
+              <w:vertAlign w:val="baseline"/>
+            </w:rPr>
+          </w:pPr>
+          <w:hyperlink w:anchor="_uiauk7ttxo3h">
+            <w:r>
+              <w:rPr>
+                <w:rFonts w:ascii="Nunito" w:cs="Nunito" w:eastAsia="Nunito" w:hAnsi="Nunito"/>
+                <w:b w:val="0"/>
+                <w:i w:val="0"/>
+                <w:smallCaps w:val="0"/>
+                <w:strike w:val="0"/>
+                <w:color w:val="000000"/>
+                <w:sz w:val="18"/>
+                <w:szCs w:val="18"/>
+                <w:u w:val="none"/>
+                <w:shd w:fill="auto" w:val="clear"/>
+                <w:vertAlign w:val="baseline"/>
+                <w:rtl w:val="0"/>
+              </w:rPr>
+              <w:t xml:space="preserve">A produtividade das pessoas da área de software</w:t>
+              <w:tab/>
+              <w:t xml:space="preserve">9</w:t>
+            </w:r>
+          </w:hyperlink>
+          <w:r>
+            <w:rPr>
+              <w:rtl w:val="0"/>
+            </w:rPr>
+          </w:r>
+        </w:p>
+        <w:p>
+          <w:pPr>
+            <w:widowControl w:val="0"/>
+            <w:tabs>
+              <w:tab w:val="right" w:leader="dot" w:pos="12000"/>
+            </w:tabs>
+            <w:spacing w:before="60" w:line="240" w:lineRule="auto"/>
+            <w:ind w:left="720" w:firstLine="0"/>
+            <w:jc w:val="left"/>
+            <w:rPr>
+              <w:rFonts w:ascii="Arial" w:cs="Arial" w:eastAsia="Arial" w:hAnsi="Arial"/>
+              <w:b w:val="0"/>
+              <w:i w:val="0"/>
+              <w:smallCaps w:val="0"/>
+              <w:strike w:val="0"/>
+              <w:color w:val="000000"/>
+              <w:sz w:val="22"/>
+              <w:szCs w:val="22"/>
+              <w:u w:val="none"/>
+              <w:shd w:fill="auto" w:val="clear"/>
+              <w:vertAlign w:val="baseline"/>
+            </w:rPr>
+          </w:pPr>
+          <w:hyperlink w:anchor="_yg6ljag5oo49">
+            <w:r>
+              <w:rPr>
+                <w:rFonts w:ascii="Nunito" w:cs="Nunito" w:eastAsia="Nunito" w:hAnsi="Nunito"/>
+                <w:b w:val="0"/>
+                <w:i w:val="0"/>
+                <w:smallCaps w:val="0"/>
+                <w:strike w:val="0"/>
+                <w:color w:val="000000"/>
+                <w:sz w:val="18"/>
+                <w:szCs w:val="18"/>
+                <w:u w:val="none"/>
+                <w:shd w:fill="auto" w:val="clear"/>
+                <w:vertAlign w:val="baseline"/>
+                <w:rtl w:val="0"/>
+              </w:rPr>
+              <w:t xml:space="preserve">A qualidade de software às vezes é menos que adequada</w:t>
+              <w:tab/>
+              <w:t xml:space="preserve">10</w:t>
+            </w:r>
+          </w:hyperlink>
+          <w:r>
+            <w:rPr>
+              <w:rtl w:val="0"/>
+            </w:rPr>
+          </w:r>
+        </w:p>
+        <w:p>
+          <w:pPr>
+            <w:widowControl w:val="0"/>
+            <w:tabs>
+              <w:tab w:val="right" w:leader="dot" w:pos="12000"/>
+            </w:tabs>
+            <w:spacing w:before="60" w:line="240" w:lineRule="auto"/>
+            <w:ind w:left="720" w:firstLine="0"/>
+            <w:jc w:val="left"/>
+            <w:rPr>
+              <w:rFonts w:ascii="Arial" w:cs="Arial" w:eastAsia="Arial" w:hAnsi="Arial"/>
+              <w:b w:val="0"/>
+              <w:i w:val="0"/>
+              <w:smallCaps w:val="0"/>
+              <w:strike w:val="0"/>
+              <w:color w:val="000000"/>
+              <w:sz w:val="22"/>
+              <w:szCs w:val="22"/>
+              <w:u w:val="none"/>
+              <w:shd w:fill="auto" w:val="clear"/>
+              <w:vertAlign w:val="baseline"/>
+            </w:rPr>
+          </w:pPr>
+          <w:hyperlink w:anchor="_rn9fmcydisrv">
+            <w:r>
+              <w:rPr>
+                <w:rFonts w:ascii="Nunito" w:cs="Nunito" w:eastAsia="Nunito" w:hAnsi="Nunito"/>
+                <w:b w:val="0"/>
+                <w:i w:val="0"/>
+                <w:smallCaps w:val="0"/>
+                <w:strike w:val="0"/>
+                <w:color w:val="000000"/>
+                <w:sz w:val="18"/>
+                <w:szCs w:val="18"/>
+                <w:u w:val="none"/>
+                <w:shd w:fill="auto" w:val="clear"/>
+                <w:vertAlign w:val="baseline"/>
+                <w:rtl w:val="0"/>
+              </w:rPr>
+              <w:t xml:space="preserve">O software existente é difícil de manter</w:t>
+              <w:tab/>
+              <w:t xml:space="preserve">10</w:t>
+            </w:r>
+          </w:hyperlink>
+          <w:r>
+            <w:rPr>
+              <w:rtl w:val="0"/>
+            </w:rPr>
+          </w:r>
+        </w:p>
+        <w:p>
+          <w:pPr>
+            <w:widowControl w:val="0"/>
+            <w:tabs>
+              <w:tab w:val="right" w:leader="dot" w:pos="12000"/>
+            </w:tabs>
+            <w:spacing w:before="60" w:line="240" w:lineRule="auto"/>
+            <w:ind w:left="720" w:firstLine="0"/>
+            <w:jc w:val="left"/>
+            <w:rPr>
+              <w:rFonts w:ascii="Arial" w:cs="Arial" w:eastAsia="Arial" w:hAnsi="Arial"/>
+              <w:b w:val="0"/>
+              <w:i w:val="0"/>
+              <w:smallCaps w:val="0"/>
+              <w:strike w:val="0"/>
+              <w:color w:val="000000"/>
+              <w:sz w:val="22"/>
+              <w:szCs w:val="22"/>
+              <w:u w:val="none"/>
+              <w:shd w:fill="auto" w:val="clear"/>
+              <w:vertAlign w:val="baseline"/>
+            </w:rPr>
+          </w:pPr>
+          <w:hyperlink w:anchor="_egg1m2bzdad1">
+            <w:r>
+              <w:rPr>
+                <w:rFonts w:ascii="Nunito" w:cs="Nunito" w:eastAsia="Nunito" w:hAnsi="Nunito"/>
+                <w:b w:val="0"/>
+                <w:i w:val="0"/>
+                <w:smallCaps w:val="0"/>
+                <w:strike w:val="0"/>
+                <w:color w:val="000000"/>
+                <w:sz w:val="18"/>
+                <w:szCs w:val="18"/>
+                <w:u w:val="none"/>
+                <w:shd w:fill="auto" w:val="clear"/>
+                <w:vertAlign w:val="baseline"/>
+                <w:rtl w:val="0"/>
+              </w:rPr>
+              <w:t xml:space="preserve">Resumo dos problemas associados à crise de software</w:t>
+              <w:tab/>
+              <w:t xml:space="preserve">11</w:t>
+            </w:r>
+          </w:hyperlink>
+          <w:r>
+            <w:rPr>
+              <w:rtl w:val="0"/>
+            </w:rPr>
+          </w:r>
+        </w:p>
+        <w:p>
+          <w:pPr>
+            <w:widowControl w:val="0"/>
+            <w:tabs>
+              <w:tab w:val="right" w:leader="dot" w:pos="12000"/>
+            </w:tabs>
+            <w:spacing w:before="60" w:line="240" w:lineRule="auto"/>
+            <w:ind w:left="360" w:firstLine="0"/>
+            <w:jc w:val="left"/>
+            <w:rPr>
+              <w:rFonts w:ascii="Arial" w:cs="Arial" w:eastAsia="Arial" w:hAnsi="Arial"/>
+              <w:b w:val="0"/>
+              <w:i w:val="0"/>
+              <w:smallCaps w:val="0"/>
+              <w:strike w:val="0"/>
+              <w:color w:val="000000"/>
+              <w:sz w:val="22"/>
+              <w:szCs w:val="22"/>
+              <w:u w:val="none"/>
+              <w:shd w:fill="auto" w:val="clear"/>
+              <w:vertAlign w:val="baseline"/>
+            </w:rPr>
+          </w:pPr>
+          <w:hyperlink w:anchor="_oeusikbb6k0z">
+            <w:r>
+              <w:rPr>
+                <w:rFonts w:ascii="Nunito" w:cs="Nunito" w:eastAsia="Nunito" w:hAnsi="Nunito"/>
+                <w:b w:val="0"/>
+                <w:i w:val="0"/>
+                <w:smallCaps w:val="0"/>
+                <w:strike w:val="0"/>
+                <w:color w:val="000000"/>
+                <w:sz w:val="18"/>
+                <w:szCs w:val="18"/>
+                <w:u w:val="none"/>
+                <w:shd w:fill="auto" w:val="clear"/>
+                <w:vertAlign w:val="baseline"/>
+                <w:rtl w:val="0"/>
+              </w:rPr>
+              <w:t xml:space="preserve">Causas da Crise de Crise de Software</w:t>
+              <w:tab/>
+              <w:t xml:space="preserve">11</w:t>
+            </w:r>
+          </w:hyperlink>
+          <w:r>
+            <w:rPr>
+              <w:rtl w:val="0"/>
+            </w:rPr>
+          </w:r>
+        </w:p>
+        <w:p>
+          <w:pPr>
+            <w:widowControl w:val="0"/>
+            <w:tabs>
+              <w:tab w:val="right" w:leader="dot" w:pos="12000"/>
+            </w:tabs>
+            <w:spacing w:before="60" w:line="240" w:lineRule="auto"/>
+            <w:ind w:left="720" w:firstLine="0"/>
+            <w:jc w:val="left"/>
+            <w:rPr>
+              <w:rFonts w:ascii="Arial" w:cs="Arial" w:eastAsia="Arial" w:hAnsi="Arial"/>
+              <w:b w:val="0"/>
+              <w:i w:val="0"/>
+              <w:smallCaps w:val="0"/>
+              <w:strike w:val="0"/>
+              <w:color w:val="000000"/>
+              <w:sz w:val="22"/>
+              <w:szCs w:val="22"/>
+              <w:u w:val="none"/>
+              <w:shd w:fill="auto" w:val="clear"/>
+              <w:vertAlign w:val="baseline"/>
+            </w:rPr>
+          </w:pPr>
+          <w:hyperlink w:anchor="_fu9cla50jnlm">
+            <w:r>
+              <w:rPr>
+                <w:rFonts w:ascii="Nunito" w:cs="Nunito" w:eastAsia="Nunito" w:hAnsi="Nunito"/>
+                <w:b w:val="0"/>
+                <w:i w:val="0"/>
+                <w:smallCaps w:val="0"/>
+                <w:strike w:val="0"/>
+                <w:color w:val="000000"/>
+                <w:sz w:val="18"/>
+                <w:szCs w:val="18"/>
+                <w:u w:val="none"/>
+                <w:shd w:fill="auto" w:val="clear"/>
+                <w:vertAlign w:val="baseline"/>
+                <w:rtl w:val="0"/>
+              </w:rPr>
+              <w:t xml:space="preserve">Natureza do software</w:t>
+              <w:tab/>
+              <w:t xml:space="preserve">11</w:t>
+            </w:r>
+          </w:hyperlink>
+          <w:r>
+            <w:rPr>
+              <w:rtl w:val="0"/>
+            </w:rPr>
+          </w:r>
+        </w:p>
+        <w:p>
+          <w:pPr>
+            <w:widowControl w:val="0"/>
+            <w:tabs>
+              <w:tab w:val="right" w:leader="dot" w:pos="12000"/>
+            </w:tabs>
+            <w:spacing w:before="60" w:line="240" w:lineRule="auto"/>
+            <w:ind w:left="720" w:firstLine="0"/>
+            <w:jc w:val="left"/>
+            <w:rPr>
+              <w:rFonts w:ascii="Arial" w:cs="Arial" w:eastAsia="Arial" w:hAnsi="Arial"/>
+              <w:b w:val="0"/>
+              <w:i w:val="0"/>
+              <w:smallCaps w:val="0"/>
+              <w:strike w:val="0"/>
+              <w:color w:val="000000"/>
+              <w:sz w:val="22"/>
+              <w:szCs w:val="22"/>
+              <w:u w:val="none"/>
+              <w:shd w:fill="auto" w:val="clear"/>
+              <w:vertAlign w:val="baseline"/>
+            </w:rPr>
+          </w:pPr>
+          <w:hyperlink w:anchor="_t7hwayg2ce29">
+            <w:r>
+              <w:rPr>
+                <w:rFonts w:ascii="Nunito" w:cs="Nunito" w:eastAsia="Nunito" w:hAnsi="Nunito"/>
+                <w:b w:val="0"/>
+                <w:i w:val="0"/>
+                <w:smallCaps w:val="0"/>
+                <w:strike w:val="0"/>
+                <w:color w:val="000000"/>
+                <w:sz w:val="18"/>
+                <w:szCs w:val="18"/>
+                <w:u w:val="none"/>
+                <w:shd w:fill="auto" w:val="clear"/>
+                <w:vertAlign w:val="baseline"/>
+                <w:rtl w:val="0"/>
+              </w:rPr>
+              <w:t xml:space="preserve">Falhas das pessoas responsáveis pelo desenvolvimento de um software</w:t>
+              <w:tab/>
+              <w:t xml:space="preserve">12</w:t>
+            </w:r>
+          </w:hyperlink>
+          <w:r>
+            <w:rPr>
+              <w:rtl w:val="0"/>
+            </w:rPr>
+          </w:r>
+        </w:p>
+        <w:p>
+          <w:pPr>
+            <w:widowControl w:val="0"/>
+            <w:tabs>
+              <w:tab w:val="right" w:leader="dot" w:pos="12000"/>
+            </w:tabs>
+            <w:spacing w:before="60" w:line="240" w:lineRule="auto"/>
+            <w:ind w:left="720" w:firstLine="0"/>
+            <w:jc w:val="left"/>
+            <w:rPr>
+              <w:rFonts w:ascii="Arial" w:cs="Arial" w:eastAsia="Arial" w:hAnsi="Arial"/>
+              <w:b w:val="0"/>
+              <w:i w:val="0"/>
+              <w:smallCaps w:val="0"/>
+              <w:strike w:val="0"/>
+              <w:color w:val="000000"/>
+              <w:sz w:val="22"/>
+              <w:szCs w:val="22"/>
+              <w:u w:val="none"/>
+              <w:shd w:fill="auto" w:val="clear"/>
+              <w:vertAlign w:val="baseline"/>
+            </w:rPr>
+          </w:pPr>
+          <w:hyperlink w:anchor="_nwh4xe6uxvfl">
+            <w:r>
+              <w:rPr>
+                <w:rFonts w:ascii="Nunito" w:cs="Nunito" w:eastAsia="Nunito" w:hAnsi="Nunito"/>
+                <w:b w:val="0"/>
+                <w:i w:val="0"/>
+                <w:smallCaps w:val="0"/>
+                <w:strike w:val="0"/>
+                <w:color w:val="000000"/>
+                <w:sz w:val="18"/>
+                <w:szCs w:val="18"/>
+                <w:u w:val="none"/>
+                <w:shd w:fill="auto" w:val="clear"/>
+                <w:vertAlign w:val="baseline"/>
+                <w:rtl w:val="0"/>
+              </w:rPr>
+              <w:t xml:space="preserve">Mitos de Software</w:t>
+              <w:tab/>
+              <w:t xml:space="preserve">12</w:t>
             </w:r>
           </w:hyperlink>
           <w:r>
@@ -1244,7 +1899,7 @@
       <w:pPr>
         <w:numPr>
           <w:ilvl w:val="0"/>
-          <w:numId w:val="2"/>
+          <w:numId w:val="3"/>
         </w:numPr>
         <w:ind w:left="720" w:hanging="360"/>
         <w:rPr>
@@ -1262,7 +1917,7 @@
       <w:pPr>
         <w:numPr>
           <w:ilvl w:val="0"/>
-          <w:numId w:val="2"/>
+          <w:numId w:val="3"/>
         </w:numPr>
         <w:ind w:left="720" w:hanging="360"/>
         <w:rPr>
@@ -1280,7 +1935,7 @@
       <w:pPr>
         <w:numPr>
           <w:ilvl w:val="0"/>
-          <w:numId w:val="2"/>
+          <w:numId w:val="3"/>
         </w:numPr>
         <w:ind w:left="720" w:hanging="360"/>
         <w:rPr>
@@ -1298,7 +1953,7 @@
       <w:pPr>
         <w:numPr>
           <w:ilvl w:val="0"/>
-          <w:numId w:val="2"/>
+          <w:numId w:val="3"/>
         </w:numPr>
         <w:ind w:left="720" w:hanging="360"/>
         <w:rPr>
@@ -1316,7 +1971,7 @@
       <w:pPr>
         <w:numPr>
           <w:ilvl w:val="0"/>
-          <w:numId w:val="2"/>
+          <w:numId w:val="3"/>
         </w:numPr>
         <w:ind w:left="720" w:hanging="360"/>
         <w:rPr>
@@ -1334,7 +1989,7 @@
       <w:pPr>
         <w:numPr>
           <w:ilvl w:val="0"/>
-          <w:numId w:val="2"/>
+          <w:numId w:val="3"/>
         </w:numPr>
         <w:ind w:left="720" w:hanging="360"/>
         <w:rPr>
@@ -2266,12 +2921,12 @@
           <wp:inline distB="114300" distT="114300" distL="114300" distR="114300">
             <wp:extent cx="3462338" cy="2502775"/>
             <wp:effectExtent b="0" l="0" r="0" t="0"/>
-            <wp:docPr id="1" name="image4.png"/>
+            <wp:docPr id="1" name="image2.png"/>
             <a:graphic>
               <a:graphicData uri="http://schemas.openxmlformats.org/drawingml/2006/picture">
                 <pic:pic>
                   <pic:nvPicPr>
-                    <pic:cNvPr id="0" name="image4.png"/>
+                    <pic:cNvPr id="0" name="image2.png"/>
                     <pic:cNvPicPr preferRelativeResize="0"/>
                   </pic:nvPicPr>
                   <pic:blipFill>
@@ -2487,12 +3142,12 @@
           <wp:inline distB="19050" distT="19050" distL="19050" distR="19050">
             <wp:extent cx="3091224" cy="1995488"/>
             <wp:effectExtent b="0" l="0" r="0" t="0"/>
-            <wp:docPr id="4" name="image2.png"/>
+            <wp:docPr id="5" name="image4.png"/>
             <a:graphic>
               <a:graphicData uri="http://schemas.openxmlformats.org/drawingml/2006/picture">
                 <pic:pic>
                   <pic:nvPicPr>
-                    <pic:cNvPr id="0" name="image2.png"/>
+                    <pic:cNvPr id="0" name="image4.png"/>
                     <pic:cNvPicPr preferRelativeResize="0"/>
                   </pic:nvPicPr>
                   <pic:blipFill>
@@ -2607,12 +3262,12 @@
           <wp:inline distB="19050" distT="19050" distL="19050" distR="19050">
             <wp:extent cx="2852738" cy="1950046"/>
             <wp:effectExtent b="0" l="0" r="0" t="0"/>
-            <wp:docPr id="2" name="image1.png"/>
+            <wp:docPr id="4" name="image5.png"/>
             <a:graphic>
               <a:graphicData uri="http://schemas.openxmlformats.org/drawingml/2006/picture">
                 <pic:pic>
                   <pic:nvPicPr>
-                    <pic:cNvPr id="0" name="image1.png"/>
+                    <pic:cNvPr id="0" name="image5.png"/>
                     <pic:cNvPicPr preferRelativeResize="0"/>
                   </pic:nvPicPr>
                   <pic:blipFill>
@@ -2767,7 +3422,7 @@
       <w:pPr>
         <w:numPr>
           <w:ilvl w:val="0"/>
-          <w:numId w:val="3"/>
+          <w:numId w:val="6"/>
         </w:numPr>
         <w:ind w:left="720" w:hanging="360"/>
         <w:rPr>
@@ -2785,7 +3440,7 @@
       <w:pPr>
         <w:numPr>
           <w:ilvl w:val="0"/>
-          <w:numId w:val="3"/>
+          <w:numId w:val="6"/>
         </w:numPr>
         <w:ind w:left="720" w:hanging="360"/>
         <w:rPr>
@@ -2803,7 +3458,7 @@
       <w:pPr>
         <w:numPr>
           <w:ilvl w:val="0"/>
-          <w:numId w:val="3"/>
+          <w:numId w:val="6"/>
         </w:numPr>
         <w:ind w:left="720" w:hanging="360"/>
         <w:rPr>
@@ -2821,7 +3476,7 @@
       <w:pPr>
         <w:numPr>
           <w:ilvl w:val="0"/>
-          <w:numId w:val="3"/>
+          <w:numId w:val="6"/>
         </w:numPr>
         <w:ind w:left="720" w:hanging="360"/>
         <w:rPr>
@@ -2839,7 +3494,7 @@
       <w:pPr>
         <w:numPr>
           <w:ilvl w:val="0"/>
-          <w:numId w:val="3"/>
+          <w:numId w:val="6"/>
         </w:numPr>
         <w:ind w:left="720" w:hanging="360"/>
         <w:rPr>
@@ -2857,7 +3512,7 @@
       <w:pPr>
         <w:numPr>
           <w:ilvl w:val="0"/>
-          <w:numId w:val="3"/>
+          <w:numId w:val="6"/>
         </w:numPr>
         <w:ind w:left="720" w:hanging="360"/>
         <w:rPr>
@@ -2875,7 +3530,7 @@
       <w:pPr>
         <w:numPr>
           <w:ilvl w:val="0"/>
-          <w:numId w:val="3"/>
+          <w:numId w:val="6"/>
         </w:numPr>
         <w:ind w:left="720" w:hanging="360"/>
         <w:rPr>
@@ -2893,7 +3548,7 @@
       <w:pPr>
         <w:numPr>
           <w:ilvl w:val="0"/>
-          <w:numId w:val="3"/>
+          <w:numId w:val="6"/>
         </w:numPr>
         <w:ind w:left="720" w:hanging="360"/>
         <w:rPr>
@@ -2950,6 +3605,1277 @@
           <w:rtl w:val="0"/>
         </w:rPr>
         <w:t xml:space="preserve">A lista abaixo apresenta as principais características desta era de desenvolvimento do software:</w:t>
+      </w:r>
+    </w:p>
+    <w:p>
+      <w:pPr>
+        <w:rPr/>
+      </w:pPr>
+      <w:r>
+        <w:rPr>
+          <w:rtl w:val="0"/>
+        </w:rPr>
+      </w:r>
+    </w:p>
+    <w:p>
+      <w:pPr>
+        <w:numPr>
+          <w:ilvl w:val="0"/>
+          <w:numId w:val="8"/>
+        </w:numPr>
+        <w:ind w:left="720" w:hanging="360"/>
+        <w:rPr>
+          <w:u w:val="none"/>
+        </w:rPr>
+      </w:pPr>
+      <w:r>
+        <w:rPr>
+          <w:rtl w:val="0"/>
+        </w:rPr>
+        <w:t xml:space="preserve">Surgimento da multiprogramação e dos sistemas multiusuários;</w:t>
+      </w:r>
+    </w:p>
+    <w:p>
+      <w:pPr>
+        <w:numPr>
+          <w:ilvl w:val="0"/>
+          <w:numId w:val="8"/>
+        </w:numPr>
+        <w:ind w:left="720" w:hanging="360"/>
+        <w:rPr>
+          <w:u w:val="none"/>
+        </w:rPr>
+      </w:pPr>
+      <w:r>
+        <w:rPr>
+          <w:rtl w:val="0"/>
+        </w:rPr>
+        <w:t xml:space="preserve">Desenvolvimento de técnicas interativas homem -máquina;</w:t>
+      </w:r>
+    </w:p>
+    <w:p>
+      <w:pPr>
+        <w:numPr>
+          <w:ilvl w:val="0"/>
+          <w:numId w:val="8"/>
+        </w:numPr>
+        <w:ind w:left="720" w:hanging="360"/>
+        <w:rPr>
+          <w:u w:val="none"/>
+        </w:rPr>
+      </w:pPr>
+      <w:r>
+        <w:rPr>
+          <w:rtl w:val="0"/>
+        </w:rPr>
+        <w:t xml:space="preserve">Utilização de sistemas de tempo real;</w:t>
+      </w:r>
+    </w:p>
+    <w:p>
+      <w:pPr>
+        <w:numPr>
+          <w:ilvl w:val="0"/>
+          <w:numId w:val="8"/>
+        </w:numPr>
+        <w:ind w:left="720" w:hanging="360"/>
+        <w:rPr>
+          <w:u w:val="none"/>
+        </w:rPr>
+      </w:pPr>
+      <w:r>
+        <w:rPr>
+          <w:rtl w:val="0"/>
+        </w:rPr>
+        <w:t xml:space="preserve">Surgimento da 1ª geração de Sistema Gerenciadores de Banco de Dados;</w:t>
+      </w:r>
+    </w:p>
+    <w:p>
+      <w:pPr>
+        <w:numPr>
+          <w:ilvl w:val="0"/>
+          <w:numId w:val="8"/>
+        </w:numPr>
+        <w:ind w:left="720" w:hanging="360"/>
+        <w:rPr>
+          <w:u w:val="none"/>
+        </w:rPr>
+      </w:pPr>
+      <w:r>
+        <w:rPr>
+          <w:rtl w:val="0"/>
+        </w:rPr>
+        <w:t xml:space="preserve">Nascem as software houses e os produtos de software;</w:t>
+      </w:r>
+    </w:p>
+    <w:p>
+      <w:pPr>
+        <w:numPr>
+          <w:ilvl w:val="0"/>
+          <w:numId w:val="8"/>
+        </w:numPr>
+        <w:ind w:left="720" w:hanging="360"/>
+        <w:rPr>
+          <w:u w:val="none"/>
+        </w:rPr>
+      </w:pPr>
+      <w:r>
+        <w:rPr>
+          <w:rtl w:val="0"/>
+        </w:rPr>
+        <w:t xml:space="preserve">O software era produzido para ampla distribuição em um mercado multidisciplinar, em várias áreas de conhecimentos;</w:t>
+      </w:r>
+    </w:p>
+    <w:p>
+      <w:pPr>
+        <w:numPr>
+          <w:ilvl w:val="0"/>
+          <w:numId w:val="8"/>
+        </w:numPr>
+        <w:ind w:left="720" w:hanging="360"/>
+        <w:rPr>
+          <w:u w:val="none"/>
+        </w:rPr>
+      </w:pPr>
+      <w:r>
+        <w:rPr>
+          <w:rtl w:val="0"/>
+        </w:rPr>
+        <w:t xml:space="preserve">Surge o conceito de biblioteca de software;</w:t>
+      </w:r>
+    </w:p>
+    <w:p>
+      <w:pPr>
+        <w:numPr>
+          <w:ilvl w:val="0"/>
+          <w:numId w:val="8"/>
+        </w:numPr>
+        <w:ind w:left="720" w:hanging="360"/>
+        <w:rPr>
+          <w:u w:val="none"/>
+        </w:rPr>
+      </w:pPr>
+      <w:r>
+        <w:rPr>
+          <w:rtl w:val="0"/>
+        </w:rPr>
+        <w:t xml:space="preserve">Devido à falta de metodologias de desenvolvimento e de documentação, a manutenção era praticamente impossível.</w:t>
+      </w:r>
+    </w:p>
+    <w:p>
+      <w:pPr>
+        <w:rPr/>
+      </w:pPr>
+      <w:r>
+        <w:rPr>
+          <w:rtl w:val="0"/>
+        </w:rPr>
+      </w:r>
+    </w:p>
+    <w:p>
+      <w:pPr>
+        <w:pStyle w:val="Heading2"/>
+        <w:rPr/>
+      </w:pPr>
+      <w:bookmarkStart w:colFirst="0" w:colLast="0" w:name="_nughs4jesjao" w:id="20"/>
+      <w:bookmarkEnd w:id="20"/>
+      <w:r>
+        <w:rPr>
+          <w:rtl w:val="0"/>
+        </w:rPr>
+        <w:t xml:space="preserve">A terceira era do desenvolvimento de software - 1973 a 1978 </w:t>
+      </w:r>
+    </w:p>
+    <w:p>
+      <w:pPr>
+        <w:rPr/>
+      </w:pPr>
+      <w:r>
+        <w:rPr>
+          <w:rtl w:val="0"/>
+        </w:rPr>
+      </w:r>
+    </w:p>
+    <w:p>
+      <w:pPr>
+        <w:rPr/>
+      </w:pPr>
+      <w:r>
+        <w:rPr>
+          <w:rtl w:val="0"/>
+        </w:rPr>
+        <w:t xml:space="preserve">A lista abaixo apresenta as principais características desta era de desenvolvimento do software:</w:t>
+      </w:r>
+    </w:p>
+    <w:p>
+      <w:pPr>
+        <w:rPr/>
+      </w:pPr>
+      <w:r>
+        <w:rPr>
+          <w:rtl w:val="0"/>
+        </w:rPr>
+      </w:r>
+    </w:p>
+    <w:p>
+      <w:pPr>
+        <w:numPr>
+          <w:ilvl w:val="0"/>
+          <w:numId w:val="1"/>
+        </w:numPr>
+        <w:ind w:left="720" w:hanging="360"/>
+        <w:rPr>
+          <w:u w:val="none"/>
+        </w:rPr>
+      </w:pPr>
+      <w:r>
+        <w:rPr>
+          <w:rtl w:val="0"/>
+        </w:rPr>
+        <w:t xml:space="preserve">Surgimento dos sistemas distribuídos e paralelos;</w:t>
+      </w:r>
+    </w:p>
+    <w:p>
+      <w:pPr>
+        <w:numPr>
+          <w:ilvl w:val="0"/>
+          <w:numId w:val="1"/>
+        </w:numPr>
+        <w:ind w:left="720" w:hanging="360"/>
+        <w:rPr>
+          <w:u w:val="none"/>
+        </w:rPr>
+      </w:pPr>
+      <w:r>
+        <w:rPr>
+          <w:rtl w:val="0"/>
+        </w:rPr>
+        <w:t xml:space="preserve">Desenvolvimento das redes locais e globais de computadores;</w:t>
+      </w:r>
+    </w:p>
+    <w:p>
+      <w:pPr>
+        <w:numPr>
+          <w:ilvl w:val="0"/>
+          <w:numId w:val="1"/>
+        </w:numPr>
+        <w:ind w:left="720" w:hanging="360"/>
+        <w:rPr>
+          <w:u w:val="none"/>
+        </w:rPr>
+      </w:pPr>
+      <w:r>
+        <w:rPr>
+          <w:rtl w:val="0"/>
+        </w:rPr>
+        <w:t xml:space="preserve">Necessidade de elevada demanda por acesso imediato a dados por parte dos usuários;</w:t>
+      </w:r>
+    </w:p>
+    <w:p>
+      <w:pPr>
+        <w:numPr>
+          <w:ilvl w:val="0"/>
+          <w:numId w:val="1"/>
+        </w:numPr>
+        <w:ind w:left="720" w:hanging="360"/>
+        <w:rPr>
+          <w:u w:val="none"/>
+        </w:rPr>
+      </w:pPr>
+      <w:r>
+        <w:rPr>
+          <w:rtl w:val="0"/>
+        </w:rPr>
+        <w:t xml:space="preserve">Criação  dos  computadores  de  uso  pessoal  (PC  -  personal  computers)  e estações de trabalho (workstations);</w:t>
+      </w:r>
+    </w:p>
+    <w:p>
+      <w:pPr>
+        <w:numPr>
+          <w:ilvl w:val="0"/>
+          <w:numId w:val="1"/>
+        </w:numPr>
+        <w:ind w:left="720" w:hanging="360"/>
+        <w:rPr>
+          <w:u w:val="none"/>
+        </w:rPr>
+      </w:pPr>
+      <w:r>
+        <w:rPr>
+          <w:rtl w:val="0"/>
+        </w:rPr>
+        <w:t xml:space="preserve">Uso generalizado de microprocessadores;</w:t>
+      </w:r>
+    </w:p>
+    <w:p>
+      <w:pPr>
+        <w:numPr>
+          <w:ilvl w:val="0"/>
+          <w:numId w:val="1"/>
+        </w:numPr>
+        <w:ind w:left="720" w:hanging="360"/>
+        <w:rPr>
+          <w:u w:val="none"/>
+        </w:rPr>
+      </w:pPr>
+      <w:r>
+        <w:rPr>
+          <w:rtl w:val="0"/>
+        </w:rPr>
+        <w:t xml:space="preserve">Grande consumos de computadores;</w:t>
+      </w:r>
+    </w:p>
+    <w:p>
+      <w:pPr>
+        <w:numPr>
+          <w:ilvl w:val="0"/>
+          <w:numId w:val="1"/>
+        </w:numPr>
+        <w:ind w:left="720" w:hanging="360"/>
+        <w:rPr>
+          <w:u w:val="none"/>
+        </w:rPr>
+      </w:pPr>
+      <w:r>
+        <w:rPr>
+          <w:rtl w:val="0"/>
+        </w:rPr>
+        <w:t xml:space="preserve">Os computadores se tornam acessíveis.</w:t>
+      </w:r>
+    </w:p>
+    <w:p>
+      <w:pPr>
+        <w:rPr/>
+      </w:pPr>
+      <w:r>
+        <w:rPr>
+          <w:rtl w:val="0"/>
+        </w:rPr>
+      </w:r>
+    </w:p>
+    <w:p>
+      <w:pPr>
+        <w:pStyle w:val="Heading2"/>
+        <w:rPr/>
+      </w:pPr>
+      <w:bookmarkStart w:colFirst="0" w:colLast="0" w:name="_pl5qjikuiv94" w:id="21"/>
+      <w:bookmarkEnd w:id="21"/>
+      <w:r>
+        <w:rPr>
+          <w:rtl w:val="0"/>
+        </w:rPr>
+        <w:t xml:space="preserve"> A quarta era do desenvolvimento de software - 1985 aos dias atuais </w:t>
+      </w:r>
+    </w:p>
+    <w:p>
+      <w:pPr>
+        <w:rPr/>
+      </w:pPr>
+      <w:r>
+        <w:rPr>
+          <w:rtl w:val="0"/>
+        </w:rPr>
+      </w:r>
+    </w:p>
+    <w:p>
+      <w:pPr>
+        <w:rPr/>
+      </w:pPr>
+      <w:r>
+        <w:rPr>
+          <w:rtl w:val="0"/>
+        </w:rPr>
+        <w:t xml:space="preserve">A lista abaixo apresenta as principais características desta era de desenvolvimento do software:</w:t>
+      </w:r>
+    </w:p>
+    <w:p>
+      <w:pPr>
+        <w:rPr/>
+      </w:pPr>
+      <w:r>
+        <w:rPr>
+          <w:rtl w:val="0"/>
+        </w:rPr>
+      </w:r>
+    </w:p>
+    <w:p>
+      <w:pPr>
+        <w:numPr>
+          <w:ilvl w:val="0"/>
+          <w:numId w:val="9"/>
+        </w:numPr>
+        <w:ind w:left="720" w:hanging="360"/>
+        <w:rPr>
+          <w:u w:val="none"/>
+        </w:rPr>
+      </w:pPr>
+      <w:r>
+        <w:rPr>
+          <w:rtl w:val="0"/>
+        </w:rPr>
+        <w:t xml:space="preserve">Tecnologias orientadas a objetos;</w:t>
+      </w:r>
+    </w:p>
+    <w:p>
+      <w:pPr>
+        <w:numPr>
+          <w:ilvl w:val="0"/>
+          <w:numId w:val="9"/>
+        </w:numPr>
+        <w:ind w:left="720" w:hanging="360"/>
+        <w:rPr>
+          <w:u w:val="none"/>
+        </w:rPr>
+      </w:pPr>
+      <w:r>
+        <w:rPr>
+          <w:rtl w:val="0"/>
+        </w:rPr>
+        <w:t xml:space="preserve">Sistemas especialistas e software de inteligência artificial usados na prática;</w:t>
+      </w:r>
+    </w:p>
+    <w:p>
+      <w:pPr>
+        <w:numPr>
+          <w:ilvl w:val="0"/>
+          <w:numId w:val="9"/>
+        </w:numPr>
+        <w:ind w:left="720" w:hanging="360"/>
+        <w:rPr>
+          <w:u w:val="none"/>
+        </w:rPr>
+      </w:pPr>
+      <w:r>
+        <w:rPr>
+          <w:rtl w:val="0"/>
+        </w:rPr>
+        <w:t xml:space="preserve">Software de rede neural artificial;</w:t>
+      </w:r>
+    </w:p>
+    <w:p>
+      <w:pPr>
+        <w:numPr>
+          <w:ilvl w:val="0"/>
+          <w:numId w:val="9"/>
+        </w:numPr>
+        <w:ind w:left="720" w:hanging="360"/>
+        <w:rPr>
+          <w:u w:val="none"/>
+        </w:rPr>
+      </w:pPr>
+      <w:r>
+        <w:rPr>
+          <w:rtl w:val="0"/>
+        </w:rPr>
+        <w:t xml:space="preserve">Computação Paralela</w:t>
+      </w:r>
+      <w:r>
+        <w:rPr>
+          <w:vertAlign w:val="superscript"/>
+        </w:rPr>
+        <w:footnoteReference w:customMarkFollows="0" w:id="0"/>
+      </w:r>
+      <w:r>
+        <w:rPr>
+          <w:rtl w:val="0"/>
+        </w:rPr>
+        <w:t xml:space="preserve">;</w:t>
+      </w:r>
+    </w:p>
+    <w:p>
+      <w:pPr>
+        <w:numPr>
+          <w:ilvl w:val="0"/>
+          <w:numId w:val="9"/>
+        </w:numPr>
+        <w:ind w:left="720" w:hanging="360"/>
+        <w:rPr>
+          <w:u w:val="none"/>
+        </w:rPr>
+      </w:pPr>
+      <w:r>
+        <w:rPr>
+          <w:rtl w:val="0"/>
+        </w:rPr>
+        <w:t xml:space="preserve">Internet;</w:t>
+      </w:r>
+    </w:p>
+    <w:p>
+      <w:pPr>
+        <w:numPr>
+          <w:ilvl w:val="0"/>
+          <w:numId w:val="9"/>
+        </w:numPr>
+        <w:ind w:left="720" w:hanging="360"/>
+        <w:rPr>
+          <w:u w:val="none"/>
+        </w:rPr>
+      </w:pPr>
+      <w:r>
+        <w:rPr>
+          <w:rtl w:val="0"/>
+        </w:rPr>
+        <w:t xml:space="preserve">Dispositivos móveis;</w:t>
+      </w:r>
+    </w:p>
+    <w:p>
+      <w:pPr>
+        <w:numPr>
+          <w:ilvl w:val="0"/>
+          <w:numId w:val="9"/>
+        </w:numPr>
+        <w:ind w:left="720" w:hanging="360"/>
+        <w:rPr>
+          <w:u w:val="none"/>
+        </w:rPr>
+      </w:pPr>
+      <w:r>
+        <w:rPr>
+          <w:rtl w:val="0"/>
+        </w:rPr>
+        <w:t xml:space="preserve">Redes sociais.</w:t>
+      </w:r>
+    </w:p>
+    <w:p>
+      <w:pPr>
+        <w:rPr/>
+      </w:pPr>
+      <w:r>
+        <w:rPr>
+          <w:rtl w:val="0"/>
+        </w:rPr>
+      </w:r>
+    </w:p>
+    <w:p>
+      <w:pPr>
+        <w:pStyle w:val="Heading1"/>
+        <w:rPr/>
+      </w:pPr>
+      <w:bookmarkStart w:colFirst="0" w:colLast="0" w:name="_2opw158vka1p" w:id="22"/>
+      <w:bookmarkEnd w:id="22"/>
+      <w:r>
+        <w:rPr>
+          <w:rtl w:val="0"/>
+        </w:rPr>
+        <w:t xml:space="preserve">Crise de Software</w:t>
+      </w:r>
+    </w:p>
+    <w:p>
+      <w:pPr>
+        <w:rPr/>
+      </w:pPr>
+      <w:r>
+        <w:rPr>
+          <w:rtl w:val="0"/>
+        </w:rPr>
+      </w:r>
+    </w:p>
+    <w:p>
+      <w:pPr>
+        <w:rPr/>
+      </w:pPr>
+      <w:r>
+        <w:rPr>
+          <w:rtl w:val="0"/>
+        </w:rPr>
+        <w:t xml:space="preserve">O processo de desenvolvimento de software é complexo e a demanda por software cresceu e ainda cresce exponencialmente. O software traz diferenciais competitivos para as organizações, serviços base e suportam as operações. Ele é essencial. Porém, há muitos problemas encontrados nos projetos de construção, melhorias e manutenção de software. De fato, vivemos uma crise do software. </w:t>
+      </w:r>
+    </w:p>
+    <w:p>
+      <w:pPr>
+        <w:rPr/>
+      </w:pPr>
+      <w:r>
+        <w:rPr>
+          <w:rtl w:val="0"/>
+        </w:rPr>
+      </w:r>
+    </w:p>
+    <w:p>
+      <w:pPr>
+        <w:pStyle w:val="Heading2"/>
+        <w:rPr/>
+      </w:pPr>
+      <w:bookmarkStart w:colFirst="0" w:colLast="0" w:name="_69ncmtzdat2j" w:id="23"/>
+      <w:bookmarkEnd w:id="23"/>
+      <w:r>
+        <w:rPr>
+          <w:rtl w:val="0"/>
+        </w:rPr>
+        <w:t xml:space="preserve">O que é a crise do software?</w:t>
+      </w:r>
+    </w:p>
+    <w:p>
+      <w:pPr>
+        <w:rPr/>
+      </w:pPr>
+      <w:r>
+        <w:rPr>
+          <w:rtl w:val="0"/>
+        </w:rPr>
+      </w:r>
+    </w:p>
+    <w:p>
+      <w:pPr>
+        <w:rPr/>
+      </w:pPr>
+      <w:r>
+        <w:rPr>
+          <w:rtl w:val="0"/>
+        </w:rPr>
+        <w:t xml:space="preserve">A Crise do Software foi um termo que surgiu nos anos 70 que expressava as dificuldades do desenvolvimento de software frente ao rápido crescimento da demanda por software, da complexidade dos problemas a serem resolvidos e da inexistência de técnicas de desenvolvimento de sistemas.</w:t>
+      </w:r>
+    </w:p>
+    <w:p>
+      <w:pPr>
+        <w:rPr/>
+      </w:pPr>
+      <w:r>
+        <w:rPr>
+          <w:rtl w:val="0"/>
+        </w:rPr>
+      </w:r>
+    </w:p>
+    <w:p>
+      <w:pPr>
+        <w:pStyle w:val="Heading2"/>
+        <w:rPr/>
+      </w:pPr>
+      <w:bookmarkStart w:colFirst="0" w:colLast="0" w:name="_llqn96b4ngjc" w:id="24"/>
+      <w:bookmarkEnd w:id="24"/>
+      <w:r>
+        <w:rPr>
+          <w:rtl w:val="0"/>
+        </w:rPr>
+        <w:t xml:space="preserve">Problemas relacionados a crise de software</w:t>
+      </w:r>
+    </w:p>
+    <w:p>
+      <w:pPr>
+        <w:rPr/>
+      </w:pPr>
+      <w:r>
+        <w:rPr>
+          <w:rtl w:val="0"/>
+        </w:rPr>
+      </w:r>
+    </w:p>
+    <w:p>
+      <w:pPr>
+        <w:rPr/>
+      </w:pPr>
+      <w:r>
+        <w:rPr>
+          <w:rtl w:val="0"/>
+        </w:rPr>
+        <w:t xml:space="preserve">Há diversos problemas associados à Crise do Software que são percebidos pelos usuários, desenvolvedores e outros envolvidos com a atividade de criação, evolução e manutenção de software. Esses problemas são as “dores” sentidas por todos envolvidos com software. Eles têm prejudicado muito as corporações, as empresas de tecnologia, entre outros. Segue abaixo quatro exemplos desses problemas:</w:t>
+      </w:r>
+    </w:p>
+    <w:p>
+      <w:pPr>
+        <w:rPr/>
+      </w:pPr>
+      <w:r>
+        <w:rPr>
+          <w:rtl w:val="0"/>
+        </w:rPr>
+      </w:r>
+    </w:p>
+    <w:p>
+      <w:pPr>
+        <w:pStyle w:val="Heading3"/>
+        <w:rPr/>
+      </w:pPr>
+      <w:bookmarkStart w:colFirst="0" w:colLast="0" w:name="_xprlhr5vjimm" w:id="25"/>
+      <w:bookmarkEnd w:id="25"/>
+      <w:r>
+        <w:rPr>
+          <w:rtl w:val="0"/>
+        </w:rPr>
+        <w:t xml:space="preserve">As estimativas de prazo e de custo frequentemente são imprecisas</w:t>
+      </w:r>
+    </w:p>
+    <w:p>
+      <w:pPr>
+        <w:rPr/>
+      </w:pPr>
+      <w:r>
+        <w:rPr>
+          <w:rtl w:val="0"/>
+        </w:rPr>
+      </w:r>
+    </w:p>
+    <w:p>
+      <w:pPr>
+        <w:rPr/>
+      </w:pPr>
+      <w:r>
+        <w:rPr>
+          <w:rtl w:val="0"/>
+        </w:rPr>
+        <w:t xml:space="preserve">As estimativas de prazo e custo necessários para desenvolvimento de software geralmente falham e são muito maiores do que o previsto.  Os prazos maiores do que os previstos afetam muito as corporações, pois, frequentemente o prazo pode estar associado ao início de uma nova operação de negócios, lançamento de novo produto e etc.; as corporações são afetadas também pelos custos maiores que os orçados causando cancelamento de projetos, prejuízos, perdas financeiras e etc. As falhas nas estimativas estão associadas às causas abaixo:</w:t>
+      </w:r>
+    </w:p>
+    <w:p>
+      <w:pPr>
+        <w:rPr/>
+      </w:pPr>
+      <w:r>
+        <w:rPr>
+          <w:rtl w:val="0"/>
+        </w:rPr>
+      </w:r>
+    </w:p>
+    <w:p>
+      <w:pPr>
+        <w:numPr>
+          <w:ilvl w:val="0"/>
+          <w:numId w:val="7"/>
+        </w:numPr>
+        <w:ind w:left="720" w:hanging="360"/>
+        <w:rPr>
+          <w:u w:val="none"/>
+        </w:rPr>
+      </w:pPr>
+      <w:r>
+        <w:rPr>
+          <w:rtl w:val="0"/>
+        </w:rPr>
+        <w:t xml:space="preserve">As equipes de desenvolvimento de software não dedicam tempo para coletar dados sobre o processo de desenvolvimento de software.</w:t>
+      </w:r>
+    </w:p>
+    <w:p>
+      <w:pPr>
+        <w:numPr>
+          <w:ilvl w:val="0"/>
+          <w:numId w:val="7"/>
+        </w:numPr>
+        <w:ind w:left="720" w:hanging="360"/>
+        <w:rPr>
+          <w:u w:val="none"/>
+        </w:rPr>
+      </w:pPr>
+      <w:r>
+        <w:rPr>
+          <w:rtl w:val="0"/>
+        </w:rPr>
+        <w:t xml:space="preserve">As equipes de desenvolvimento de software não tem nenhuma indicação sólida de produtividade, não podendo avaliar com precisão a eficácia de novas ferramentas, métodos ou padrões.</w:t>
+      </w:r>
+    </w:p>
+    <w:p>
+      <w:pPr>
+        <w:rPr/>
+      </w:pPr>
+      <w:r>
+        <w:rPr>
+          <w:rtl w:val="0"/>
+        </w:rPr>
+      </w:r>
+    </w:p>
+    <w:p>
+      <w:pPr>
+        <w:pStyle w:val="Heading3"/>
+        <w:rPr/>
+      </w:pPr>
+      <w:bookmarkStart w:colFirst="0" w:colLast="0" w:name="_uiauk7ttxo3h" w:id="26"/>
+      <w:bookmarkEnd w:id="26"/>
+      <w:r>
+        <w:rPr>
+          <w:rtl w:val="0"/>
+        </w:rPr>
+        <w:t xml:space="preserve">A produtividade das pessoas da área de software</w:t>
+      </w:r>
+    </w:p>
+    <w:p>
+      <w:pPr>
+        <w:rPr/>
+      </w:pPr>
+      <w:r>
+        <w:rPr>
+          <w:rtl w:val="0"/>
+        </w:rPr>
+      </w:r>
+    </w:p>
+    <w:p>
+      <w:pPr>
+        <w:rPr/>
+      </w:pPr>
+      <w:r>
+        <w:rPr>
+          <w:rtl w:val="0"/>
+        </w:rPr>
+        <w:t xml:space="preserve">O software é a tecnologia única mais importante no cenário mundial. O software se tornou uma tecnologia indispensável para negócios, ciência e engenharia; ele viabilizou a criação de novas tecnologias (por exemplo, engenharia genética e nanotecnologia), a extensão de tecnologias existentes (por exemplo, telecomunicações) e a mudança radical nas tecnologias mais antigas (por exemplo, indústria gráfica); se tornou a força motriz por trás da revolução do computador pessoal; já vemos pacotes de software sendo  comprados pelos consumidores em lojas de bairro; o software evoluiu lentamente de produto para serviço, na medida que empresas de software ofereceram funcionalidade imediata (just-in-time), via um navegador Web ou aplicativos móveis; companhias de software se tornaram as maiores e  mais influente  companhias da era industrial criando a era digital; a Internet, iria evoluiu e modificou tudo: de pesquisa em bibliotecas a compras feitas pelos consumidores, incluindo discurso político, hábitos de namoros de jovens e de adultos não tão jovens. (PRESSMAN, 2011)</w:t>
+      </w:r>
+    </w:p>
+    <w:p>
+      <w:pPr>
+        <w:rPr/>
+      </w:pPr>
+      <w:r>
+        <w:rPr>
+          <w:rtl w:val="0"/>
+        </w:rPr>
+      </w:r>
+    </w:p>
+    <w:p>
+      <w:pPr>
+        <w:rPr/>
+      </w:pPr>
+      <w:r>
+        <w:rPr>
+          <w:rtl w:val="0"/>
+        </w:rPr>
+        <w:t xml:space="preserve">Os sistemas têm de ser construídos e entregues mais rapidamente devido a todo esse aumento exponencial da demanda; sistemas maiores e até mais complexos são requeridos; sistemas devem ter novas capacidades que antes eram consideradas impossíveis. Como os métodos de engenharia de software existentes não conseguem lidar com isso, novas técnicas de engenharia de software precisam ser desenvolvidas para atender a essas novas demandas. A produtividade das pessoas da área de software não tem acompanhado a demanda por seus serviços. (SOMMERVILLE, 2011).</w:t>
+      </w:r>
+    </w:p>
+    <w:p>
+      <w:pPr>
+        <w:rPr/>
+      </w:pPr>
+      <w:r>
+        <w:rPr>
+          <w:rtl w:val="0"/>
+        </w:rPr>
+      </w:r>
+    </w:p>
+    <w:p>
+      <w:pPr>
+        <w:pStyle w:val="Heading3"/>
+        <w:rPr/>
+      </w:pPr>
+      <w:bookmarkStart w:colFirst="0" w:colLast="0" w:name="_yg6ljag5oo49" w:id="27"/>
+      <w:bookmarkEnd w:id="27"/>
+      <w:r>
+        <w:rPr>
+          <w:rtl w:val="0"/>
+        </w:rPr>
+        <w:t xml:space="preserve">A qualidade de software às vezes é menos que adequada</w:t>
+      </w:r>
+    </w:p>
+    <w:p>
+      <w:pPr>
+        <w:rPr/>
+      </w:pPr>
+      <w:r>
+        <w:rPr>
+          <w:rtl w:val="0"/>
+        </w:rPr>
+      </w:r>
+    </w:p>
+    <w:p>
+      <w:pPr>
+        <w:rPr/>
+      </w:pPr>
+      <w:r>
+        <w:rPr>
+          <w:rtl w:val="0"/>
+        </w:rPr>
+        <w:t xml:space="preserve">Com o aumento da demanda de desenvolvimento de software exposto no tópico anterior, as empresas do setor de Tecnologia da Informação têm sido pressionadas a oferecer soluções de maior qualidade em prazos cada vez menores. </w:t>
+      </w:r>
+    </w:p>
+    <w:p>
+      <w:pPr>
+        <w:rPr/>
+      </w:pPr>
+      <w:r>
+        <w:rPr>
+          <w:rtl w:val="0"/>
+        </w:rPr>
+      </w:r>
+    </w:p>
+    <w:p>
+      <w:pPr>
+        <w:rPr/>
+      </w:pPr>
+      <w:r>
+        <w:rPr>
+          <w:rtl w:val="0"/>
+        </w:rPr>
+        <w:t xml:space="preserve">Em contrapartida, uma pesquisa recente publicada em 2012 e feita com organizações nacionais revelou que 43% dos projetos de TI, em média, foram cancelados ou entregues com falhas comprometedoras no processo e/ou produto. (RIBEIRO et al., 2011).</w:t>
+      </w:r>
+    </w:p>
+    <w:p>
+      <w:pPr>
+        <w:rPr/>
+      </w:pPr>
+      <w:r>
+        <w:rPr>
+          <w:rtl w:val="0"/>
+        </w:rPr>
+      </w:r>
+    </w:p>
+    <w:p>
+      <w:pPr>
+        <w:rPr/>
+      </w:pPr>
+      <w:r>
+        <w:rPr>
+          <w:rtl w:val="0"/>
+        </w:rPr>
+        <w:t xml:space="preserve">A qualidade de software é comumente menor que adequada. Os problemas de qualidade entre outros fatores estão associados a falta de conceitos qualitativos sólidos de garantia de qualidade e utilização de práticas e ferramentas para assegurar a qualidade do software entregue.</w:t>
+      </w:r>
+    </w:p>
+    <w:p>
+      <w:pPr>
+        <w:rPr/>
+      </w:pPr>
+      <w:r>
+        <w:rPr>
+          <w:rtl w:val="0"/>
+        </w:rPr>
+      </w:r>
+    </w:p>
+    <w:p>
+      <w:pPr>
+        <w:pStyle w:val="Heading3"/>
+        <w:rPr/>
+      </w:pPr>
+      <w:bookmarkStart w:colFirst="0" w:colLast="0" w:name="_rn9fmcydisrv" w:id="28"/>
+      <w:bookmarkEnd w:id="28"/>
+      <w:r>
+        <w:rPr>
+          <w:rtl w:val="0"/>
+        </w:rPr>
+        <w:t xml:space="preserve">O software existente é difícil de manter</w:t>
+      </w:r>
+    </w:p>
+    <w:p>
+      <w:pPr>
+        <w:rPr/>
+      </w:pPr>
+      <w:r>
+        <w:rPr>
+          <w:rtl w:val="0"/>
+        </w:rPr>
+      </w:r>
+    </w:p>
+    <w:p>
+      <w:pPr>
+        <w:rPr/>
+      </w:pPr>
+      <w:r>
+        <w:rPr>
+          <w:rtl w:val="0"/>
+        </w:rPr>
+        <w:t xml:space="preserve">De acordo com a IEEE a definição de engenharia de software é:  </w:t>
+      </w:r>
+    </w:p>
+    <w:p>
+      <w:pPr>
+        <w:rPr/>
+      </w:pPr>
+      <w:r>
+        <w:rPr>
+          <w:rtl w:val="0"/>
+        </w:rPr>
+      </w:r>
+    </w:p>
+    <w:p>
+      <w:pPr>
+        <w:ind w:left="1440" w:firstLine="0"/>
+        <w:rPr/>
+      </w:pPr>
+      <w:r>
+        <w:rPr>
+          <w:rtl w:val="0"/>
+        </w:rPr>
+        <w:t xml:space="preserve">“A aplicação de uma abordagem sistemática, disciplinada e quantificável no desenvolvimento, na operação e na manutenção de software; isto é, a aplicação de engenharia ao software.” (IEEE, 1993)</w:t>
+      </w:r>
+    </w:p>
+    <w:p>
+      <w:pPr>
+        <w:rPr/>
+      </w:pPr>
+      <w:r>
+        <w:rPr>
+          <w:rtl w:val="0"/>
+        </w:rPr>
+      </w:r>
+    </w:p>
+    <w:p>
+      <w:pPr>
+        <w:rPr/>
+      </w:pPr>
+      <w:r>
+        <w:rPr>
+          <w:rtl w:val="0"/>
+        </w:rPr>
+        <w:t xml:space="preserve">Essa definição deixa claro a importância da manutenção de software no processo de engenharia de software. A manutenção começa logo no começo do uso do software. Logo que o software é liberado para os usuários finais, e em alguns dias, erros começam a ser relatados  à equipe de desenvolvimento do software. Em adição, mudanças são solicitadas por grupos de usuários para adaptar o software às suas necessidades e para melhor atender suas operações de negócios e clientes. Os usuários sempre precisarão de algumas melhorias para fazer o software funcionar em seu mundo.</w:t>
+      </w:r>
+    </w:p>
+    <w:p>
+      <w:pPr>
+        <w:rPr/>
+      </w:pPr>
+      <w:r>
+        <w:rPr>
+          <w:rtl w:val="0"/>
+        </w:rPr>
+      </w:r>
+    </w:p>
+    <w:p>
+      <w:pPr>
+        <w:rPr/>
+      </w:pPr>
+      <w:r>
+        <w:rPr>
+          <w:rtl w:val="0"/>
+        </w:rPr>
+        <w:t xml:space="preserve">Com isso, o desafio da manutenção do software começou. As equipes de sustentação e desenvolvimento do software terão que trabalhar paralelamente na correção de bugs, solicitações de adaptação e melhorias que devem ser planejadas, programadas e, por fim, executadas. Logo, a fila já cresceu muito e o trabalho ameaça devorar os recursos disponíveis. Com o passar do tempo, sua organização descobre que está gastando mais tempo e dinheiro com a manutenção dos programas do que criando novas aplicações. De fato, não é raro uma organização de software despender de 60% a 70% de todos os recursos com manutenção de software. (PRESSMAN, 2011)</w:t>
+      </w:r>
+    </w:p>
+    <w:p>
+      <w:pPr>
+        <w:rPr/>
+      </w:pPr>
+      <w:r>
+        <w:rPr>
+          <w:rtl w:val="0"/>
+        </w:rPr>
+      </w:r>
+    </w:p>
+    <w:p>
+      <w:pPr>
+        <w:rPr/>
+      </w:pPr>
+      <w:r>
+        <w:rPr>
+          <w:rtl w:val="0"/>
+        </w:rPr>
+        <w:t xml:space="preserve">Os motivos de muito trabalho na manutenção de software são muitos. Osborne e Chikofsky fornecem uma resposta parcial:</w:t>
+      </w:r>
+    </w:p>
+    <w:p>
+      <w:pPr>
+        <w:rPr/>
+      </w:pPr>
+      <w:r>
+        <w:rPr>
+          <w:rtl w:val="0"/>
+        </w:rPr>
+      </w:r>
+    </w:p>
+    <w:p>
+      <w:pPr>
+        <w:ind w:left="1440" w:firstLine="0"/>
+        <w:rPr/>
+      </w:pPr>
+      <w:r>
+        <w:rPr>
+          <w:rtl w:val="0"/>
+        </w:rPr>
+        <w:t xml:space="preserve">“Muitos softwares dos quais dependemos hoje têm em média de 10 a 15 anos. Mesmo quando esses programas foram criados, usando as melhores técnicas de projeto e codificação conhecidas na época [e muitos não foram], o tamanho do programa e o espaço de armazenamento eram as preocupações principais. Eles então migraram para novas plataformas, foram ajustados para mudanças nas máquinas e na tecnologia dos sistemas operacionais e aperfeiçoados para atender a novas necessidades dos usuários – tudo isso sem grande atenção na arquitetura geral. O resultado são estruturas mal projetadas, mal codificadas, de lógica pobre e mal documentadas em relação aos sistemas de software, para os quais somos chamados a fim de mantê-los rodando.”(OSBORNE, 1990, p.10-11)</w:t>
+      </w:r>
+    </w:p>
+    <w:p>
+      <w:pPr>
+        <w:rPr/>
+      </w:pPr>
+      <w:r>
+        <w:rPr>
+          <w:rtl w:val="0"/>
+        </w:rPr>
+      </w:r>
+    </w:p>
+    <w:p>
+      <w:pPr>
+        <w:rPr/>
+      </w:pPr>
+      <w:r>
+        <w:rPr>
+          <w:rtl w:val="0"/>
+        </w:rPr>
+        <w:t xml:space="preserve">As más práticas de desenvolvimento e má elaboração ou inexistência de  documentação de software levam a grande dificuldade na manutenção do software.</w:t>
+      </w:r>
+    </w:p>
+    <w:p>
+      <w:pPr>
+        <w:rPr/>
+      </w:pPr>
+      <w:r>
+        <w:rPr>
+          <w:rtl w:val="0"/>
+        </w:rPr>
+      </w:r>
+    </w:p>
+    <w:p>
+      <w:pPr>
+        <w:pStyle w:val="Heading3"/>
+        <w:rPr/>
+      </w:pPr>
+      <w:bookmarkStart w:colFirst="0" w:colLast="0" w:name="_egg1m2bzdad1" w:id="29"/>
+      <w:bookmarkEnd w:id="29"/>
+      <w:r>
+        <w:rPr>
+          <w:rtl w:val="0"/>
+        </w:rPr>
+        <w:t xml:space="preserve">Resumo dos problemas associados à crise de software</w:t>
+      </w:r>
+    </w:p>
+    <w:p>
+      <w:pPr>
+        <w:rPr/>
+      </w:pPr>
+      <w:r>
+        <w:rPr>
+          <w:rtl w:val="0"/>
+        </w:rPr>
+      </w:r>
+    </w:p>
+    <w:p>
+      <w:pPr>
+        <w:rPr/>
+      </w:pPr>
+      <w:r>
+        <w:rPr>
+          <w:rtl w:val="0"/>
+        </w:rPr>
+        <w:t xml:space="preserve">A tabela abaixo apresenta um resumo dos problemas associados à crise de software. </w:t>
+      </w:r>
+    </w:p>
+    <w:p>
+      <w:pPr>
+        <w:rPr/>
+      </w:pPr>
+      <w:r>
+        <w:rPr>
+          <w:rtl w:val="0"/>
+        </w:rPr>
+      </w:r>
+    </w:p>
+    <w:p>
+      <w:pPr>
+        <w:jc w:val="center"/>
+        <w:rPr/>
+      </w:pPr>
+      <w:r>
+        <w:rPr/>
+        <w:drawing>
+          <wp:inline distB="114300" distT="114300" distL="114300" distR="114300">
+            <wp:extent cx="4900613" cy="1423308"/>
+            <wp:effectExtent b="0" l="0" r="0" t="0"/>
+            <wp:docPr id="2" name="image1.png"/>
+            <a:graphic>
+              <a:graphicData uri="http://schemas.openxmlformats.org/drawingml/2006/picture">
+                <pic:pic>
+                  <pic:nvPicPr>
+                    <pic:cNvPr id="0" name="image1.png"/>
+                    <pic:cNvPicPr preferRelativeResize="0"/>
+                  </pic:nvPicPr>
+                  <pic:blipFill>
+                    <a:blip r:embed="rId11"/>
+                    <a:srcRect b="0" l="0" r="0" t="0"/>
+                    <a:stretch>
+                      <a:fillRect/>
+                    </a:stretch>
+                  </pic:blipFill>
+                  <pic:spPr>
+                    <a:xfrm>
+                      <a:off x="0" y="0"/>
+                      <a:ext cx="4900613" cy="1423308"/>
+                    </a:xfrm>
+                    <a:prstGeom prst="rect"/>
+                    <a:ln/>
+                  </pic:spPr>
+                </pic:pic>
+              </a:graphicData>
+            </a:graphic>
+          </wp:inline>
+        </w:drawing>
+      </w:r>
+      <w:r>
+        <w:rPr>
+          <w:rtl w:val="0"/>
+        </w:rPr>
+      </w:r>
+    </w:p>
+    <w:p>
+      <w:pPr>
+        <w:rPr/>
+      </w:pPr>
+      <w:r>
+        <w:rPr>
+          <w:rtl w:val="0"/>
+        </w:rPr>
+      </w:r>
+    </w:p>
+    <w:p>
+      <w:pPr>
+        <w:pStyle w:val="Heading2"/>
+        <w:rPr/>
+      </w:pPr>
+      <w:bookmarkStart w:colFirst="0" w:colLast="0" w:name="_oeusikbb6k0z" w:id="30"/>
+      <w:bookmarkEnd w:id="30"/>
+      <w:r>
+        <w:rPr>
+          <w:rtl w:val="0"/>
+        </w:rPr>
+        <w:t xml:space="preserve">Causas da Crise de Crise de Software </w:t>
+      </w:r>
+    </w:p>
+    <w:p>
+      <w:pPr>
+        <w:rPr/>
+      </w:pPr>
+      <w:r>
+        <w:rPr>
+          <w:rtl w:val="0"/>
+        </w:rPr>
+      </w:r>
+    </w:p>
+    <w:p>
+      <w:pPr>
+        <w:rPr/>
+      </w:pPr>
+      <w:r>
+        <w:rPr>
+          <w:rtl w:val="0"/>
+        </w:rPr>
+        <w:t xml:space="preserve">As causas associadas à crise de software são diversas. Vamos ressaltar neste tópico as três principais.</w:t>
+      </w:r>
+    </w:p>
+    <w:p>
+      <w:pPr>
+        <w:rPr/>
+      </w:pPr>
+      <w:r>
+        <w:rPr>
+          <w:rtl w:val="0"/>
+        </w:rPr>
+      </w:r>
+    </w:p>
+    <w:p>
+      <w:pPr>
+        <w:pStyle w:val="Heading3"/>
+        <w:rPr/>
+      </w:pPr>
+      <w:bookmarkStart w:colFirst="0" w:colLast="0" w:name="_fu9cla50jnlm" w:id="31"/>
+      <w:bookmarkEnd w:id="31"/>
+      <w:r>
+        <w:rPr>
+          <w:rtl w:val="0"/>
+        </w:rPr>
+        <w:t xml:space="preserve">Natureza do software</w:t>
+      </w:r>
+    </w:p>
+    <w:p>
+      <w:pPr>
+        <w:rPr/>
+      </w:pPr>
+      <w:r>
+        <w:rPr>
+          <w:rtl w:val="0"/>
+        </w:rPr>
+      </w:r>
+    </w:p>
+    <w:p>
+      <w:pPr>
+        <w:rPr/>
+      </w:pPr>
+      <w:r>
+        <w:rPr>
+          <w:rtl w:val="0"/>
+        </w:rPr>
+        <w:t xml:space="preserve">A própria natureza do software é uma das causas da crise do software devido às suas próprias características. Segue essas características:</w:t>
       </w:r>
     </w:p>
     <w:p>
@@ -2977,7 +4903,7 @@
         <w:rPr>
           <w:rtl w:val="0"/>
         </w:rPr>
-        <w:t xml:space="preserve">Surgimento da multiprogramação e dos sistemas multiusuários;</w:t>
+        <w:t xml:space="preserve">O software é um elemento de sistema lógico e não físico (produto intangível). Consequentemente, o sucesso é medido pela qualidade de uma única entidade e não pela qualidade de muitas entidades manufaturadas.</w:t>
       </w:r>
     </w:p>
     <w:p>
@@ -2995,341 +4921,84 @@
         <w:rPr>
           <w:rtl w:val="0"/>
         </w:rPr>
-        <w:t xml:space="preserve">Desenvolvimento de técnicas interativas homem -máquina;</w:t>
-      </w:r>
-    </w:p>
-    <w:p>
-      <w:pPr>
-        <w:numPr>
-          <w:ilvl w:val="0"/>
-          <w:numId w:val="4"/>
-        </w:numPr>
-        <w:ind w:left="720" w:hanging="360"/>
-        <w:rPr>
-          <w:u w:val="none"/>
-        </w:rPr>
-      </w:pPr>
-      <w:r>
-        <w:rPr>
-          <w:rtl w:val="0"/>
-        </w:rPr>
-        <w:t xml:space="preserve">Utilização de sistemas de tempo real;</w:t>
-      </w:r>
-    </w:p>
-    <w:p>
-      <w:pPr>
-        <w:numPr>
-          <w:ilvl w:val="0"/>
-          <w:numId w:val="4"/>
-        </w:numPr>
-        <w:ind w:left="720" w:hanging="360"/>
-        <w:rPr>
-          <w:u w:val="none"/>
-        </w:rPr>
-      </w:pPr>
-      <w:r>
-        <w:rPr>
-          <w:rtl w:val="0"/>
-        </w:rPr>
-        <w:t xml:space="preserve">Surgimento da 1ª geração de Sistema Gerenciadores de Banco de Dados;</w:t>
-      </w:r>
-    </w:p>
-    <w:p>
-      <w:pPr>
-        <w:numPr>
-          <w:ilvl w:val="0"/>
-          <w:numId w:val="4"/>
-        </w:numPr>
-        <w:ind w:left="720" w:hanging="360"/>
-        <w:rPr>
-          <w:u w:val="none"/>
-        </w:rPr>
-      </w:pPr>
-      <w:r>
-        <w:rPr>
-          <w:rtl w:val="0"/>
-        </w:rPr>
-        <w:t xml:space="preserve">Nascem as software houses e os produtos de software;</w:t>
-      </w:r>
-    </w:p>
-    <w:p>
-      <w:pPr>
-        <w:numPr>
-          <w:ilvl w:val="0"/>
-          <w:numId w:val="4"/>
-        </w:numPr>
-        <w:ind w:left="720" w:hanging="360"/>
-        <w:rPr>
-          <w:u w:val="none"/>
-        </w:rPr>
-      </w:pPr>
-      <w:r>
-        <w:rPr>
-          <w:rtl w:val="0"/>
-        </w:rPr>
-        <w:t xml:space="preserve">O software era produzido para ampla distribuição em um mercado multidisciplinar, em várias áreas de conhecimentos;</w:t>
-      </w:r>
-    </w:p>
-    <w:p>
-      <w:pPr>
-        <w:numPr>
-          <w:ilvl w:val="0"/>
-          <w:numId w:val="4"/>
-        </w:numPr>
-        <w:ind w:left="720" w:hanging="360"/>
-        <w:rPr>
-          <w:u w:val="none"/>
-        </w:rPr>
-      </w:pPr>
-      <w:r>
-        <w:rPr>
-          <w:rtl w:val="0"/>
-        </w:rPr>
-        <w:t xml:space="preserve">Surge o conceito de biblioteca de software;</w:t>
-      </w:r>
-    </w:p>
-    <w:p>
-      <w:pPr>
-        <w:numPr>
-          <w:ilvl w:val="0"/>
-          <w:numId w:val="4"/>
-        </w:numPr>
-        <w:ind w:left="720" w:hanging="360"/>
-        <w:rPr>
-          <w:u w:val="none"/>
-        </w:rPr>
-      </w:pPr>
-      <w:r>
-        <w:rPr>
-          <w:rtl w:val="0"/>
-        </w:rPr>
-        <w:t xml:space="preserve">Devido à falta de metodologias de desenvolvimento e de documentação, a manutenção era praticamente impossível.</w:t>
-      </w:r>
-    </w:p>
-    <w:p>
-      <w:pPr>
-        <w:rPr/>
-      </w:pPr>
-      <w:r>
-        <w:rPr>
-          <w:rtl w:val="0"/>
-        </w:rPr>
-      </w:r>
-    </w:p>
-    <w:p>
-      <w:pPr>
-        <w:pStyle w:val="Heading2"/>
-        <w:rPr/>
-      </w:pPr>
-      <w:bookmarkStart w:colFirst="0" w:colLast="0" w:name="_nughs4jesjao" w:id="20"/>
-      <w:bookmarkEnd w:id="20"/>
-      <w:r>
-        <w:rPr>
-          <w:rtl w:val="0"/>
-        </w:rPr>
-        <w:t xml:space="preserve">A terceira era do desenvolvimento de software - 1973 a 1978 </w:t>
-      </w:r>
-    </w:p>
-    <w:p>
-      <w:pPr>
-        <w:rPr/>
-      </w:pPr>
-      <w:r>
-        <w:rPr>
-          <w:rtl w:val="0"/>
-        </w:rPr>
-      </w:r>
-    </w:p>
-    <w:p>
-      <w:pPr>
-        <w:rPr/>
-      </w:pPr>
-      <w:r>
-        <w:rPr>
-          <w:rtl w:val="0"/>
-        </w:rPr>
-        <w:t xml:space="preserve">A lista abaixo apresenta as principais características desta era de desenvolvimento do software:</w:t>
-      </w:r>
-    </w:p>
-    <w:p>
-      <w:pPr>
-        <w:rPr/>
-      </w:pPr>
-      <w:r>
-        <w:rPr>
-          <w:rtl w:val="0"/>
-        </w:rPr>
-      </w:r>
-    </w:p>
-    <w:p>
-      <w:pPr>
-        <w:numPr>
-          <w:ilvl w:val="0"/>
-          <w:numId w:val="1"/>
-        </w:numPr>
-        <w:ind w:left="720" w:hanging="360"/>
-        <w:rPr>
-          <w:u w:val="none"/>
-        </w:rPr>
-      </w:pPr>
-      <w:r>
-        <w:rPr>
-          <w:rtl w:val="0"/>
-        </w:rPr>
-        <w:t xml:space="preserve">Surgimento dos sistemas distribuídos e paralelos;</w:t>
-      </w:r>
-    </w:p>
-    <w:p>
-      <w:pPr>
-        <w:numPr>
-          <w:ilvl w:val="0"/>
-          <w:numId w:val="1"/>
-        </w:numPr>
-        <w:ind w:left="720" w:hanging="360"/>
-        <w:rPr>
-          <w:u w:val="none"/>
-        </w:rPr>
-      </w:pPr>
-      <w:r>
-        <w:rPr>
-          <w:rtl w:val="0"/>
-        </w:rPr>
-        <w:t xml:space="preserve">Desenvolvimento das redes locais e globais de computadores;</w:t>
-      </w:r>
-    </w:p>
-    <w:p>
-      <w:pPr>
-        <w:numPr>
-          <w:ilvl w:val="0"/>
-          <w:numId w:val="1"/>
-        </w:numPr>
-        <w:ind w:left="720" w:hanging="360"/>
-        <w:rPr>
-          <w:u w:val="none"/>
-        </w:rPr>
-      </w:pPr>
-      <w:r>
-        <w:rPr>
-          <w:rtl w:val="0"/>
-        </w:rPr>
-        <w:t xml:space="preserve">Necessidade de elevada demanda por acesso imediato a dados por parte dos usuários;</w:t>
-      </w:r>
-    </w:p>
-    <w:p>
-      <w:pPr>
-        <w:numPr>
-          <w:ilvl w:val="0"/>
-          <w:numId w:val="1"/>
-        </w:numPr>
-        <w:ind w:left="720" w:hanging="360"/>
-        <w:rPr>
-          <w:u w:val="none"/>
-        </w:rPr>
-      </w:pPr>
-      <w:r>
-        <w:rPr>
-          <w:rtl w:val="0"/>
-        </w:rPr>
-        <w:t xml:space="preserve">Criação  dos  computadores  de  uso  pessoal  (PC  -  personal  computers)  e estações de trabalho (workstations);</w:t>
-      </w:r>
-    </w:p>
-    <w:p>
-      <w:pPr>
-        <w:numPr>
-          <w:ilvl w:val="0"/>
-          <w:numId w:val="1"/>
-        </w:numPr>
-        <w:ind w:left="720" w:hanging="360"/>
-        <w:rPr>
-          <w:u w:val="none"/>
-        </w:rPr>
-      </w:pPr>
-      <w:r>
-        <w:rPr>
-          <w:rtl w:val="0"/>
-        </w:rPr>
-        <w:t xml:space="preserve">Uso generalizado de microprocessadores;</w:t>
-      </w:r>
-    </w:p>
-    <w:p>
-      <w:pPr>
-        <w:numPr>
-          <w:ilvl w:val="0"/>
-          <w:numId w:val="1"/>
-        </w:numPr>
-        <w:ind w:left="720" w:hanging="360"/>
-        <w:rPr>
-          <w:u w:val="none"/>
-        </w:rPr>
-      </w:pPr>
-      <w:r>
-        <w:rPr>
-          <w:rtl w:val="0"/>
-        </w:rPr>
-        <w:t xml:space="preserve">Grande consumos de computadores;</w:t>
-      </w:r>
-    </w:p>
-    <w:p>
-      <w:pPr>
-        <w:numPr>
-          <w:ilvl w:val="0"/>
-          <w:numId w:val="1"/>
-        </w:numPr>
-        <w:ind w:left="720" w:hanging="360"/>
-        <w:rPr>
-          <w:u w:val="none"/>
-        </w:rPr>
-      </w:pPr>
-      <w:r>
-        <w:rPr>
-          <w:rtl w:val="0"/>
-        </w:rPr>
-        <w:t xml:space="preserve">Os computadores se tornam acessíveis.</w:t>
-      </w:r>
-    </w:p>
-    <w:p>
-      <w:pPr>
-        <w:rPr/>
-      </w:pPr>
-      <w:r>
-        <w:rPr>
-          <w:rtl w:val="0"/>
-        </w:rPr>
-      </w:r>
-    </w:p>
-    <w:p>
-      <w:pPr>
-        <w:pStyle w:val="Heading2"/>
-        <w:rPr/>
-      </w:pPr>
-      <w:bookmarkStart w:colFirst="0" w:colLast="0" w:name="_pl5qjikuiv94" w:id="21"/>
-      <w:bookmarkEnd w:id="21"/>
-      <w:r>
-        <w:rPr>
-          <w:rtl w:val="0"/>
-        </w:rPr>
-        <w:t xml:space="preserve"> A quarta era do desenvolvimento de software - 1985 aos dias atuais </w:t>
-      </w:r>
-    </w:p>
-    <w:p>
-      <w:pPr>
-        <w:rPr/>
-      </w:pPr>
-      <w:r>
-        <w:rPr>
-          <w:rtl w:val="0"/>
-        </w:rPr>
-      </w:r>
-    </w:p>
-    <w:p>
-      <w:pPr>
-        <w:rPr/>
-      </w:pPr>
-      <w:r>
-        <w:rPr>
-          <w:rtl w:val="0"/>
-        </w:rPr>
-        <w:t xml:space="preserve">A lista abaixo apresenta as principais características desta era de desenvolvimento do software:</w:t>
+        <w:t xml:space="preserve">O software não se desgasta, mas se deteriora!</w:t>
+      </w:r>
+    </w:p>
+    <w:p>
+      <w:pPr>
+        <w:rPr/>
+      </w:pPr>
+      <w:r>
+        <w:rPr>
+          <w:rtl w:val="0"/>
+        </w:rPr>
+      </w:r>
+    </w:p>
+    <w:p>
+      <w:pPr>
+        <w:rPr/>
+      </w:pPr>
+      <w:r>
+        <w:rPr>
+          <w:rtl w:val="0"/>
+        </w:rPr>
+        <w:t xml:space="preserve">À medida que o tempo passa, os componentes de um hardware sofrem os efeitos cumulativos de poeira, vibração, impactos, temperaturas extremas e vários outros males ambientais ele começa a desgastar-se.</w:t>
+      </w:r>
+    </w:p>
+    <w:p>
+      <w:pPr>
+        <w:rPr/>
+      </w:pPr>
+      <w:r>
+        <w:rPr>
+          <w:rtl w:val="0"/>
+        </w:rPr>
+        <w:t xml:space="preserve">O software não é suscetível aos males ambientais que fazem com que o hardware se desgaste. Portanto, ele não se desgasta. Mas, o ambiente de negócios, a tecnologia, os processos, as organizações, sociedades, leis, regras mudam e todos esses aspectos podem fazer com que o software fique obsoleto e se deteriore.</w:t>
+      </w:r>
+    </w:p>
+    <w:p>
+      <w:pPr>
+        <w:rPr/>
+      </w:pPr>
+      <w:r>
+        <w:rPr>
+          <w:rtl w:val="0"/>
+        </w:rPr>
+      </w:r>
+    </w:p>
+    <w:p>
+      <w:pPr>
+        <w:pStyle w:val="Heading3"/>
+        <w:rPr/>
+      </w:pPr>
+      <w:bookmarkStart w:colFirst="0" w:colLast="0" w:name="_t7hwayg2ce29" w:id="32"/>
+      <w:bookmarkEnd w:id="32"/>
+      <w:r>
+        <w:rPr>
+          <w:rtl w:val="0"/>
+        </w:rPr>
+        <w:t xml:space="preserve">Falhas das pessoas responsáveis pelo desenvolvimento de um software</w:t>
+      </w:r>
+    </w:p>
+    <w:p>
+      <w:pPr>
+        <w:rPr/>
+      </w:pPr>
+      <w:r>
+        <w:rPr>
+          <w:rtl w:val="0"/>
+        </w:rPr>
+      </w:r>
+    </w:p>
+    <w:p>
+      <w:pPr>
+        <w:rPr/>
+      </w:pPr>
+      <w:r>
+        <w:rPr>
+          <w:rtl w:val="0"/>
+        </w:rPr>
+        <w:t xml:space="preserve">As falhas das pessoas responsáveis pelo desenvolvimento de um software é uma das causas da crise do software. Isso acontece porque:</w:t>
       </w:r>
     </w:p>
     <w:p>
@@ -3357,7 +5026,7 @@
         <w:rPr>
           <w:rtl w:val="0"/>
         </w:rPr>
-        <w:t xml:space="preserve">Tecnologias orientadas a objetos;</w:t>
+        <w:t xml:space="preserve">Alguns gerentes de TI não tem nenhum background em software;</w:t>
       </w:r>
     </w:p>
     <w:p>
@@ -3375,7 +5044,7 @@
         <w:rPr>
           <w:rtl w:val="0"/>
         </w:rPr>
-        <w:t xml:space="preserve">Sistemas especialistas e software de inteligência artificial usados na prática;</w:t>
+        <w:t xml:space="preserve">Os profissionais da área de software têm recebido pouco treinamento formal em novas técnicas para o desenvolvimento de software;</w:t>
       </w:r>
     </w:p>
     <w:p>
@@ -3393,14 +5062,69 @@
         <w:rPr>
           <w:rtl w:val="0"/>
         </w:rPr>
-        <w:t xml:space="preserve">Software de rede neural artificial;</w:t>
+        <w:t xml:space="preserve">Alguns profissionais e gestores de TI são resistentes a mudanças.</w:t>
+      </w:r>
+    </w:p>
+    <w:p>
+      <w:pPr>
+        <w:rPr/>
+      </w:pPr>
+      <w:r>
+        <w:rPr>
+          <w:rtl w:val="0"/>
+        </w:rPr>
+      </w:r>
+    </w:p>
+    <w:p>
+      <w:pPr>
+        <w:pStyle w:val="Heading3"/>
+        <w:rPr/>
+      </w:pPr>
+      <w:bookmarkStart w:colFirst="0" w:colLast="0" w:name="_nwh4xe6uxvfl" w:id="33"/>
+      <w:bookmarkEnd w:id="33"/>
+      <w:r>
+        <w:rPr>
+          <w:rtl w:val="0"/>
+        </w:rPr>
+        <w:t xml:space="preserve">Mitos de Software</w:t>
+      </w:r>
+    </w:p>
+    <w:p>
+      <w:pPr>
+        <w:rPr/>
+      </w:pPr>
+      <w:r>
+        <w:rPr>
+          <w:rtl w:val="0"/>
+        </w:rPr>
+      </w:r>
+    </w:p>
+    <w:p>
+      <w:pPr>
+        <w:rPr/>
+      </w:pPr>
+      <w:r>
+        <w:rPr>
+          <w:rtl w:val="0"/>
+        </w:rPr>
+        <w:t xml:space="preserve">Os mitos de software são inverdades sobre o processo de engenharia de software que propagam desinformação e confusão e eles são também  uma das causas da crise do software. Os mitos podem ser:</w:t>
+      </w:r>
+    </w:p>
+    <w:p>
+      <w:pPr>
+        <w:rPr/>
+      </w:pPr>
+      <w:r>
+        <w:rPr>
+          <w:rtl w:val="0"/>
+        </w:rPr>
       </w:r>
     </w:p>
     <w:p>
       <w:pPr>
         <w:numPr>
           <w:ilvl w:val="0"/>
-          <w:numId w:val="5"/>
+          <w:numId w:val="2"/>
         </w:numPr>
         <w:ind w:left="720" w:hanging="360"/>
         <w:rPr>
@@ -3411,26 +5135,14 @@
         <w:rPr>
           <w:rtl w:val="0"/>
         </w:rPr>
-        <w:t xml:space="preserve">Computação Paralela</w:t>
-      </w:r>
-      <w:r>
-        <w:rPr>
-          <w:vertAlign w:val="superscript"/>
-        </w:rPr>
-        <w:footnoteReference w:customMarkFollows="0" w:id="0"/>
-      </w:r>
-      <w:r>
-        <w:rPr>
-          <w:rtl w:val="0"/>
-        </w:rPr>
-        <w:t xml:space="preserve">;</w:t>
+        <w:t xml:space="preserve">Administrativos;</w:t>
       </w:r>
     </w:p>
     <w:p>
       <w:pPr>
         <w:numPr>
           <w:ilvl w:val="0"/>
-          <w:numId w:val="5"/>
+          <w:numId w:val="2"/>
         </w:numPr>
         <w:ind w:left="720" w:hanging="360"/>
         <w:rPr>
@@ -3441,14 +5153,14 @@
         <w:rPr>
           <w:rtl w:val="0"/>
         </w:rPr>
-        <w:t xml:space="preserve">Internet;</w:t>
+        <w:t xml:space="preserve">De clientes;</w:t>
       </w:r>
     </w:p>
     <w:p>
       <w:pPr>
         <w:numPr>
           <w:ilvl w:val="0"/>
-          <w:numId w:val="5"/>
+          <w:numId w:val="2"/>
         </w:numPr>
         <w:ind w:left="720" w:hanging="360"/>
         <w:rPr>
@@ -3459,55 +5171,7 @@
         <w:rPr>
           <w:rtl w:val="0"/>
         </w:rPr>
-        <w:t xml:space="preserve">Dispositivos móveis;</w:t>
-      </w:r>
-    </w:p>
-    <w:p>
-      <w:pPr>
-        <w:numPr>
-          <w:ilvl w:val="0"/>
-          <w:numId w:val="5"/>
-        </w:numPr>
-        <w:ind w:left="720" w:hanging="360"/>
-        <w:rPr>
-          <w:u w:val="none"/>
-        </w:rPr>
-      </w:pPr>
-      <w:r>
-        <w:rPr>
-          <w:rtl w:val="0"/>
-        </w:rPr>
-        <w:t xml:space="preserve">Redes sociais.</w:t>
-      </w:r>
-    </w:p>
-    <w:p>
-      <w:pPr>
-        <w:rPr/>
-      </w:pPr>
-      <w:r>
-        <w:rPr>
-          <w:rtl w:val="0"/>
-        </w:rPr>
-      </w:r>
-    </w:p>
-    <w:p>
-      <w:pPr>
-        <w:rPr/>
-      </w:pPr>
-      <w:r>
-        <w:rPr>
-          <w:rtl w:val="0"/>
-        </w:rPr>
-      </w:r>
-    </w:p>
-    <w:p>
-      <w:pPr>
-        <w:rPr/>
-      </w:pPr>
-      <w:r>
-        <w:rPr>
-          <w:rtl w:val="0"/>
-        </w:rPr>
+        <w:t xml:space="preserve">Profissionais.</w:t>
       </w:r>
     </w:p>
     <w:p>
@@ -4021,6 +5685,446 @@
     </w:lvl>
   </w:abstractNum>
   <w:abstractNum w:abstractNumId="5">
+    <w:lvl w:ilvl="0">
+      <w:start w:val="1"/>
+      <w:numFmt w:val="bullet"/>
+      <w:lvlText w:val="●"/>
+      <w:lvlJc w:val="left"/>
+      <w:pPr>
+        <w:ind w:left="720" w:hanging="360"/>
+      </w:pPr>
+      <w:rPr>
+        <w:u w:val="none"/>
+      </w:rPr>
+    </w:lvl>
+    <w:lvl w:ilvl="1">
+      <w:start w:val="1"/>
+      <w:numFmt w:val="bullet"/>
+      <w:lvlText w:val="○"/>
+      <w:lvlJc w:val="left"/>
+      <w:pPr>
+        <w:ind w:left="1440" w:hanging="360"/>
+      </w:pPr>
+      <w:rPr>
+        <w:u w:val="none"/>
+      </w:rPr>
+    </w:lvl>
+    <w:lvl w:ilvl="2">
+      <w:start w:val="1"/>
+      <w:numFmt w:val="bullet"/>
+      <w:lvlText w:val="■"/>
+      <w:lvlJc w:val="left"/>
+      <w:pPr>
+        <w:ind w:left="2160" w:hanging="360"/>
+      </w:pPr>
+      <w:rPr>
+        <w:u w:val="none"/>
+      </w:rPr>
+    </w:lvl>
+    <w:lvl w:ilvl="3">
+      <w:start w:val="1"/>
+      <w:numFmt w:val="bullet"/>
+      <w:lvlText w:val="●"/>
+      <w:lvlJc w:val="left"/>
+      <w:pPr>
+        <w:ind w:left="2880" w:hanging="360"/>
+      </w:pPr>
+      <w:rPr>
+        <w:u w:val="none"/>
+      </w:rPr>
+    </w:lvl>
+    <w:lvl w:ilvl="4">
+      <w:start w:val="1"/>
+      <w:numFmt w:val="bullet"/>
+      <w:lvlText w:val="○"/>
+      <w:lvlJc w:val="left"/>
+      <w:pPr>
+        <w:ind w:left="3600" w:hanging="360"/>
+      </w:pPr>
+      <w:rPr>
+        <w:u w:val="none"/>
+      </w:rPr>
+    </w:lvl>
+    <w:lvl w:ilvl="5">
+      <w:start w:val="1"/>
+      <w:numFmt w:val="bullet"/>
+      <w:lvlText w:val="■"/>
+      <w:lvlJc w:val="left"/>
+      <w:pPr>
+        <w:ind w:left="4320" w:hanging="360"/>
+      </w:pPr>
+      <w:rPr>
+        <w:u w:val="none"/>
+      </w:rPr>
+    </w:lvl>
+    <w:lvl w:ilvl="6">
+      <w:start w:val="1"/>
+      <w:numFmt w:val="bullet"/>
+      <w:lvlText w:val="●"/>
+      <w:lvlJc w:val="left"/>
+      <w:pPr>
+        <w:ind w:left="5040" w:hanging="360"/>
+      </w:pPr>
+      <w:rPr>
+        <w:u w:val="none"/>
+      </w:rPr>
+    </w:lvl>
+    <w:lvl w:ilvl="7">
+      <w:start w:val="1"/>
+      <w:numFmt w:val="bullet"/>
+      <w:lvlText w:val="○"/>
+      <w:lvlJc w:val="left"/>
+      <w:pPr>
+        <w:ind w:left="5760" w:hanging="360"/>
+      </w:pPr>
+      <w:rPr>
+        <w:u w:val="none"/>
+      </w:rPr>
+    </w:lvl>
+    <w:lvl w:ilvl="8">
+      <w:start w:val="1"/>
+      <w:numFmt w:val="bullet"/>
+      <w:lvlText w:val="■"/>
+      <w:lvlJc w:val="left"/>
+      <w:pPr>
+        <w:ind w:left="6480" w:hanging="360"/>
+      </w:pPr>
+      <w:rPr>
+        <w:u w:val="none"/>
+      </w:rPr>
+    </w:lvl>
+  </w:abstractNum>
+  <w:abstractNum w:abstractNumId="6">
+    <w:lvl w:ilvl="0">
+      <w:start w:val="1"/>
+      <w:numFmt w:val="bullet"/>
+      <w:lvlText w:val="●"/>
+      <w:lvlJc w:val="left"/>
+      <w:pPr>
+        <w:ind w:left="720" w:hanging="360"/>
+      </w:pPr>
+      <w:rPr>
+        <w:u w:val="none"/>
+      </w:rPr>
+    </w:lvl>
+    <w:lvl w:ilvl="1">
+      <w:start w:val="1"/>
+      <w:numFmt w:val="bullet"/>
+      <w:lvlText w:val="○"/>
+      <w:lvlJc w:val="left"/>
+      <w:pPr>
+        <w:ind w:left="1440" w:hanging="360"/>
+      </w:pPr>
+      <w:rPr>
+        <w:u w:val="none"/>
+      </w:rPr>
+    </w:lvl>
+    <w:lvl w:ilvl="2">
+      <w:start w:val="1"/>
+      <w:numFmt w:val="bullet"/>
+      <w:lvlText w:val="■"/>
+      <w:lvlJc w:val="left"/>
+      <w:pPr>
+        <w:ind w:left="2160" w:hanging="360"/>
+      </w:pPr>
+      <w:rPr>
+        <w:u w:val="none"/>
+      </w:rPr>
+    </w:lvl>
+    <w:lvl w:ilvl="3">
+      <w:start w:val="1"/>
+      <w:numFmt w:val="bullet"/>
+      <w:lvlText w:val="●"/>
+      <w:lvlJc w:val="left"/>
+      <w:pPr>
+        <w:ind w:left="2880" w:hanging="360"/>
+      </w:pPr>
+      <w:rPr>
+        <w:u w:val="none"/>
+      </w:rPr>
+    </w:lvl>
+    <w:lvl w:ilvl="4">
+      <w:start w:val="1"/>
+      <w:numFmt w:val="bullet"/>
+      <w:lvlText w:val="○"/>
+      <w:lvlJc w:val="left"/>
+      <w:pPr>
+        <w:ind w:left="3600" w:hanging="360"/>
+      </w:pPr>
+      <w:rPr>
+        <w:u w:val="none"/>
+      </w:rPr>
+    </w:lvl>
+    <w:lvl w:ilvl="5">
+      <w:start w:val="1"/>
+      <w:numFmt w:val="bullet"/>
+      <w:lvlText w:val="■"/>
+      <w:lvlJc w:val="left"/>
+      <w:pPr>
+        <w:ind w:left="4320" w:hanging="360"/>
+      </w:pPr>
+      <w:rPr>
+        <w:u w:val="none"/>
+      </w:rPr>
+    </w:lvl>
+    <w:lvl w:ilvl="6">
+      <w:start w:val="1"/>
+      <w:numFmt w:val="bullet"/>
+      <w:lvlText w:val="●"/>
+      <w:lvlJc w:val="left"/>
+      <w:pPr>
+        <w:ind w:left="5040" w:hanging="360"/>
+      </w:pPr>
+      <w:rPr>
+        <w:u w:val="none"/>
+      </w:rPr>
+    </w:lvl>
+    <w:lvl w:ilvl="7">
+      <w:start w:val="1"/>
+      <w:numFmt w:val="bullet"/>
+      <w:lvlText w:val="○"/>
+      <w:lvlJc w:val="left"/>
+      <w:pPr>
+        <w:ind w:left="5760" w:hanging="360"/>
+      </w:pPr>
+      <w:rPr>
+        <w:u w:val="none"/>
+      </w:rPr>
+    </w:lvl>
+    <w:lvl w:ilvl="8">
+      <w:start w:val="1"/>
+      <w:numFmt w:val="bullet"/>
+      <w:lvlText w:val="■"/>
+      <w:lvlJc w:val="left"/>
+      <w:pPr>
+        <w:ind w:left="6480" w:hanging="360"/>
+      </w:pPr>
+      <w:rPr>
+        <w:u w:val="none"/>
+      </w:rPr>
+    </w:lvl>
+  </w:abstractNum>
+  <w:abstractNum w:abstractNumId="7">
+    <w:lvl w:ilvl="0">
+      <w:start w:val="1"/>
+      <w:numFmt w:val="bullet"/>
+      <w:lvlText w:val="●"/>
+      <w:lvlJc w:val="left"/>
+      <w:pPr>
+        <w:ind w:left="720" w:hanging="360"/>
+      </w:pPr>
+      <w:rPr>
+        <w:u w:val="none"/>
+      </w:rPr>
+    </w:lvl>
+    <w:lvl w:ilvl="1">
+      <w:start w:val="1"/>
+      <w:numFmt w:val="bullet"/>
+      <w:lvlText w:val="○"/>
+      <w:lvlJc w:val="left"/>
+      <w:pPr>
+        <w:ind w:left="1440" w:hanging="360"/>
+      </w:pPr>
+      <w:rPr>
+        <w:u w:val="none"/>
+      </w:rPr>
+    </w:lvl>
+    <w:lvl w:ilvl="2">
+      <w:start w:val="1"/>
+      <w:numFmt w:val="bullet"/>
+      <w:lvlText w:val="■"/>
+      <w:lvlJc w:val="left"/>
+      <w:pPr>
+        <w:ind w:left="2160" w:hanging="360"/>
+      </w:pPr>
+      <w:rPr>
+        <w:u w:val="none"/>
+      </w:rPr>
+    </w:lvl>
+    <w:lvl w:ilvl="3">
+      <w:start w:val="1"/>
+      <w:numFmt w:val="bullet"/>
+      <w:lvlText w:val="●"/>
+      <w:lvlJc w:val="left"/>
+      <w:pPr>
+        <w:ind w:left="2880" w:hanging="360"/>
+      </w:pPr>
+      <w:rPr>
+        <w:u w:val="none"/>
+      </w:rPr>
+    </w:lvl>
+    <w:lvl w:ilvl="4">
+      <w:start w:val="1"/>
+      <w:numFmt w:val="bullet"/>
+      <w:lvlText w:val="○"/>
+      <w:lvlJc w:val="left"/>
+      <w:pPr>
+        <w:ind w:left="3600" w:hanging="360"/>
+      </w:pPr>
+      <w:rPr>
+        <w:u w:val="none"/>
+      </w:rPr>
+    </w:lvl>
+    <w:lvl w:ilvl="5">
+      <w:start w:val="1"/>
+      <w:numFmt w:val="bullet"/>
+      <w:lvlText w:val="■"/>
+      <w:lvlJc w:val="left"/>
+      <w:pPr>
+        <w:ind w:left="4320" w:hanging="360"/>
+      </w:pPr>
+      <w:rPr>
+        <w:u w:val="none"/>
+      </w:rPr>
+    </w:lvl>
+    <w:lvl w:ilvl="6">
+      <w:start w:val="1"/>
+      <w:numFmt w:val="bullet"/>
+      <w:lvlText w:val="●"/>
+      <w:lvlJc w:val="left"/>
+      <w:pPr>
+        <w:ind w:left="5040" w:hanging="360"/>
+      </w:pPr>
+      <w:rPr>
+        <w:u w:val="none"/>
+      </w:rPr>
+    </w:lvl>
+    <w:lvl w:ilvl="7">
+      <w:start w:val="1"/>
+      <w:numFmt w:val="bullet"/>
+      <w:lvlText w:val="○"/>
+      <w:lvlJc w:val="left"/>
+      <w:pPr>
+        <w:ind w:left="5760" w:hanging="360"/>
+      </w:pPr>
+      <w:rPr>
+        <w:u w:val="none"/>
+      </w:rPr>
+    </w:lvl>
+    <w:lvl w:ilvl="8">
+      <w:start w:val="1"/>
+      <w:numFmt w:val="bullet"/>
+      <w:lvlText w:val="■"/>
+      <w:lvlJc w:val="left"/>
+      <w:pPr>
+        <w:ind w:left="6480" w:hanging="360"/>
+      </w:pPr>
+      <w:rPr>
+        <w:u w:val="none"/>
+      </w:rPr>
+    </w:lvl>
+  </w:abstractNum>
+  <w:abstractNum w:abstractNumId="8">
+    <w:lvl w:ilvl="0">
+      <w:start w:val="1"/>
+      <w:numFmt w:val="bullet"/>
+      <w:lvlText w:val="●"/>
+      <w:lvlJc w:val="left"/>
+      <w:pPr>
+        <w:ind w:left="720" w:hanging="360"/>
+      </w:pPr>
+      <w:rPr>
+        <w:u w:val="none"/>
+      </w:rPr>
+    </w:lvl>
+    <w:lvl w:ilvl="1">
+      <w:start w:val="1"/>
+      <w:numFmt w:val="bullet"/>
+      <w:lvlText w:val="○"/>
+      <w:lvlJc w:val="left"/>
+      <w:pPr>
+        <w:ind w:left="1440" w:hanging="360"/>
+      </w:pPr>
+      <w:rPr>
+        <w:u w:val="none"/>
+      </w:rPr>
+    </w:lvl>
+    <w:lvl w:ilvl="2">
+      <w:start w:val="1"/>
+      <w:numFmt w:val="bullet"/>
+      <w:lvlText w:val="■"/>
+      <w:lvlJc w:val="left"/>
+      <w:pPr>
+        <w:ind w:left="2160" w:hanging="360"/>
+      </w:pPr>
+      <w:rPr>
+        <w:u w:val="none"/>
+      </w:rPr>
+    </w:lvl>
+    <w:lvl w:ilvl="3">
+      <w:start w:val="1"/>
+      <w:numFmt w:val="bullet"/>
+      <w:lvlText w:val="●"/>
+      <w:lvlJc w:val="left"/>
+      <w:pPr>
+        <w:ind w:left="2880" w:hanging="360"/>
+      </w:pPr>
+      <w:rPr>
+        <w:u w:val="none"/>
+      </w:rPr>
+    </w:lvl>
+    <w:lvl w:ilvl="4">
+      <w:start w:val="1"/>
+      <w:numFmt w:val="bullet"/>
+      <w:lvlText w:val="○"/>
+      <w:lvlJc w:val="left"/>
+      <w:pPr>
+        <w:ind w:left="3600" w:hanging="360"/>
+      </w:pPr>
+      <w:rPr>
+        <w:u w:val="none"/>
+      </w:rPr>
+    </w:lvl>
+    <w:lvl w:ilvl="5">
+      <w:start w:val="1"/>
+      <w:numFmt w:val="bullet"/>
+      <w:lvlText w:val="■"/>
+      <w:lvlJc w:val="left"/>
+      <w:pPr>
+        <w:ind w:left="4320" w:hanging="360"/>
+      </w:pPr>
+      <w:rPr>
+        <w:u w:val="none"/>
+      </w:rPr>
+    </w:lvl>
+    <w:lvl w:ilvl="6">
+      <w:start w:val="1"/>
+      <w:numFmt w:val="bullet"/>
+      <w:lvlText w:val="●"/>
+      <w:lvlJc w:val="left"/>
+      <w:pPr>
+        <w:ind w:left="5040" w:hanging="360"/>
+      </w:pPr>
+      <w:rPr>
+        <w:u w:val="none"/>
+      </w:rPr>
+    </w:lvl>
+    <w:lvl w:ilvl="7">
+      <w:start w:val="1"/>
+      <w:numFmt w:val="bullet"/>
+      <w:lvlText w:val="○"/>
+      <w:lvlJc w:val="left"/>
+      <w:pPr>
+        <w:ind w:left="5760" w:hanging="360"/>
+      </w:pPr>
+      <w:rPr>
+        <w:u w:val="none"/>
+      </w:rPr>
+    </w:lvl>
+    <w:lvl w:ilvl="8">
+      <w:start w:val="1"/>
+      <w:numFmt w:val="bullet"/>
+      <w:lvlText w:val="■"/>
+      <w:lvlJc w:val="left"/>
+      <w:pPr>
+        <w:ind w:left="6480" w:hanging="360"/>
+      </w:pPr>
+      <w:rPr>
+        <w:u w:val="none"/>
+      </w:rPr>
+    </w:lvl>
+  </w:abstractNum>
+  <w:abstractNum w:abstractNumId="9">
     <w:lvl w:ilvl="0">
       <w:start w:val="1"/>
       <w:numFmt w:val="bullet"/>
@@ -4144,6 +6248,18 @@
   </w:num>
   <w:num w:numId="5">
     <w:abstractNumId w:val="5"/>
+  </w:num>
+  <w:num w:numId="6">
+    <w:abstractNumId w:val="6"/>
+  </w:num>
+  <w:num w:numId="7">
+    <w:abstractNumId w:val="7"/>
+  </w:num>
+  <w:num w:numId="8">
+    <w:abstractNumId w:val="8"/>
+  </w:num>
+  <w:num w:numId="9">
+    <w:abstractNumId w:val="9"/>
   </w:num>
 </w:numbering>
 </file>

</xml_diff>

<commit_message>
Novas aulas engenharia de software
</commit_message>
<xml_diff>
--- a/Analise e Desenvolvimento de Sistema/2_Semestre/Engenharia_de_Software/Engenharia de Software .docx
+++ b/Analise e Desenvolvimento de Sistema/2_Semestre/Engenharia_de_Software/Engenharia de Software .docx
@@ -1678,6 +1678,259 @@
               <w:rtl w:val="0"/>
             </w:rPr>
           </w:r>
+        </w:p>
+        <w:p>
+          <w:pPr>
+            <w:widowControl w:val="0"/>
+            <w:tabs>
+              <w:tab w:val="right" w:leader="dot" w:pos="12000"/>
+            </w:tabs>
+            <w:spacing w:before="60" w:line="240" w:lineRule="auto"/>
+            <w:jc w:val="left"/>
+            <w:rPr>
+              <w:b w:val="1"/>
+              <w:i w:val="0"/>
+              <w:smallCaps w:val="0"/>
+              <w:strike w:val="0"/>
+              <w:color w:val="000000"/>
+              <w:u w:val="none"/>
+              <w:shd w:fill="auto" w:val="clear"/>
+              <w:vertAlign w:val="baseline"/>
+            </w:rPr>
+          </w:pPr>
+          <w:hyperlink w:anchor="_hsfk5uondj3f">
+            <w:r>
+              <w:rPr>
+                <w:b w:val="1"/>
+                <w:i w:val="0"/>
+                <w:smallCaps w:val="0"/>
+                <w:strike w:val="0"/>
+                <w:color w:val="000000"/>
+                <w:u w:val="none"/>
+                <w:shd w:fill="auto" w:val="clear"/>
+                <w:vertAlign w:val="baseline"/>
+                <w:rtl w:val="0"/>
+              </w:rPr>
+              <w:t xml:space="preserve">Impacto das Mudanças</w:t>
+              <w:tab/>
+              <w:t xml:space="preserve">12</w:t>
+            </w:r>
+          </w:hyperlink>
+          <w:r>
+            <w:rPr>
+              <w:rtl w:val="0"/>
+            </w:rPr>
+          </w:r>
+        </w:p>
+        <w:p>
+          <w:pPr>
+            <w:widowControl w:val="0"/>
+            <w:tabs>
+              <w:tab w:val="right" w:leader="dot" w:pos="12000"/>
+            </w:tabs>
+            <w:spacing w:before="60" w:line="240" w:lineRule="auto"/>
+            <w:ind w:left="360" w:firstLine="0"/>
+            <w:jc w:val="left"/>
+            <w:rPr>
+              <w:i w:val="0"/>
+              <w:smallCaps w:val="0"/>
+              <w:strike w:val="0"/>
+              <w:color w:val="000000"/>
+              <w:u w:val="none"/>
+              <w:shd w:fill="auto" w:val="clear"/>
+              <w:vertAlign w:val="baseline"/>
+            </w:rPr>
+          </w:pPr>
+          <w:hyperlink w:anchor="_mobtfiv8441x">
+            <w:r>
+              <w:rPr>
+                <w:i w:val="0"/>
+                <w:smallCaps w:val="0"/>
+                <w:strike w:val="0"/>
+                <w:color w:val="000000"/>
+                <w:u w:val="none"/>
+                <w:shd w:fill="auto" w:val="clear"/>
+                <w:vertAlign w:val="baseline"/>
+                <w:rtl w:val="0"/>
+              </w:rPr>
+              <w:t xml:space="preserve">Impacto das mudanças</w:t>
+              <w:tab/>
+              <w:t xml:space="preserve">12</w:t>
+            </w:r>
+          </w:hyperlink>
+          <w:r>
+            <w:rPr>
+              <w:rtl w:val="0"/>
+            </w:rPr>
+          </w:r>
+        </w:p>
+        <w:p>
+          <w:pPr>
+            <w:widowControl w:val="0"/>
+            <w:tabs>
+              <w:tab w:val="right" w:leader="dot" w:pos="12000"/>
+            </w:tabs>
+            <w:spacing w:before="60" w:line="240" w:lineRule="auto"/>
+            <w:ind w:left="360" w:firstLine="0"/>
+            <w:jc w:val="left"/>
+            <w:rPr>
+              <w:i w:val="0"/>
+              <w:smallCaps w:val="0"/>
+              <w:strike w:val="0"/>
+              <w:color w:val="000000"/>
+              <w:u w:val="none"/>
+              <w:shd w:fill="auto" w:val="clear"/>
+              <w:vertAlign w:val="baseline"/>
+            </w:rPr>
+          </w:pPr>
+          <w:hyperlink w:anchor="_93vl94etd9cu">
+            <w:r>
+              <w:rPr>
+                <w:i w:val="0"/>
+                <w:smallCaps w:val="0"/>
+                <w:strike w:val="0"/>
+                <w:color w:val="000000"/>
+                <w:u w:val="none"/>
+                <w:shd w:fill="auto" w:val="clear"/>
+                <w:vertAlign w:val="baseline"/>
+                <w:rtl w:val="0"/>
+              </w:rPr>
+              <w:t xml:space="preserve">Você sabia?</w:t>
+              <w:tab/>
+              <w:t xml:space="preserve">13</w:t>
+            </w:r>
+          </w:hyperlink>
+          <w:r>
+            <w:rPr>
+              <w:rtl w:val="0"/>
+            </w:rPr>
+          </w:r>
+        </w:p>
+        <w:p>
+          <w:pPr>
+            <w:widowControl w:val="0"/>
+            <w:tabs>
+              <w:tab w:val="right" w:leader="dot" w:pos="12000"/>
+            </w:tabs>
+            <w:spacing w:before="60" w:line="240" w:lineRule="auto"/>
+            <w:ind w:left="720" w:firstLine="0"/>
+            <w:jc w:val="left"/>
+            <w:rPr>
+              <w:i w:val="0"/>
+              <w:smallCaps w:val="0"/>
+              <w:strike w:val="0"/>
+              <w:color w:val="000000"/>
+              <w:u w:val="none"/>
+              <w:shd w:fill="auto" w:val="clear"/>
+              <w:vertAlign w:val="baseline"/>
+            </w:rPr>
+          </w:pPr>
+          <w:hyperlink w:anchor="_7qbxh232wa56">
+            <w:r>
+              <w:rPr>
+                <w:i w:val="0"/>
+                <w:smallCaps w:val="0"/>
+                <w:strike w:val="0"/>
+                <w:color w:val="000000"/>
+                <w:u w:val="none"/>
+                <w:shd w:fill="auto" w:val="clear"/>
+                <w:vertAlign w:val="baseline"/>
+                <w:rtl w:val="0"/>
+              </w:rPr>
+              <w:t xml:space="preserve">Espaçonave da NASA</w:t>
+              <w:tab/>
+              <w:t xml:space="preserve">13</w:t>
+            </w:r>
+          </w:hyperlink>
+          <w:r>
+            <w:rPr>
+              <w:rtl w:val="0"/>
+            </w:rPr>
+          </w:r>
+        </w:p>
+        <w:p>
+          <w:pPr>
+            <w:widowControl w:val="0"/>
+            <w:tabs>
+              <w:tab w:val="right" w:leader="dot" w:pos="12000"/>
+            </w:tabs>
+            <w:spacing w:before="60" w:line="240" w:lineRule="auto"/>
+            <w:ind w:left="720" w:firstLine="0"/>
+            <w:jc w:val="left"/>
+            <w:rPr>
+              <w:i w:val="0"/>
+              <w:smallCaps w:val="0"/>
+              <w:strike w:val="0"/>
+              <w:color w:val="000000"/>
+              <w:u w:val="none"/>
+              <w:shd w:fill="auto" w:val="clear"/>
+              <w:vertAlign w:val="baseline"/>
+            </w:rPr>
+          </w:pPr>
+          <w:hyperlink w:anchor="_343jttciovzl">
+            <w:r>
+              <w:rPr>
+                <w:i w:val="0"/>
+                <w:smallCaps w:val="0"/>
+                <w:strike w:val="0"/>
+                <w:color w:val="000000"/>
+                <w:u w:val="none"/>
+                <w:shd w:fill="auto" w:val="clear"/>
+                <w:vertAlign w:val="baseline"/>
+                <w:rtl w:val="0"/>
+              </w:rPr>
+              <w:t xml:space="preserve">Ariane 5</w:t>
+              <w:tab/>
+              <w:t xml:space="preserve">13</w:t>
+            </w:r>
+          </w:hyperlink>
+          <w:r>
+            <w:rPr>
+              <w:rtl w:val="0"/>
+            </w:rPr>
+          </w:r>
+        </w:p>
+        <w:p>
+          <w:pPr>
+            <w:widowControl w:val="0"/>
+            <w:tabs>
+              <w:tab w:val="right" w:leader="dot" w:pos="12000"/>
+            </w:tabs>
+            <w:spacing w:before="60" w:line="240" w:lineRule="auto"/>
+            <w:ind w:left="720" w:firstLine="0"/>
+            <w:jc w:val="left"/>
+            <w:rPr>
+              <w:i w:val="0"/>
+              <w:smallCaps w:val="0"/>
+              <w:strike w:val="0"/>
+              <w:color w:val="000000"/>
+              <w:u w:val="none"/>
+              <w:shd w:fill="auto" w:val="clear"/>
+              <w:vertAlign w:val="baseline"/>
+            </w:rPr>
+          </w:pPr>
+          <w:hyperlink w:anchor="_w2ithpcut7u4">
+            <w:r>
+              <w:rPr>
+                <w:i w:val="0"/>
+                <w:smallCaps w:val="0"/>
+                <w:strike w:val="0"/>
+                <w:color w:val="000000"/>
+                <w:u w:val="none"/>
+                <w:shd w:fill="auto" w:val="clear"/>
+                <w:vertAlign w:val="baseline"/>
+                <w:rtl w:val="0"/>
+              </w:rPr>
+              <w:t xml:space="preserve">Explosão de Gasoduto Soviético</w:t>
+              <w:tab/>
+              <w:t xml:space="preserve">13</w:t>
+            </w:r>
+          </w:hyperlink>
+          <w:r>
+            <w:rPr>
+              <w:rtl w:val="0"/>
+            </w:rPr>
+          </w:r>
           <w:r>
             <w:fldChar w:fldCharType="end"/>
           </w:r>
@@ -2921,12 +3174,12 @@
           <wp:inline distB="114300" distT="114300" distL="114300" distR="114300">
             <wp:extent cx="3462338" cy="2502775"/>
             <wp:effectExtent b="0" l="0" r="0" t="0"/>
-            <wp:docPr id="1" name="image2.png"/>
+            <wp:docPr id="1" name="image5.png"/>
             <a:graphic>
               <a:graphicData uri="http://schemas.openxmlformats.org/drawingml/2006/picture">
                 <pic:pic>
                   <pic:nvPicPr>
-                    <pic:cNvPr id="0" name="image2.png"/>
+                    <pic:cNvPr id="0" name="image5.png"/>
                     <pic:cNvPicPr preferRelativeResize="0"/>
                   </pic:nvPicPr>
                   <pic:blipFill>
@@ -3022,12 +3275,12 @@
           <wp:inline distB="114300" distT="114300" distL="114300" distR="114300">
             <wp:extent cx="4691063" cy="1569108"/>
             <wp:effectExtent b="0" l="0" r="0" t="0"/>
-            <wp:docPr id="3" name="image3.png"/>
+            <wp:docPr id="3" name="image6.png"/>
             <a:graphic>
               <a:graphicData uri="http://schemas.openxmlformats.org/drawingml/2006/picture">
                 <pic:pic>
                   <pic:nvPicPr>
-                    <pic:cNvPr id="0" name="image3.png"/>
+                    <pic:cNvPr id="0" name="image6.png"/>
                     <pic:cNvPicPr preferRelativeResize="0"/>
                   </pic:nvPicPr>
                   <pic:blipFill>
@@ -3142,7 +3395,7 @@
           <wp:inline distB="19050" distT="19050" distL="19050" distR="19050">
             <wp:extent cx="3091224" cy="1995488"/>
             <wp:effectExtent b="0" l="0" r="0" t="0"/>
-            <wp:docPr id="5" name="image4.png"/>
+            <wp:docPr id="6" name="image4.png"/>
             <a:graphic>
               <a:graphicData uri="http://schemas.openxmlformats.org/drawingml/2006/picture">
                 <pic:pic>
@@ -3262,12 +3515,12 @@
           <wp:inline distB="19050" distT="19050" distL="19050" distR="19050">
             <wp:extent cx="2852738" cy="1950046"/>
             <wp:effectExtent b="0" l="0" r="0" t="0"/>
-            <wp:docPr id="4" name="image5.png"/>
+            <wp:docPr id="5" name="image3.png"/>
             <a:graphic>
               <a:graphicData uri="http://schemas.openxmlformats.org/drawingml/2006/picture">
                 <pic:pic>
                   <pic:nvPicPr>
-                    <pic:cNvPr id="0" name="image5.png"/>
+                    <pic:cNvPr id="0" name="image3.png"/>
                     <pic:cNvPicPr preferRelativeResize="0"/>
                   </pic:nvPicPr>
                   <pic:blipFill>
@@ -5172,6 +5425,484 @@
           <w:rtl w:val="0"/>
         </w:rPr>
         <w:t xml:space="preserve">Profissionais.</w:t>
+      </w:r>
+    </w:p>
+    <w:p>
+      <w:pPr>
+        <w:rPr/>
+      </w:pPr>
+      <w:r>
+        <w:rPr>
+          <w:rtl w:val="0"/>
+        </w:rPr>
+      </w:r>
+    </w:p>
+    <w:p>
+      <w:pPr>
+        <w:pStyle w:val="Heading1"/>
+        <w:rPr/>
+      </w:pPr>
+      <w:bookmarkStart w:colFirst="0" w:colLast="0" w:name="_hsfk5uondj3f" w:id="34"/>
+      <w:bookmarkEnd w:id="34"/>
+      <w:r>
+        <w:rPr>
+          <w:rtl w:val="0"/>
+        </w:rPr>
+        <w:t xml:space="preserve">Impacto das Mudanças</w:t>
+      </w:r>
+    </w:p>
+    <w:p>
+      <w:pPr>
+        <w:rPr/>
+      </w:pPr>
+      <w:r>
+        <w:rPr>
+          <w:rtl w:val="0"/>
+        </w:rPr>
+      </w:r>
+    </w:p>
+    <w:p>
+      <w:pPr>
+        <w:rPr/>
+      </w:pPr>
+      <w:r>
+        <w:rPr>
+          <w:rtl w:val="0"/>
+        </w:rPr>
+        <w:t xml:space="preserve">Uma mudança, quando solicitada tardiamente num projeto, pode ser maior do que mais do que uma ordem de magnitude mais dispendiosa do que a mesma mudança solicitada nas fases iniciais. As mudanças impactam muito o andamento dos projetos podem inclusive inviabilizar a continuidade de um projeto devido ao grande impacto no todo. Por isso, as fases iniciais de levantamento de requisitos de um projeto são essenciais para seu sucesso. </w:t>
+      </w:r>
+    </w:p>
+    <w:p>
+      <w:pPr>
+        <w:rPr/>
+      </w:pPr>
+      <w:r>
+        <w:rPr>
+          <w:rtl w:val="0"/>
+        </w:rPr>
+      </w:r>
+    </w:p>
+    <w:p>
+      <w:pPr>
+        <w:rPr/>
+      </w:pPr>
+      <w:r>
+        <w:rPr>
+          <w:rtl w:val="0"/>
+        </w:rPr>
+        <w:t xml:space="preserve">Posso solicitar mudanças no software que está sendo desenvolvido quando eu quiser? As mudanças são facilmente recebidas e absorvidas sem impacto pela equipe de desenvolvimento? O impacto das mudanças diferem de acordo com o momento que são solicitadas? É vital entendermos qual o impacto das solicitações de mudanças no ciclo de desenvolvimento de software.</w:t>
+      </w:r>
+    </w:p>
+    <w:p>
+      <w:pPr>
+        <w:rPr/>
+      </w:pPr>
+      <w:r>
+        <w:rPr>
+          <w:rtl w:val="0"/>
+        </w:rPr>
+      </w:r>
+    </w:p>
+    <w:p>
+      <w:pPr>
+        <w:pStyle w:val="Heading2"/>
+        <w:rPr/>
+      </w:pPr>
+      <w:bookmarkStart w:colFirst="0" w:colLast="0" w:name="_mobtfiv8441x" w:id="35"/>
+      <w:bookmarkEnd w:id="35"/>
+      <w:r>
+        <w:rPr>
+          <w:rtl w:val="0"/>
+        </w:rPr>
+        <w:t xml:space="preserve"> Impacto das mudanças</w:t>
+      </w:r>
+    </w:p>
+    <w:p>
+      <w:pPr>
+        <w:rPr/>
+      </w:pPr>
+      <w:r>
+        <w:rPr>
+          <w:rtl w:val="0"/>
+        </w:rPr>
+      </w:r>
+    </w:p>
+    <w:p>
+      <w:pPr>
+        <w:rPr/>
+      </w:pPr>
+      <w:r>
+        <w:rPr>
+          <w:rtl w:val="0"/>
+        </w:rPr>
+        <w:t xml:space="preserve">O conhecimento acumulado de desenvolvimento de software (baseada em décadas de experiência) afirma que o impacto de mudanças aumentam de forma não linear conforme o projeto avança (Figura 1.2, curva em preto contínuo). É de certa forma fácil absorver uma mudança quando uma equipe de software está levantando requisitos (no início de um projeto). Pode-se ter de alterar um detalhamento do uso, de uma funcionalidade, ampliar uma lista de funções, alterar algo relacionado ao desenho das interfaces com o usuário ou editar uma especificação por escrito. Os custos de tal trabalho são mínimos e o tempo demandado não afetará negativamente o resultado do projeto. Mas, se adiantarmos alguns meses, o que aconteceria? O time de desenvolvimento estará em meio aos testes de validação (que ocorrem relativamente no final do projeto) e um importante interessado está requisitando uma mudança funcional grande, que muitas vezes provoca mudanças estruturais no software. A mudança requer uma alteração no projeto da arquitetura do software, o projeto e desenvolvimento de vários novos componentes, modificações em vários outros componentes, especificação de novos testes, e assim por diante. Os impactos crescem rapidamente e não serão triviais o tempo e custos necessários para assegurar que a mudança seja feita sem efeitos colaterais inesperados. (PRESSMAN, 2011)</w:t>
+      </w:r>
+    </w:p>
+    <w:p>
+      <w:pPr>
+        <w:jc w:val="center"/>
+        <w:rPr/>
+      </w:pPr>
+      <w:r>
+        <w:rPr/>
+        <w:drawing>
+          <wp:inline distB="114300" distT="114300" distL="114300" distR="114300">
+            <wp:extent cx="3929063" cy="2437200"/>
+            <wp:effectExtent b="0" l="0" r="0" t="0"/>
+            <wp:docPr id="4" name="image2.png"/>
+            <a:graphic>
+              <a:graphicData uri="http://schemas.openxmlformats.org/drawingml/2006/picture">
+                <pic:pic>
+                  <pic:nvPicPr>
+                    <pic:cNvPr id="0" name="image2.png"/>
+                    <pic:cNvPicPr preferRelativeResize="0"/>
+                  </pic:nvPicPr>
+                  <pic:blipFill>
+                    <a:blip r:embed="rId12"/>
+                    <a:srcRect b="0" l="0" r="0" t="0"/>
+                    <a:stretch>
+                      <a:fillRect/>
+                    </a:stretch>
+                  </pic:blipFill>
+                  <pic:spPr>
+                    <a:xfrm>
+                      <a:off x="0" y="0"/>
+                      <a:ext cx="3929063" cy="2437200"/>
+                    </a:xfrm>
+                    <a:prstGeom prst="rect"/>
+                    <a:ln/>
+                  </pic:spPr>
+                </pic:pic>
+              </a:graphicData>
+            </a:graphic>
+          </wp:inline>
+        </w:drawing>
+      </w:r>
+      <w:r>
+        <w:rPr>
+          <w:rtl w:val="0"/>
+        </w:rPr>
+      </w:r>
+    </w:p>
+    <w:p>
+      <w:pPr>
+        <w:rPr/>
+      </w:pPr>
+      <w:r>
+        <w:rPr>
+          <w:rtl w:val="0"/>
+        </w:rPr>
+      </w:r>
+    </w:p>
+    <w:p>
+      <w:pPr>
+        <w:pStyle w:val="Heading2"/>
+        <w:rPr/>
+      </w:pPr>
+      <w:bookmarkStart w:colFirst="0" w:colLast="0" w:name="_93vl94etd9cu" w:id="36"/>
+      <w:bookmarkEnd w:id="36"/>
+      <w:r>
+        <w:rPr>
+          <w:rtl w:val="0"/>
+        </w:rPr>
+        <w:t xml:space="preserve">Você sabia? </w:t>
+      </w:r>
+    </w:p>
+    <w:p>
+      <w:pPr>
+        <w:rPr/>
+      </w:pPr>
+      <w:r>
+        <w:rPr>
+          <w:rtl w:val="0"/>
+        </w:rPr>
+      </w:r>
+    </w:p>
+    <w:p>
+      <w:pPr>
+        <w:rPr/>
+      </w:pPr>
+      <w:r>
+        <w:rPr>
+          <w:rtl w:val="0"/>
+        </w:rPr>
+        <w:t xml:space="preserve">Há vários exemplos conhecidos de grandes projetos impactados por mudanças ou defeitos identificados na fase de manutenção do software em produção. Segue nos próximos tópicos alguns exemplos.</w:t>
+      </w:r>
+    </w:p>
+    <w:p>
+      <w:pPr>
+        <w:rPr/>
+      </w:pPr>
+      <w:r>
+        <w:rPr>
+          <w:rtl w:val="0"/>
+        </w:rPr>
+      </w:r>
+    </w:p>
+    <w:p>
+      <w:pPr>
+        <w:pStyle w:val="Heading3"/>
+        <w:rPr/>
+      </w:pPr>
+      <w:bookmarkStart w:colFirst="0" w:colLast="0" w:name="_7qbxh232wa56" w:id="37"/>
+      <w:bookmarkEnd w:id="37"/>
+      <w:r>
+        <w:rPr>
+          <w:rtl w:val="0"/>
+        </w:rPr>
+        <w:t xml:space="preserve">Espaçonave da NASA </w:t>
+      </w:r>
+    </w:p>
+    <w:p>
+      <w:pPr>
+        <w:rPr/>
+      </w:pPr>
+      <w:r>
+        <w:rPr>
+          <w:rtl w:val="0"/>
+        </w:rPr>
+      </w:r>
+    </w:p>
+    <w:p>
+      <w:pPr>
+        <w:rPr/>
+      </w:pPr>
+      <w:r>
+        <w:rPr>
+          <w:rtl w:val="0"/>
+        </w:rPr>
+        <w:t xml:space="preserve">Em sua missão a Marte em 1998, a espaçonave Climate Orbiter acabou perdida no espaço. Embora a falha tenha confundido os engenheiros por algum tempo, foi revelado que um subcontratado da equipe de engenharia não conseguiu fazer uma conversão simples de unidades inglesas para métricas. Um lapso embaraçoso que enviou a nave de US $125 milhões fatalmente para perto da superfície de Marte, após tentar estabilizar sua órbita muito baixa. Os controladores de voo acreditam que a espaçonave invadiu a atmosfera de Marte, onde as tensões associadas prejudicaram suas comunicações, deixando-a voando pelo espaço em uma órbita ao redor do sol.</w:t>
+      </w:r>
+    </w:p>
+    <w:p>
+      <w:pPr>
+        <w:rPr/>
+      </w:pPr>
+      <w:r>
+        <w:rPr>
+          <w:rtl w:val="0"/>
+        </w:rPr>
+      </w:r>
+    </w:p>
+    <w:p>
+      <w:pPr>
+        <w:pStyle w:val="Heading3"/>
+        <w:rPr/>
+      </w:pPr>
+      <w:bookmarkStart w:colFirst="0" w:colLast="0" w:name="_343jttciovzl" w:id="38"/>
+      <w:bookmarkEnd w:id="38"/>
+      <w:r>
+        <w:rPr>
+          <w:rtl w:val="0"/>
+        </w:rPr>
+        <w:t xml:space="preserve">Ariane 5 </w:t>
+      </w:r>
+    </w:p>
+    <w:p>
+      <w:pPr>
+        <w:rPr/>
+      </w:pPr>
+      <w:r>
+        <w:rPr>
+          <w:rtl w:val="0"/>
+        </w:rPr>
+      </w:r>
+    </w:p>
+    <w:p>
+      <w:pPr>
+        <w:rPr/>
+      </w:pPr>
+      <w:r>
+        <w:rPr>
+          <w:rtl w:val="0"/>
+        </w:rPr>
+        <w:t xml:space="preserve">O mais novo foguete de lançamento de satélite não tripulado da Europa utilizou o software funcional de seu antecessor, o Ariane 4. Infelizmente, os motores mais rápidos do Ariane 5 exploraram um bug que não foi encontrado nos modelos anteriores. Trinta e seis segundos após o lançamento inicial, os engenheiros do foguete apertaram o botão de autodestruição após várias falhas do computador. Em essência, o software tentou amontoar um número de 64 bits em um espaço de 16 bits. As condições de estouro resultantes travaram os computadores principal e de backup (que estavam executando exatamente o mesmo software).</w:t>
+      </w:r>
+    </w:p>
+    <w:p>
+      <w:pPr>
+        <w:rPr/>
+      </w:pPr>
+      <w:r>
+        <w:rPr>
+          <w:rtl w:val="0"/>
+        </w:rPr>
+      </w:r>
+    </w:p>
+    <w:p>
+      <w:pPr>
+        <w:rPr/>
+      </w:pPr>
+      <w:r>
+        <w:rPr>
+          <w:rtl w:val="0"/>
+        </w:rPr>
+        <w:t xml:space="preserve">O Ariane 5 havia custado quase US $8 bilhões para ser desenvolvido e carregava uma carga útil de satélite de US $500 milhões quando explodiu.</w:t>
+      </w:r>
+    </w:p>
+    <w:p>
+      <w:pPr>
+        <w:rPr/>
+      </w:pPr>
+      <w:r>
+        <w:rPr>
+          <w:rtl w:val="0"/>
+        </w:rPr>
+      </w:r>
+    </w:p>
+    <w:p>
+      <w:pPr>
+        <w:pStyle w:val="Heading3"/>
+        <w:rPr/>
+      </w:pPr>
+      <w:bookmarkStart w:colFirst="0" w:colLast="0" w:name="_w2ithpcut7u4" w:id="39"/>
+      <w:bookmarkEnd w:id="39"/>
+      <w:r>
+        <w:rPr>
+          <w:rtl w:val="0"/>
+        </w:rPr>
+        <w:t xml:space="preserve">Explosão de Gasoduto Soviético</w:t>
+      </w:r>
+    </w:p>
+    <w:p>
+      <w:pPr>
+        <w:rPr/>
+      </w:pPr>
+      <w:r>
+        <w:rPr>
+          <w:rtl w:val="0"/>
+        </w:rPr>
+      </w:r>
+    </w:p>
+    <w:p>
+      <w:pPr>
+        <w:rPr/>
+      </w:pPr>
+      <w:r>
+        <w:rPr>
+          <w:rtl w:val="0"/>
+        </w:rPr>
+        <w:t xml:space="preserve">O oleoduto soviético tinha um nível de complexidade que exigiria um software de controle automatizado avançado. A CIA (Central de Inteligência dos Estados Unidos) foi informada das intenções soviéticas de roubar os planos do sistema de controle. Trabalhando com a empresa canadense que projetou o software de controle de dutos, a CIA fez com que os projetistas criassem deliberadamente falhas na programação para que os soviéticos recebessem um programa comprometido. Alega-se que, em junho de 1982, falhas no software roubado levaram a uma explosão massiva ao longo de parte do oleoduto, causando a maior explosão não nuclear da história do planeta.</w:t>
+      </w:r>
+    </w:p>
+    <w:p>
+      <w:pPr>
+        <w:rPr/>
+      </w:pPr>
+      <w:r>
+        <w:rPr>
+          <w:rtl w:val="0"/>
+        </w:rPr>
+      </w:r>
+    </w:p>
+    <w:p>
+      <w:pPr>
+        <w:rPr/>
+      </w:pPr>
+      <w:r>
+        <w:rPr>
+          <w:rtl w:val="0"/>
+        </w:rPr>
+      </w:r>
+    </w:p>
+    <w:p>
+      <w:pPr>
+        <w:rPr/>
+      </w:pPr>
+      <w:r>
+        <w:rPr>
+          <w:rtl w:val="0"/>
+        </w:rPr>
+      </w:r>
+    </w:p>
+    <w:p>
+      <w:pPr>
+        <w:rPr/>
+      </w:pPr>
+      <w:r>
+        <w:rPr>
+          <w:rtl w:val="0"/>
+        </w:rPr>
+      </w:r>
+    </w:p>
+    <w:p>
+      <w:pPr>
+        <w:rPr/>
+      </w:pPr>
+      <w:r>
+        <w:rPr>
+          <w:rtl w:val="0"/>
+        </w:rPr>
+      </w:r>
+    </w:p>
+    <w:p>
+      <w:pPr>
+        <w:rPr/>
+      </w:pPr>
+      <w:r>
+        <w:rPr>
+          <w:rtl w:val="0"/>
+        </w:rPr>
+      </w:r>
+    </w:p>
+    <w:p>
+      <w:pPr>
+        <w:rPr/>
+      </w:pPr>
+      <w:r>
+        <w:rPr>
+          <w:rtl w:val="0"/>
+        </w:rPr>
+      </w:r>
+    </w:p>
+    <w:p>
+      <w:pPr>
+        <w:rPr/>
+      </w:pPr>
+      <w:r>
+        <w:rPr>
+          <w:rtl w:val="0"/>
+        </w:rPr>
+      </w:r>
+    </w:p>
+    <w:p>
+      <w:pPr>
+        <w:rPr/>
+      </w:pPr>
+      <w:r>
+        <w:rPr>
+          <w:rtl w:val="0"/>
+        </w:rPr>
+      </w:r>
+    </w:p>
+    <w:p>
+      <w:pPr>
+        <w:rPr/>
+      </w:pPr>
+      <w:r>
+        <w:rPr>
+          <w:rtl w:val="0"/>
+        </w:rPr>
+      </w:r>
+    </w:p>
+    <w:p>
+      <w:pPr>
+        <w:rPr/>
+      </w:pPr>
+      <w:r>
+        <w:rPr>
+          <w:rtl w:val="0"/>
+        </w:rPr>
+      </w:r>
+    </w:p>
+    <w:p>
+      <w:pPr>
+        <w:rPr/>
+      </w:pPr>
+      <w:r>
+        <w:rPr>
+          <w:rtl w:val="0"/>
+        </w:rPr>
       </w:r>
     </w:p>
     <w:p>

</xml_diff>

<commit_message>
Nova aula da materia de analise Dengenharia de software
</commit_message>
<xml_diff>
--- a/Analise e Desenvolvimento de Sistema/2_Semestre/Engenharia_de_Software/Engenharia de Software .docx
+++ b/Analise e Desenvolvimento de Sistema/2_Semestre/Engenharia_de_Software/Engenharia de Software .docx
@@ -4544,7 +4544,7 @@
       <w:pPr>
         <w:numPr>
           <w:ilvl w:val="0"/>
-          <w:numId w:val="26"/>
+          <w:numId w:val="28"/>
         </w:numPr>
         <w:ind w:left="720" w:hanging="360"/>
         <w:rPr>
@@ -4562,7 +4562,7 @@
       <w:pPr>
         <w:numPr>
           <w:ilvl w:val="0"/>
-          <w:numId w:val="26"/>
+          <w:numId w:val="28"/>
         </w:numPr>
         <w:ind w:left="720" w:hanging="360"/>
         <w:rPr>
@@ -4580,7 +4580,7 @@
       <w:pPr>
         <w:numPr>
           <w:ilvl w:val="0"/>
-          <w:numId w:val="26"/>
+          <w:numId w:val="28"/>
         </w:numPr>
         <w:ind w:left="720" w:hanging="360"/>
         <w:rPr>
@@ -4598,7 +4598,7 @@
       <w:pPr>
         <w:numPr>
           <w:ilvl w:val="0"/>
-          <w:numId w:val="26"/>
+          <w:numId w:val="28"/>
         </w:numPr>
         <w:ind w:left="720" w:hanging="360"/>
         <w:rPr>
@@ -4616,7 +4616,7 @@
       <w:pPr>
         <w:numPr>
           <w:ilvl w:val="0"/>
-          <w:numId w:val="26"/>
+          <w:numId w:val="28"/>
         </w:numPr>
         <w:ind w:left="720" w:hanging="360"/>
         <w:rPr>
@@ -4634,7 +4634,7 @@
       <w:pPr>
         <w:numPr>
           <w:ilvl w:val="0"/>
-          <w:numId w:val="26"/>
+          <w:numId w:val="28"/>
         </w:numPr>
         <w:ind w:left="720" w:hanging="360"/>
         <w:rPr>
@@ -5566,12 +5566,12 @@
           <wp:inline distB="114300" distT="114300" distL="114300" distR="114300">
             <wp:extent cx="3462338" cy="2502775"/>
             <wp:effectExtent b="0" l="0" r="0" t="0"/>
-            <wp:docPr id="11" name="image19.png"/>
+            <wp:docPr id="13" name="image8.png"/>
             <a:graphic>
               <a:graphicData uri="http://schemas.openxmlformats.org/drawingml/2006/picture">
                 <pic:pic>
                   <pic:nvPicPr>
-                    <pic:cNvPr id="0" name="image19.png"/>
+                    <pic:cNvPr id="0" name="image8.png"/>
                     <pic:cNvPicPr preferRelativeResize="0"/>
                   </pic:nvPicPr>
                   <pic:blipFill>
@@ -5667,12 +5667,12 @@
           <wp:inline distB="114300" distT="114300" distL="114300" distR="114300">
             <wp:extent cx="4691063" cy="1569108"/>
             <wp:effectExtent b="0" l="0" r="0" t="0"/>
-            <wp:docPr id="4" name="image2.png"/>
+            <wp:docPr id="4" name="image6.png"/>
             <a:graphic>
               <a:graphicData uri="http://schemas.openxmlformats.org/drawingml/2006/picture">
                 <pic:pic>
                   <pic:nvPicPr>
-                    <pic:cNvPr id="0" name="image2.png"/>
+                    <pic:cNvPr id="0" name="image6.png"/>
                     <pic:cNvPicPr preferRelativeResize="0"/>
                   </pic:nvPicPr>
                   <pic:blipFill>
@@ -5787,12 +5787,12 @@
           <wp:inline distB="19050" distT="19050" distL="19050" distR="19050">
             <wp:extent cx="3091224" cy="1995488"/>
             <wp:effectExtent b="0" l="0" r="0" t="0"/>
-            <wp:docPr id="19" name="image8.png"/>
+            <wp:docPr id="24" name="image16.png"/>
             <a:graphic>
               <a:graphicData uri="http://schemas.openxmlformats.org/drawingml/2006/picture">
                 <pic:pic>
                   <pic:nvPicPr>
-                    <pic:cNvPr id="0" name="image8.png"/>
+                    <pic:cNvPr id="0" name="image16.png"/>
                     <pic:cNvPicPr preferRelativeResize="0"/>
                   </pic:nvPicPr>
                   <pic:blipFill>
@@ -5907,12 +5907,12 @@
           <wp:inline distB="19050" distT="19050" distL="19050" distR="19050">
             <wp:extent cx="2852738" cy="1950046"/>
             <wp:effectExtent b="0" l="0" r="0" t="0"/>
-            <wp:docPr id="7" name="image14.png"/>
+            <wp:docPr id="7" name="image4.png"/>
             <a:graphic>
               <a:graphicData uri="http://schemas.openxmlformats.org/drawingml/2006/picture">
                 <pic:pic>
                   <pic:nvPicPr>
-                    <pic:cNvPr id="0" name="image14.png"/>
+                    <pic:cNvPr id="0" name="image4.png"/>
                     <pic:cNvPicPr preferRelativeResize="0"/>
                   </pic:nvPicPr>
                   <pic:blipFill>
@@ -6067,7 +6067,7 @@
       <w:pPr>
         <w:numPr>
           <w:ilvl w:val="0"/>
-          <w:numId w:val="13"/>
+          <w:numId w:val="14"/>
         </w:numPr>
         <w:ind w:left="720" w:hanging="360"/>
         <w:rPr>
@@ -6085,7 +6085,7 @@
       <w:pPr>
         <w:numPr>
           <w:ilvl w:val="0"/>
-          <w:numId w:val="13"/>
+          <w:numId w:val="14"/>
         </w:numPr>
         <w:ind w:left="720" w:hanging="360"/>
         <w:rPr>
@@ -6103,7 +6103,7 @@
       <w:pPr>
         <w:numPr>
           <w:ilvl w:val="0"/>
-          <w:numId w:val="13"/>
+          <w:numId w:val="14"/>
         </w:numPr>
         <w:ind w:left="720" w:hanging="360"/>
         <w:rPr>
@@ -6121,7 +6121,7 @@
       <w:pPr>
         <w:numPr>
           <w:ilvl w:val="0"/>
-          <w:numId w:val="13"/>
+          <w:numId w:val="14"/>
         </w:numPr>
         <w:ind w:left="720" w:hanging="360"/>
         <w:rPr>
@@ -6139,7 +6139,7 @@
       <w:pPr>
         <w:numPr>
           <w:ilvl w:val="0"/>
-          <w:numId w:val="13"/>
+          <w:numId w:val="14"/>
         </w:numPr>
         <w:ind w:left="720" w:hanging="360"/>
         <w:rPr>
@@ -6157,7 +6157,7 @@
       <w:pPr>
         <w:numPr>
           <w:ilvl w:val="0"/>
-          <w:numId w:val="13"/>
+          <w:numId w:val="14"/>
         </w:numPr>
         <w:ind w:left="720" w:hanging="360"/>
         <w:rPr>
@@ -6175,7 +6175,7 @@
       <w:pPr>
         <w:numPr>
           <w:ilvl w:val="0"/>
-          <w:numId w:val="13"/>
+          <w:numId w:val="14"/>
         </w:numPr>
         <w:ind w:left="720" w:hanging="360"/>
         <w:rPr>
@@ -6193,7 +6193,7 @@
       <w:pPr>
         <w:numPr>
           <w:ilvl w:val="0"/>
-          <w:numId w:val="13"/>
+          <w:numId w:val="14"/>
         </w:numPr>
         <w:ind w:left="720" w:hanging="360"/>
         <w:rPr>
@@ -6266,7 +6266,7 @@
       <w:pPr>
         <w:numPr>
           <w:ilvl w:val="0"/>
-          <w:numId w:val="29"/>
+          <w:numId w:val="32"/>
         </w:numPr>
         <w:ind w:left="720" w:hanging="360"/>
         <w:rPr>
@@ -6284,7 +6284,7 @@
       <w:pPr>
         <w:numPr>
           <w:ilvl w:val="0"/>
-          <w:numId w:val="29"/>
+          <w:numId w:val="32"/>
         </w:numPr>
         <w:ind w:left="720" w:hanging="360"/>
         <w:rPr>
@@ -6302,7 +6302,7 @@
       <w:pPr>
         <w:numPr>
           <w:ilvl w:val="0"/>
-          <w:numId w:val="29"/>
+          <w:numId w:val="32"/>
         </w:numPr>
         <w:ind w:left="720" w:hanging="360"/>
         <w:rPr>
@@ -6320,7 +6320,7 @@
       <w:pPr>
         <w:numPr>
           <w:ilvl w:val="0"/>
-          <w:numId w:val="29"/>
+          <w:numId w:val="32"/>
         </w:numPr>
         <w:ind w:left="720" w:hanging="360"/>
         <w:rPr>
@@ -6338,7 +6338,7 @@
       <w:pPr>
         <w:numPr>
           <w:ilvl w:val="0"/>
-          <w:numId w:val="29"/>
+          <w:numId w:val="32"/>
         </w:numPr>
         <w:ind w:left="720" w:hanging="360"/>
         <w:rPr>
@@ -6356,7 +6356,7 @@
       <w:pPr>
         <w:numPr>
           <w:ilvl w:val="0"/>
-          <w:numId w:val="29"/>
+          <w:numId w:val="32"/>
         </w:numPr>
         <w:ind w:left="720" w:hanging="360"/>
         <w:rPr>
@@ -6374,7 +6374,7 @@
       <w:pPr>
         <w:numPr>
           <w:ilvl w:val="0"/>
-          <w:numId w:val="29"/>
+          <w:numId w:val="32"/>
         </w:numPr>
         <w:ind w:left="720" w:hanging="360"/>
         <w:rPr>
@@ -6392,7 +6392,7 @@
       <w:pPr>
         <w:numPr>
           <w:ilvl w:val="0"/>
-          <w:numId w:val="29"/>
+          <w:numId w:val="32"/>
         </w:numPr>
         <w:ind w:left="720" w:hanging="360"/>
         <w:rPr>
@@ -6646,7 +6646,7 @@
       <w:pPr>
         <w:numPr>
           <w:ilvl w:val="0"/>
-          <w:numId w:val="23"/>
+          <w:numId w:val="25"/>
         </w:numPr>
         <w:ind w:left="720" w:hanging="360"/>
         <w:rPr>
@@ -6664,7 +6664,7 @@
       <w:pPr>
         <w:numPr>
           <w:ilvl w:val="0"/>
-          <w:numId w:val="23"/>
+          <w:numId w:val="25"/>
         </w:numPr>
         <w:ind w:left="720" w:hanging="360"/>
         <w:rPr>
@@ -6682,7 +6682,7 @@
       <w:pPr>
         <w:numPr>
           <w:ilvl w:val="0"/>
-          <w:numId w:val="23"/>
+          <w:numId w:val="25"/>
         </w:numPr>
         <w:ind w:left="720" w:hanging="360"/>
         <w:rPr>
@@ -6700,7 +6700,7 @@
       <w:pPr>
         <w:numPr>
           <w:ilvl w:val="0"/>
-          <w:numId w:val="23"/>
+          <w:numId w:val="25"/>
         </w:numPr>
         <w:ind w:left="720" w:hanging="360"/>
         <w:rPr>
@@ -6730,7 +6730,7 @@
       <w:pPr>
         <w:numPr>
           <w:ilvl w:val="0"/>
-          <w:numId w:val="23"/>
+          <w:numId w:val="25"/>
         </w:numPr>
         <w:ind w:left="720" w:hanging="360"/>
         <w:rPr>
@@ -6748,7 +6748,7 @@
       <w:pPr>
         <w:numPr>
           <w:ilvl w:val="0"/>
-          <w:numId w:val="23"/>
+          <w:numId w:val="25"/>
         </w:numPr>
         <w:ind w:left="720" w:hanging="360"/>
         <w:rPr>
@@ -6766,7 +6766,7 @@
       <w:pPr>
         <w:numPr>
           <w:ilvl w:val="0"/>
-          <w:numId w:val="23"/>
+          <w:numId w:val="25"/>
         </w:numPr>
         <w:ind w:left="720" w:hanging="360"/>
         <w:rPr>
@@ -7398,12 +7398,12 @@
           <wp:inline distB="114300" distT="114300" distL="114300" distR="114300">
             <wp:extent cx="4900613" cy="1423308"/>
             <wp:effectExtent b="0" l="0" r="0" t="0"/>
-            <wp:docPr id="12" name="image18.png"/>
+            <wp:docPr id="14" name="image5.png"/>
             <a:graphic>
               <a:graphicData uri="http://schemas.openxmlformats.org/drawingml/2006/picture">
                 <pic:pic>
                   <pic:nvPicPr>
-                    <pic:cNvPr id="0" name="image18.png"/>
+                    <pic:cNvPr id="0" name="image5.png"/>
                     <pic:cNvPicPr preferRelativeResize="0"/>
                   </pic:nvPicPr>
                   <pic:blipFill>
@@ -7660,7 +7660,7 @@
       <w:pPr>
         <w:numPr>
           <w:ilvl w:val="0"/>
-          <w:numId w:val="18"/>
+          <w:numId w:val="19"/>
         </w:numPr>
         <w:ind w:left="720" w:hanging="360"/>
         <w:rPr>
@@ -7678,7 +7678,7 @@
       <w:pPr>
         <w:numPr>
           <w:ilvl w:val="0"/>
-          <w:numId w:val="18"/>
+          <w:numId w:val="19"/>
         </w:numPr>
         <w:ind w:left="720" w:hanging="360"/>
         <w:rPr>
@@ -7696,7 +7696,7 @@
       <w:pPr>
         <w:numPr>
           <w:ilvl w:val="0"/>
-          <w:numId w:val="18"/>
+          <w:numId w:val="19"/>
         </w:numPr>
         <w:ind w:left="720" w:hanging="360"/>
         <w:rPr>
@@ -7941,12 +7941,12 @@
           <wp:inline distB="114300" distT="114300" distL="114300" distR="114300">
             <wp:extent cx="3929063" cy="2437200"/>
             <wp:effectExtent b="0" l="0" r="0" t="0"/>
-            <wp:docPr id="6" name="image5.png"/>
+            <wp:docPr id="6" name="image10.png"/>
             <a:graphic>
               <a:graphicData uri="http://schemas.openxmlformats.org/drawingml/2006/picture">
                 <pic:pic>
                   <pic:nvPicPr>
-                    <pic:cNvPr id="0" name="image5.png"/>
+                    <pic:cNvPr id="0" name="image10.png"/>
                     <pic:cNvPicPr preferRelativeResize="0"/>
                   </pic:nvPicPr>
                   <pic:blipFill>
@@ -8024,12 +8024,12 @@
           <wp:inline distB="114300" distT="114300" distL="114300" distR="114300">
             <wp:extent cx="4888540" cy="2502149"/>
             <wp:effectExtent b="0" l="0" r="0" t="0"/>
-            <wp:docPr id="3" name="image15.png"/>
+            <wp:docPr id="3" name="image9.png"/>
             <a:graphic>
               <a:graphicData uri="http://schemas.openxmlformats.org/drawingml/2006/picture">
                 <pic:pic>
                   <pic:nvPicPr>
-                    <pic:cNvPr id="0" name="image15.png"/>
+                    <pic:cNvPr id="0" name="image9.png"/>
                     <pic:cNvPicPr preferRelativeResize="0"/>
                   </pic:nvPicPr>
                   <pic:blipFill>
@@ -8074,7 +8074,7 @@
       <w:pPr>
         <w:numPr>
           <w:ilvl w:val="0"/>
-          <w:numId w:val="22"/>
+          <w:numId w:val="24"/>
         </w:numPr>
         <w:ind w:left="720" w:hanging="360"/>
         <w:jc w:val="left"/>
@@ -8093,7 +8093,7 @@
       <w:pPr>
         <w:numPr>
           <w:ilvl w:val="0"/>
-          <w:numId w:val="22"/>
+          <w:numId w:val="24"/>
         </w:numPr>
         <w:ind w:left="720" w:hanging="360"/>
         <w:jc w:val="left"/>
@@ -8112,7 +8112,7 @@
       <w:pPr>
         <w:numPr>
           <w:ilvl w:val="0"/>
-          <w:numId w:val="22"/>
+          <w:numId w:val="24"/>
         </w:numPr>
         <w:ind w:left="720" w:hanging="360"/>
         <w:jc w:val="left"/>
@@ -8131,7 +8131,7 @@
       <w:pPr>
         <w:numPr>
           <w:ilvl w:val="0"/>
-          <w:numId w:val="22"/>
+          <w:numId w:val="24"/>
         </w:numPr>
         <w:ind w:left="720" w:hanging="360"/>
         <w:jc w:val="left"/>
@@ -8583,7 +8583,7 @@
       <w:pPr>
         <w:numPr>
           <w:ilvl w:val="0"/>
-          <w:numId w:val="16"/>
+          <w:numId w:val="17"/>
         </w:numPr>
         <w:ind w:left="720" w:hanging="360"/>
         <w:rPr>
@@ -8601,7 +8601,7 @@
       <w:pPr>
         <w:numPr>
           <w:ilvl w:val="0"/>
-          <w:numId w:val="16"/>
+          <w:numId w:val="17"/>
         </w:numPr>
         <w:ind w:left="720" w:hanging="360"/>
         <w:rPr>
@@ -8619,7 +8619,7 @@
       <w:pPr>
         <w:numPr>
           <w:ilvl w:val="0"/>
-          <w:numId w:val="16"/>
+          <w:numId w:val="17"/>
         </w:numPr>
         <w:ind w:left="720" w:hanging="360"/>
         <w:rPr>
@@ -8805,12 +8805,12 @@
           <wp:inline distB="114300" distT="114300" distL="114300" distR="114300">
             <wp:extent cx="3871913" cy="1119779"/>
             <wp:effectExtent b="0" l="0" r="0" t="0"/>
-            <wp:docPr id="5" name="image16.png"/>
+            <wp:docPr id="5" name="image1.png"/>
             <a:graphic>
               <a:graphicData uri="http://schemas.openxmlformats.org/drawingml/2006/picture">
                 <pic:pic>
                   <pic:nvPicPr>
-                    <pic:cNvPr id="0" name="image16.png"/>
+                    <pic:cNvPr id="0" name="image1.png"/>
                     <pic:cNvPicPr preferRelativeResize="0"/>
                   </pic:nvPicPr>
                   <pic:blipFill>
@@ -9042,7 +9042,7 @@
       <w:pPr>
         <w:numPr>
           <w:ilvl w:val="0"/>
-          <w:numId w:val="25"/>
+          <w:numId w:val="27"/>
         </w:numPr>
         <w:ind w:left="720" w:hanging="360"/>
         <w:rPr>
@@ -9060,7 +9060,7 @@
       <w:pPr>
         <w:numPr>
           <w:ilvl w:val="0"/>
-          <w:numId w:val="25"/>
+          <w:numId w:val="27"/>
         </w:numPr>
         <w:ind w:left="720" w:hanging="360"/>
         <w:rPr>
@@ -9239,7 +9239,7 @@
       <w:pPr>
         <w:numPr>
           <w:ilvl w:val="0"/>
-          <w:numId w:val="21"/>
+          <w:numId w:val="22"/>
         </w:numPr>
         <w:ind w:left="720" w:hanging="360"/>
         <w:rPr>
@@ -9257,7 +9257,7 @@
       <w:pPr>
         <w:numPr>
           <w:ilvl w:val="0"/>
-          <w:numId w:val="21"/>
+          <w:numId w:val="22"/>
         </w:numPr>
         <w:ind w:left="720" w:hanging="360"/>
         <w:rPr>
@@ -9275,7 +9275,7 @@
       <w:pPr>
         <w:numPr>
           <w:ilvl w:val="0"/>
-          <w:numId w:val="21"/>
+          <w:numId w:val="22"/>
         </w:numPr>
         <w:ind w:left="720" w:hanging="360"/>
         <w:rPr>
@@ -9293,7 +9293,7 @@
       <w:pPr>
         <w:numPr>
           <w:ilvl w:val="0"/>
-          <w:numId w:val="21"/>
+          <w:numId w:val="22"/>
         </w:numPr>
         <w:ind w:left="720" w:hanging="360"/>
         <w:rPr>
@@ -9311,7 +9311,7 @@
       <w:pPr>
         <w:numPr>
           <w:ilvl w:val="0"/>
-          <w:numId w:val="21"/>
+          <w:numId w:val="22"/>
         </w:numPr>
         <w:ind w:left="720" w:hanging="360"/>
         <w:rPr>
@@ -9329,7 +9329,7 @@
       <w:pPr>
         <w:numPr>
           <w:ilvl w:val="0"/>
-          <w:numId w:val="21"/>
+          <w:numId w:val="22"/>
         </w:numPr>
         <w:ind w:left="720" w:hanging="360"/>
         <w:rPr>
@@ -9347,7 +9347,7 @@
       <w:pPr>
         <w:numPr>
           <w:ilvl w:val="0"/>
-          <w:numId w:val="21"/>
+          <w:numId w:val="22"/>
         </w:numPr>
         <w:ind w:left="720" w:hanging="360"/>
         <w:rPr>
@@ -9526,7 +9526,7 @@
       <w:pPr>
         <w:numPr>
           <w:ilvl w:val="0"/>
-          <w:numId w:val="17"/>
+          <w:numId w:val="18"/>
         </w:numPr>
         <w:ind w:left="720" w:hanging="360"/>
         <w:rPr>
@@ -9544,7 +9544,7 @@
       <w:pPr>
         <w:numPr>
           <w:ilvl w:val="0"/>
-          <w:numId w:val="17"/>
+          <w:numId w:val="18"/>
         </w:numPr>
         <w:ind w:left="720" w:hanging="360"/>
         <w:rPr>
@@ -9562,7 +9562,7 @@
       <w:pPr>
         <w:numPr>
           <w:ilvl w:val="0"/>
-          <w:numId w:val="17"/>
+          <w:numId w:val="18"/>
         </w:numPr>
         <w:ind w:left="720" w:hanging="360"/>
         <w:rPr>
@@ -9750,12 +9750,12 @@
           <wp:inline distB="114300" distT="114300" distL="114300" distR="114300">
             <wp:extent cx="5334000" cy="1152525"/>
             <wp:effectExtent b="0" l="0" r="0" t="0"/>
-            <wp:docPr id="10" name="image6.png"/>
+            <wp:docPr id="11" name="image2.png"/>
             <a:graphic>
               <a:graphicData uri="http://schemas.openxmlformats.org/drawingml/2006/picture">
                 <pic:pic>
                   <pic:nvPicPr>
-                    <pic:cNvPr id="0" name="image6.png"/>
+                    <pic:cNvPr id="0" name="image2.png"/>
                     <pic:cNvPicPr preferRelativeResize="0"/>
                   </pic:nvPicPr>
                   <pic:blipFill>
@@ -9817,12 +9817,12 @@
           <wp:inline distB="114300" distT="114300" distL="114300" distR="114300">
             <wp:extent cx="4795838" cy="1156696"/>
             <wp:effectExtent b="0" l="0" r="0" t="0"/>
-            <wp:docPr id="18" name="image9.png"/>
+            <wp:docPr id="22" name="image17.png"/>
             <a:graphic>
               <a:graphicData uri="http://schemas.openxmlformats.org/drawingml/2006/picture">
                 <pic:pic>
                   <pic:nvPicPr>
-                    <pic:cNvPr id="0" name="image9.png"/>
+                    <pic:cNvPr id="0" name="image17.png"/>
                     <pic:cNvPicPr preferRelativeResize="0"/>
                   </pic:nvPicPr>
                   <pic:blipFill>
@@ -9884,12 +9884,12 @@
           <wp:inline distB="114300" distT="114300" distL="114300" distR="114300">
             <wp:extent cx="4495800" cy="2152650"/>
             <wp:effectExtent b="0" l="0" r="0" t="0"/>
-            <wp:docPr id="1" name="image3.png"/>
+            <wp:docPr id="1" name="image18.png"/>
             <a:graphic>
               <a:graphicData uri="http://schemas.openxmlformats.org/drawingml/2006/picture">
                 <pic:pic>
                   <pic:nvPicPr>
-                    <pic:cNvPr id="0" name="image3.png"/>
+                    <pic:cNvPr id="0" name="image18.png"/>
                     <pic:cNvPicPr preferRelativeResize="0"/>
                   </pic:nvPicPr>
                   <pic:blipFill>
@@ -9961,12 +9961,12 @@
           <wp:inline distB="114300" distT="114300" distL="114300" distR="114300">
             <wp:extent cx="4200525" cy="2352675"/>
             <wp:effectExtent b="0" l="0" r="0" t="0"/>
-            <wp:docPr id="8" name="image4.png"/>
+            <wp:docPr id="9" name="image15.png"/>
             <a:graphic>
               <a:graphicData uri="http://schemas.openxmlformats.org/drawingml/2006/picture">
                 <pic:pic>
                   <pic:nvPicPr>
-                    <pic:cNvPr id="0" name="image4.png"/>
+                    <pic:cNvPr id="0" name="image15.png"/>
                     <pic:cNvPicPr preferRelativeResize="0"/>
                   </pic:nvPicPr>
                   <pic:blipFill>
@@ -10067,7 +10067,7 @@
       <w:pPr>
         <w:numPr>
           <w:ilvl w:val="0"/>
-          <w:numId w:val="12"/>
+          <w:numId w:val="13"/>
         </w:numPr>
         <w:ind w:left="720" w:hanging="360"/>
         <w:rPr>
@@ -10085,7 +10085,7 @@
       <w:pPr>
         <w:numPr>
           <w:ilvl w:val="0"/>
-          <w:numId w:val="12"/>
+          <w:numId w:val="13"/>
         </w:numPr>
         <w:ind w:left="720" w:hanging="360"/>
         <w:rPr>
@@ -10103,7 +10103,7 @@
       <w:pPr>
         <w:numPr>
           <w:ilvl w:val="0"/>
-          <w:numId w:val="12"/>
+          <w:numId w:val="13"/>
         </w:numPr>
         <w:ind w:left="720" w:hanging="360"/>
         <w:rPr>
@@ -10473,12 +10473,12 @@
           <wp:inline distB="114300" distT="114300" distL="114300" distR="114300">
             <wp:extent cx="5334000" cy="1152525"/>
             <wp:effectExtent b="0" l="0" r="0" t="0"/>
-            <wp:docPr id="2" name="image10.png"/>
+            <wp:docPr id="2" name="image12.png"/>
             <a:graphic>
               <a:graphicData uri="http://schemas.openxmlformats.org/drawingml/2006/picture">
                 <pic:pic>
                   <pic:nvPicPr>
-                    <pic:cNvPr id="0" name="image10.png"/>
+                    <pic:cNvPr id="0" name="image12.png"/>
                     <pic:cNvPicPr preferRelativeResize="0"/>
                   </pic:nvPicPr>
                   <pic:blipFill>
@@ -10630,12 +10630,12 @@
           <wp:inline distB="114300" distT="114300" distL="114300" distR="114300">
             <wp:extent cx="2927572" cy="2838366"/>
             <wp:effectExtent b="0" l="0" r="0" t="0"/>
-            <wp:docPr id="15" name="image17.png"/>
+            <wp:docPr id="18" name="image7.png"/>
             <a:graphic>
               <a:graphicData uri="http://schemas.openxmlformats.org/drawingml/2006/picture">
                 <pic:pic>
                   <pic:nvPicPr>
-                    <pic:cNvPr id="0" name="image17.png"/>
+                    <pic:cNvPr id="0" name="image7.png"/>
                     <pic:cNvPicPr preferRelativeResize="0"/>
                   </pic:nvPicPr>
                   <pic:blipFill>
@@ -10999,12 +10999,12 @@
           <wp:inline distB="114300" distT="114300" distL="114300" distR="114300">
             <wp:extent cx="3548063" cy="2322368"/>
             <wp:effectExtent b="0" l="0" r="0" t="0"/>
-            <wp:docPr id="9" name="image7.png"/>
+            <wp:docPr id="10" name="image14.png"/>
             <a:graphic>
               <a:graphicData uri="http://schemas.openxmlformats.org/drawingml/2006/picture">
                 <pic:pic>
                   <pic:nvPicPr>
-                    <pic:cNvPr id="0" name="image7.png"/>
+                    <pic:cNvPr id="0" name="image14.png"/>
                     <pic:cNvPicPr preferRelativeResize="0"/>
                   </pic:nvPicPr>
                   <pic:blipFill>
@@ -11294,7 +11294,7 @@
       <w:pPr>
         <w:numPr>
           <w:ilvl w:val="0"/>
-          <w:numId w:val="19"/>
+          <w:numId w:val="20"/>
         </w:numPr>
         <w:ind w:left="720" w:hanging="360"/>
         <w:rPr>
@@ -11312,7 +11312,7 @@
       <w:pPr>
         <w:numPr>
           <w:ilvl w:val="0"/>
-          <w:numId w:val="19"/>
+          <w:numId w:val="20"/>
         </w:numPr>
         <w:ind w:left="720" w:hanging="360"/>
         <w:rPr>
@@ -11539,12 +11539,12 @@
           <wp:inline distB="114300" distT="114300" distL="114300" distR="114300">
             <wp:extent cx="4633913" cy="2291863"/>
             <wp:effectExtent b="0" l="0" r="0" t="0"/>
-            <wp:docPr id="14" name="image11.png"/>
+            <wp:docPr id="17" name="image13.png"/>
             <a:graphic>
               <a:graphicData uri="http://schemas.openxmlformats.org/drawingml/2006/picture">
                 <pic:pic>
                   <pic:nvPicPr>
-                    <pic:cNvPr id="0" name="image11.png"/>
+                    <pic:cNvPr id="0" name="image13.png"/>
                     <pic:cNvPicPr preferRelativeResize="0"/>
                   </pic:nvPicPr>
                   <pic:blipFill>
@@ -11609,7 +11609,7 @@
       <w:pPr>
         <w:numPr>
           <w:ilvl w:val="0"/>
-          <w:numId w:val="30"/>
+          <w:numId w:val="33"/>
         </w:numPr>
         <w:ind w:left="720" w:hanging="360"/>
         <w:rPr>
@@ -11627,7 +11627,7 @@
       <w:pPr>
         <w:numPr>
           <w:ilvl w:val="0"/>
-          <w:numId w:val="30"/>
+          <w:numId w:val="33"/>
         </w:numPr>
         <w:ind w:left="720" w:hanging="360"/>
         <w:rPr>
@@ -11645,7 +11645,7 @@
       <w:pPr>
         <w:numPr>
           <w:ilvl w:val="0"/>
-          <w:numId w:val="30"/>
+          <w:numId w:val="33"/>
         </w:numPr>
         <w:ind w:left="720" w:hanging="360"/>
         <w:rPr>
@@ -11663,7 +11663,7 @@
       <w:pPr>
         <w:numPr>
           <w:ilvl w:val="0"/>
-          <w:numId w:val="30"/>
+          <w:numId w:val="33"/>
         </w:numPr>
         <w:ind w:left="720" w:hanging="360"/>
         <w:rPr>
@@ -11891,12 +11891,12 @@
           <wp:inline distB="114300" distT="114300" distL="114300" distR="114300">
             <wp:extent cx="4379134" cy="3288678"/>
             <wp:effectExtent b="0" l="0" r="0" t="0"/>
-            <wp:docPr id="13" name="image13.png"/>
+            <wp:docPr id="15" name="image11.png"/>
             <a:graphic>
               <a:graphicData uri="http://schemas.openxmlformats.org/drawingml/2006/picture">
                 <pic:pic>
                   <pic:nvPicPr>
-                    <pic:cNvPr id="0" name="image13.png"/>
+                    <pic:cNvPr id="0" name="image11.png"/>
                     <pic:cNvPicPr preferRelativeResize="0"/>
                   </pic:nvPicPr>
                   <pic:blipFill>
@@ -11988,7 +11988,7 @@
       <w:pPr>
         <w:numPr>
           <w:ilvl w:val="0"/>
-          <w:numId w:val="20"/>
+          <w:numId w:val="21"/>
         </w:numPr>
         <w:ind w:left="720" w:hanging="360"/>
         <w:rPr>
@@ -12006,7 +12006,7 @@
       <w:pPr>
         <w:numPr>
           <w:ilvl w:val="0"/>
-          <w:numId w:val="20"/>
+          <w:numId w:val="21"/>
         </w:numPr>
         <w:ind w:left="720" w:hanging="360"/>
         <w:rPr>
@@ -12058,7 +12058,7 @@
       <w:pPr>
         <w:numPr>
           <w:ilvl w:val="0"/>
-          <w:numId w:val="14"/>
+          <w:numId w:val="15"/>
         </w:numPr>
         <w:ind w:left="720" w:hanging="360"/>
         <w:rPr>
@@ -12076,7 +12076,7 @@
       <w:pPr>
         <w:numPr>
           <w:ilvl w:val="0"/>
-          <w:numId w:val="14"/>
+          <w:numId w:val="15"/>
         </w:numPr>
         <w:ind w:left="720" w:hanging="360"/>
         <w:rPr>
@@ -12094,7 +12094,7 @@
       <w:pPr>
         <w:numPr>
           <w:ilvl w:val="0"/>
-          <w:numId w:val="14"/>
+          <w:numId w:val="15"/>
         </w:numPr>
         <w:ind w:left="720" w:hanging="360"/>
         <w:rPr>
@@ -12286,7 +12286,7 @@
       <w:pPr>
         <w:numPr>
           <w:ilvl w:val="0"/>
-          <w:numId w:val="28"/>
+          <w:numId w:val="31"/>
         </w:numPr>
         <w:ind w:left="720" w:hanging="360"/>
         <w:rPr>
@@ -12304,7 +12304,7 @@
       <w:pPr>
         <w:numPr>
           <w:ilvl w:val="0"/>
-          <w:numId w:val="28"/>
+          <w:numId w:val="31"/>
         </w:numPr>
         <w:ind w:left="720" w:hanging="360"/>
         <w:rPr>
@@ -12356,7 +12356,7 @@
       <w:pPr>
         <w:numPr>
           <w:ilvl w:val="0"/>
-          <w:numId w:val="24"/>
+          <w:numId w:val="26"/>
         </w:numPr>
         <w:ind w:left="720" w:hanging="360"/>
         <w:rPr>
@@ -12374,7 +12374,7 @@
       <w:pPr>
         <w:numPr>
           <w:ilvl w:val="1"/>
-          <w:numId w:val="24"/>
+          <w:numId w:val="26"/>
         </w:numPr>
         <w:ind w:left="1440" w:hanging="360"/>
         <w:rPr>
@@ -12392,7 +12392,7 @@
       <w:pPr>
         <w:numPr>
           <w:ilvl w:val="1"/>
-          <w:numId w:val="24"/>
+          <w:numId w:val="26"/>
         </w:numPr>
         <w:ind w:left="1440" w:hanging="360"/>
       </w:pPr>
@@ -12407,7 +12407,7 @@
       <w:pPr>
         <w:numPr>
           <w:ilvl w:val="1"/>
-          <w:numId w:val="24"/>
+          <w:numId w:val="26"/>
         </w:numPr>
         <w:ind w:left="1440" w:hanging="360"/>
       </w:pPr>
@@ -12675,7 +12675,7 @@
       <w:pPr>
         <w:numPr>
           <w:ilvl w:val="0"/>
-          <w:numId w:val="15"/>
+          <w:numId w:val="16"/>
         </w:numPr>
         <w:ind w:left="720" w:hanging="360"/>
         <w:rPr>
@@ -12693,7 +12693,7 @@
       <w:pPr>
         <w:numPr>
           <w:ilvl w:val="0"/>
-          <w:numId w:val="15"/>
+          <w:numId w:val="16"/>
         </w:numPr>
         <w:ind w:left="720" w:hanging="360"/>
         <w:rPr>
@@ -12711,7 +12711,7 @@
       <w:pPr>
         <w:numPr>
           <w:ilvl w:val="0"/>
-          <w:numId w:val="15"/>
+          <w:numId w:val="16"/>
         </w:numPr>
         <w:ind w:left="720" w:hanging="360"/>
         <w:rPr>
@@ -12729,7 +12729,7 @@
       <w:pPr>
         <w:numPr>
           <w:ilvl w:val="0"/>
-          <w:numId w:val="15"/>
+          <w:numId w:val="16"/>
         </w:numPr>
         <w:ind w:left="720" w:hanging="360"/>
         <w:rPr>
@@ -12747,7 +12747,7 @@
       <w:pPr>
         <w:numPr>
           <w:ilvl w:val="0"/>
-          <w:numId w:val="15"/>
+          <w:numId w:val="16"/>
         </w:numPr>
         <w:ind w:left="720" w:hanging="360"/>
         <w:rPr>
@@ -12765,7 +12765,7 @@
       <w:pPr>
         <w:numPr>
           <w:ilvl w:val="0"/>
-          <w:numId w:val="15"/>
+          <w:numId w:val="16"/>
         </w:numPr>
         <w:ind w:left="720" w:hanging="360"/>
         <w:rPr>
@@ -12880,7 +12880,7 @@
       <w:pPr>
         <w:numPr>
           <w:ilvl w:val="0"/>
-          <w:numId w:val="27"/>
+          <w:numId w:val="30"/>
         </w:numPr>
         <w:ind w:left="720" w:hanging="360"/>
         <w:rPr>
@@ -12898,7 +12898,7 @@
       <w:pPr>
         <w:numPr>
           <w:ilvl w:val="0"/>
-          <w:numId w:val="27"/>
+          <w:numId w:val="30"/>
         </w:numPr>
         <w:ind w:left="720" w:hanging="360"/>
         <w:rPr>
@@ -12916,7 +12916,7 @@
       <w:pPr>
         <w:numPr>
           <w:ilvl w:val="0"/>
-          <w:numId w:val="27"/>
+          <w:numId w:val="30"/>
         </w:numPr>
         <w:ind w:left="720" w:hanging="360"/>
         <w:rPr>
@@ -12934,7 +12934,7 @@
       <w:pPr>
         <w:numPr>
           <w:ilvl w:val="0"/>
-          <w:numId w:val="27"/>
+          <w:numId w:val="30"/>
         </w:numPr>
         <w:ind w:left="720" w:hanging="360"/>
         <w:rPr>
@@ -13043,12 +13043,12 @@
           <wp:inline distB="114300" distT="114300" distL="114300" distR="114300">
             <wp:extent cx="5124450" cy="2590800"/>
             <wp:effectExtent b="0" l="0" r="0" t="0"/>
-            <wp:docPr id="17" name="image1.png"/>
+            <wp:docPr id="21" name="image22.png"/>
             <a:graphic>
               <a:graphicData uri="http://schemas.openxmlformats.org/drawingml/2006/picture">
                 <pic:pic>
                   <pic:nvPicPr>
-                    <pic:cNvPr id="0" name="image1.png"/>
+                    <pic:cNvPr id="0" name="image22.png"/>
                     <pic:cNvPicPr preferRelativeResize="0"/>
                   </pic:nvPicPr>
                   <pic:blipFill>
@@ -13165,12 +13165,12 @@
           <wp:inline distB="114300" distT="114300" distL="114300" distR="114300">
             <wp:extent cx="5072381" cy="2879682"/>
             <wp:effectExtent b="0" l="0" r="0" t="0"/>
-            <wp:docPr id="16" name="image12.png"/>
+            <wp:docPr id="20" name="image3.png"/>
             <a:graphic>
               <a:graphicData uri="http://schemas.openxmlformats.org/drawingml/2006/picture">
                 <pic:pic>
                   <pic:nvPicPr>
-                    <pic:cNvPr id="0" name="image12.png"/>
+                    <pic:cNvPr id="0" name="image3.png"/>
                     <pic:cNvPicPr preferRelativeResize="0"/>
                   </pic:nvPicPr>
                   <pic:blipFill>
@@ -13311,7 +13311,866 @@
         <w:rPr>
           <w:rtl w:val="0"/>
         </w:rPr>
-        <w:t xml:space="preserve">Parte 10 - parei aqui</w:t>
+      </w:r>
+    </w:p>
+    <w:p>
+      <w:pPr>
+        <w:rPr/>
+      </w:pPr>
+      <w:r>
+        <w:rPr>
+          <w:rtl w:val="0"/>
+        </w:rPr>
+        <w:t xml:space="preserve">A UML é a linguagem de modelagem unificada. Trata-se de uma linguagem de modelagem de soluções e sistemas. Ela auxilia na compreensão da solução sistêmica na perspectiva interna estática e iterativa do sistema e na perspectiva do cliente. Ela é formada por diagramas que possibilitam essa visão completa de solução.</w:t>
+      </w:r>
+    </w:p>
+    <w:p>
+      <w:pPr>
+        <w:rPr/>
+      </w:pPr>
+      <w:r>
+        <w:rPr>
+          <w:rtl w:val="0"/>
+        </w:rPr>
+      </w:r>
+    </w:p>
+    <w:p>
+      <w:pPr>
+        <w:rPr/>
+      </w:pPr>
+      <w:r>
+        <w:rPr>
+          <w:rtl w:val="0"/>
+        </w:rPr>
+        <w:t xml:space="preserve">Há alguma linguagem de modelagem de sistemas? É possível projetarmos uma solução antes de a construirmos? O que significa UML? Quais são os principais diagramas da UML? O entendimento da linguagem UML é essencial para modelagem adequada e abrangente de sistemas, esse conhecimento possibilita conhecer várias perspectivas que um sistema pode ser modelado e projetado antes do seu desenvolvimento. Desta forma, podemos mitigar e diminuir significativamente as falhas e fracassos no desenvolvimentos de projetos de soluções tecnológicas. </w:t>
+      </w:r>
+    </w:p>
+    <w:p>
+      <w:pPr>
+        <w:rPr/>
+      </w:pPr>
+      <w:r>
+        <w:rPr>
+          <w:rtl w:val="0"/>
+        </w:rPr>
+      </w:r>
+    </w:p>
+    <w:p>
+      <w:pPr>
+        <w:pStyle w:val="Heading2"/>
+        <w:rPr/>
+      </w:pPr>
+      <w:bookmarkStart w:colFirst="0" w:colLast="0" w:name="_cul31sme2d34" w:id="88"/>
+      <w:bookmarkEnd w:id="88"/>
+      <w:r>
+        <w:rPr>
+          <w:rtl w:val="0"/>
+        </w:rPr>
+        <w:t xml:space="preserve">O que é UML </w:t>
+      </w:r>
+    </w:p>
+    <w:p>
+      <w:pPr>
+        <w:rPr/>
+      </w:pPr>
+      <w:r>
+        <w:rPr>
+          <w:rtl w:val="0"/>
+        </w:rPr>
+      </w:r>
+    </w:p>
+    <w:p>
+      <w:pPr>
+        <w:rPr/>
+      </w:pPr>
+      <w:r>
+        <w:rPr>
+          <w:rtl w:val="0"/>
+        </w:rPr>
+        <w:t xml:space="preserve">UML (Unified Modeling Language – linguagem de modelagem unificada) é uma linguagem-padrão para descrever/documentar projetos de software. A UML pode ser usada para visualizar, especificar, construir e documentar os artefatos de um sistema de software.  (Pressman, 2011)</w:t>
+      </w:r>
+    </w:p>
+    <w:p>
+      <w:pPr>
+        <w:rPr/>
+      </w:pPr>
+      <w:r>
+        <w:rPr>
+          <w:rtl w:val="0"/>
+        </w:rPr>
+      </w:r>
+    </w:p>
+    <w:p>
+      <w:pPr>
+        <w:rPr/>
+      </w:pPr>
+      <w:r>
+        <w:rPr>
+          <w:rtl w:val="0"/>
+        </w:rPr>
+        <w:t xml:space="preserve">Grady Booch, Jim Rumbaugh e Ivar Jacobson desenvolveram a UML na década de 1990 com muito feedback da comunidade de desenvolvimento de software. A UML combinou um grupo de notações de modelagem concorrentes usadas pela indústria do software na época. (Pressman, 2011)</w:t>
+      </w:r>
+    </w:p>
+    <w:p>
+      <w:pPr>
+        <w:rPr/>
+      </w:pPr>
+      <w:r>
+        <w:rPr>
+          <w:rtl w:val="0"/>
+        </w:rPr>
+      </w:r>
+    </w:p>
+    <w:p>
+      <w:pPr>
+        <w:rPr/>
+      </w:pPr>
+      <w:r>
+        <w:rPr>
+          <w:rtl w:val="0"/>
+        </w:rPr>
+        <w:t xml:space="preserve">Em 1997, a UML 1.0 foi apresentada ao OMG (Object Management Group), uma associação sem fins lucrativos dedicada a manter especificações para ser usada pela indústria de computadores. A UML 1.0 foi revisada tornando-se a UML 1.1 e adotada mais tarde naquele ano. O padrão atual é a UML 2.0 e agora é um padrão ISO. (Pressman, 2011)</w:t>
+      </w:r>
+    </w:p>
+    <w:p>
+      <w:pPr>
+        <w:rPr/>
+      </w:pPr>
+      <w:r>
+        <w:rPr>
+          <w:rtl w:val="0"/>
+        </w:rPr>
+      </w:r>
+    </w:p>
+    <w:p>
+      <w:pPr>
+        <w:pStyle w:val="Heading2"/>
+        <w:rPr/>
+      </w:pPr>
+      <w:bookmarkStart w:colFirst="0" w:colLast="0" w:name="_u3goeuj8s4uf" w:id="89"/>
+      <w:bookmarkEnd w:id="89"/>
+      <w:r>
+        <w:rPr>
+          <w:rtl w:val="0"/>
+        </w:rPr>
+        <w:t xml:space="preserve">Principais Diagramas da UML </w:t>
+      </w:r>
+    </w:p>
+    <w:p>
+      <w:pPr>
+        <w:rPr/>
+      </w:pPr>
+      <w:r>
+        <w:rPr>
+          <w:rtl w:val="0"/>
+        </w:rPr>
+      </w:r>
+    </w:p>
+    <w:p>
+      <w:pPr>
+        <w:rPr/>
+      </w:pPr>
+      <w:r>
+        <w:rPr>
+          <w:rtl w:val="0"/>
+        </w:rPr>
+        <w:t xml:space="preserve">A UML 2.0 fornece 13 diferentes diagramas para uso na modelagem de software. Os principais diagramas são: </w:t>
+      </w:r>
+    </w:p>
+    <w:p>
+      <w:pPr>
+        <w:rPr/>
+      </w:pPr>
+      <w:r>
+        <w:rPr>
+          <w:rtl w:val="0"/>
+        </w:rPr>
+      </w:r>
+    </w:p>
+    <w:p>
+      <w:pPr>
+        <w:numPr>
+          <w:ilvl w:val="0"/>
+          <w:numId w:val="29"/>
+        </w:numPr>
+        <w:ind w:left="720" w:hanging="360"/>
+        <w:rPr>
+          <w:u w:val="none"/>
+        </w:rPr>
+      </w:pPr>
+      <w:r>
+        <w:rPr>
+          <w:rtl w:val="0"/>
+        </w:rPr>
+        <w:t xml:space="preserve">De classe;</w:t>
+      </w:r>
+    </w:p>
+    <w:p>
+      <w:pPr>
+        <w:numPr>
+          <w:ilvl w:val="0"/>
+          <w:numId w:val="29"/>
+        </w:numPr>
+        <w:ind w:left="720" w:hanging="360"/>
+        <w:rPr>
+          <w:u w:val="none"/>
+        </w:rPr>
+      </w:pPr>
+      <w:r>
+        <w:rPr>
+          <w:rtl w:val="0"/>
+        </w:rPr>
+        <w:t xml:space="preserve">Distribuição;</w:t>
+      </w:r>
+    </w:p>
+    <w:p>
+      <w:pPr>
+        <w:numPr>
+          <w:ilvl w:val="0"/>
+          <w:numId w:val="29"/>
+        </w:numPr>
+        <w:ind w:left="720" w:hanging="360"/>
+        <w:rPr>
+          <w:u w:val="none"/>
+        </w:rPr>
+      </w:pPr>
+      <w:r>
+        <w:rPr>
+          <w:rtl w:val="0"/>
+        </w:rPr>
+        <w:t xml:space="preserve">Caso de uso;</w:t>
+      </w:r>
+    </w:p>
+    <w:p>
+      <w:pPr>
+        <w:numPr>
+          <w:ilvl w:val="0"/>
+          <w:numId w:val="29"/>
+        </w:numPr>
+        <w:ind w:left="720" w:hanging="360"/>
+        <w:rPr>
+          <w:u w:val="none"/>
+        </w:rPr>
+      </w:pPr>
+      <w:r>
+        <w:rPr>
+          <w:rtl w:val="0"/>
+        </w:rPr>
+        <w:t xml:space="preserve">Sequência;</w:t>
+      </w:r>
+    </w:p>
+    <w:p>
+      <w:pPr>
+        <w:numPr>
+          <w:ilvl w:val="0"/>
+          <w:numId w:val="29"/>
+        </w:numPr>
+        <w:ind w:left="720" w:hanging="360"/>
+        <w:rPr>
+          <w:u w:val="none"/>
+        </w:rPr>
+      </w:pPr>
+      <w:r>
+        <w:rPr>
+          <w:rtl w:val="0"/>
+        </w:rPr>
+        <w:t xml:space="preserve">Comunicação;</w:t>
+      </w:r>
+    </w:p>
+    <w:p>
+      <w:pPr>
+        <w:numPr>
+          <w:ilvl w:val="0"/>
+          <w:numId w:val="29"/>
+        </w:numPr>
+        <w:ind w:left="720" w:hanging="360"/>
+        <w:rPr>
+          <w:u w:val="none"/>
+        </w:rPr>
+      </w:pPr>
+      <w:r>
+        <w:rPr>
+          <w:rtl w:val="0"/>
+        </w:rPr>
+        <w:t xml:space="preserve">Atividade;</w:t>
+      </w:r>
+    </w:p>
+    <w:p>
+      <w:pPr>
+        <w:numPr>
+          <w:ilvl w:val="0"/>
+          <w:numId w:val="29"/>
+        </w:numPr>
+        <w:ind w:left="720" w:hanging="360"/>
+        <w:rPr>
+          <w:u w:val="none"/>
+        </w:rPr>
+      </w:pPr>
+      <w:r>
+        <w:rPr>
+          <w:rtl w:val="0"/>
+        </w:rPr>
+        <w:t xml:space="preserve">Estado.</w:t>
+      </w:r>
+    </w:p>
+    <w:p>
+      <w:pPr>
+        <w:rPr/>
+      </w:pPr>
+      <w:r>
+        <w:rPr>
+          <w:rtl w:val="0"/>
+        </w:rPr>
+      </w:r>
+    </w:p>
+    <w:p>
+      <w:pPr>
+        <w:rPr/>
+      </w:pPr>
+      <w:r>
+        <w:rPr>
+          <w:rtl w:val="0"/>
+        </w:rPr>
+        <w:t xml:space="preserve">De acordo com Sommerville (2011), através desses diagramas podemos modelar os sistemas em perspectivas diferentes. Por exemplo:</w:t>
+      </w:r>
+    </w:p>
+    <w:p>
+      <w:pPr>
+        <w:rPr/>
+      </w:pPr>
+      <w:r>
+        <w:rPr>
+          <w:rtl w:val="0"/>
+        </w:rPr>
+      </w:r>
+    </w:p>
+    <w:p>
+      <w:pPr>
+        <w:numPr>
+          <w:ilvl w:val="0"/>
+          <w:numId w:val="12"/>
+        </w:numPr>
+        <w:ind w:left="720" w:hanging="360"/>
+        <w:rPr>
+          <w:u w:val="none"/>
+        </w:rPr>
+      </w:pPr>
+      <w:r>
+        <w:rPr>
+          <w:rtl w:val="0"/>
+        </w:rPr>
+        <w:t xml:space="preserve">Uma perspectiva externa, em que você modela o contexto ou o ambiente do sistema.</w:t>
+      </w:r>
+    </w:p>
+    <w:p>
+      <w:pPr>
+        <w:numPr>
+          <w:ilvl w:val="0"/>
+          <w:numId w:val="12"/>
+        </w:numPr>
+        <w:ind w:left="720" w:hanging="360"/>
+        <w:rPr>
+          <w:u w:val="none"/>
+        </w:rPr>
+      </w:pPr>
+      <w:r>
+        <w:rPr>
+          <w:rtl w:val="0"/>
+        </w:rPr>
+        <w:t xml:space="preserve">Uma perspectiva de interação, em que você modela as interações entre um sistema e seu ambiente, ou entre os componentes de um sistema.</w:t>
+      </w:r>
+    </w:p>
+    <w:p>
+      <w:pPr>
+        <w:numPr>
+          <w:ilvl w:val="0"/>
+          <w:numId w:val="12"/>
+        </w:numPr>
+        <w:ind w:left="720" w:hanging="360"/>
+        <w:rPr>
+          <w:u w:val="none"/>
+        </w:rPr>
+      </w:pPr>
+      <w:r>
+        <w:rPr>
+          <w:rtl w:val="0"/>
+        </w:rPr>
+        <w:t xml:space="preserve">Uma perspectiva estrutural, em que você modela a organização de um sistema ou a estrutura dos dados processados pelo sistema.</w:t>
+      </w:r>
+    </w:p>
+    <w:p>
+      <w:pPr>
+        <w:numPr>
+          <w:ilvl w:val="0"/>
+          <w:numId w:val="12"/>
+        </w:numPr>
+        <w:ind w:left="720" w:hanging="360"/>
+        <w:rPr>
+          <w:u w:val="none"/>
+        </w:rPr>
+      </w:pPr>
+      <w:r>
+        <w:rPr>
+          <w:rtl w:val="0"/>
+        </w:rPr>
+        <w:t xml:space="preserve">Uma perspectiva comportamental, em que você modela o comportamento dinâmico do sistema e como ele reage aos eventos.</w:t>
+      </w:r>
+    </w:p>
+    <w:p>
+      <w:pPr>
+        <w:rPr/>
+      </w:pPr>
+      <w:r>
+        <w:rPr>
+          <w:rtl w:val="0"/>
+        </w:rPr>
+      </w:r>
+    </w:p>
+    <w:p>
+      <w:pPr>
+        <w:rPr/>
+      </w:pPr>
+      <w:r>
+        <w:rPr>
+          <w:rtl w:val="0"/>
+        </w:rPr>
+        <w:t xml:space="preserve">Sommerville (2011) afirma também que os cincos principais diagramas da UML podem representar a essência de um sistema. Eles os fazem da seguinte forma:</w:t>
+      </w:r>
+    </w:p>
+    <w:p>
+      <w:pPr>
+        <w:rPr/>
+      </w:pPr>
+      <w:r>
+        <w:rPr>
+          <w:rtl w:val="0"/>
+        </w:rPr>
+      </w:r>
+    </w:p>
+    <w:p>
+      <w:pPr>
+        <w:numPr>
+          <w:ilvl w:val="0"/>
+          <w:numId w:val="23"/>
+        </w:numPr>
+        <w:ind w:left="720" w:hanging="360"/>
+        <w:rPr>
+          <w:u w:val="none"/>
+        </w:rPr>
+      </w:pPr>
+      <w:r>
+        <w:rPr>
+          <w:rtl w:val="0"/>
+        </w:rPr>
+        <w:t xml:space="preserve">Diagramas de atividades, que mostram as atividades envolvidas em um processo ou no processamento de dados.</w:t>
+      </w:r>
+    </w:p>
+    <w:p>
+      <w:pPr>
+        <w:ind w:left="0" w:firstLine="0"/>
+        <w:jc w:val="center"/>
+        <w:rPr/>
+      </w:pPr>
+      <w:r>
+        <w:rPr/>
+        <w:drawing>
+          <wp:inline distB="114300" distT="114300" distL="114300" distR="114300">
+            <wp:extent cx="4071602" cy="4037785"/>
+            <wp:effectExtent b="0" l="0" r="0" t="0"/>
+            <wp:docPr id="23" name="image21.png"/>
+            <a:graphic>
+              <a:graphicData uri="http://schemas.openxmlformats.org/drawingml/2006/picture">
+                <pic:pic>
+                  <pic:nvPicPr>
+                    <pic:cNvPr id="0" name="image21.png"/>
+                    <pic:cNvPicPr preferRelativeResize="0"/>
+                  </pic:nvPicPr>
+                  <pic:blipFill>
+                    <a:blip r:embed="rId27"/>
+                    <a:srcRect b="0" l="0" r="0" t="0"/>
+                    <a:stretch>
+                      <a:fillRect/>
+                    </a:stretch>
+                  </pic:blipFill>
+                  <pic:spPr>
+                    <a:xfrm>
+                      <a:off x="0" y="0"/>
+                      <a:ext cx="4071602" cy="4037785"/>
+                    </a:xfrm>
+                    <a:prstGeom prst="rect"/>
+                    <a:ln/>
+                  </pic:spPr>
+                </pic:pic>
+              </a:graphicData>
+            </a:graphic>
+          </wp:inline>
+        </w:drawing>
+      </w:r>
+      <w:r>
+        <w:rPr>
+          <w:rtl w:val="0"/>
+        </w:rPr>
+      </w:r>
+    </w:p>
+    <w:p>
+      <w:pPr>
+        <w:rPr/>
+      </w:pPr>
+      <w:r>
+        <w:rPr>
+          <w:rtl w:val="0"/>
+        </w:rPr>
+      </w:r>
+    </w:p>
+    <w:p>
+      <w:pPr>
+        <w:numPr>
+          <w:ilvl w:val="0"/>
+          <w:numId w:val="23"/>
+        </w:numPr>
+        <w:ind w:left="720" w:hanging="360"/>
+        <w:rPr>
+          <w:u w:val="none"/>
+        </w:rPr>
+      </w:pPr>
+      <w:r>
+        <w:rPr>
+          <w:rtl w:val="0"/>
+        </w:rPr>
+        <w:t xml:space="preserve">Diagramas de casos de uso, que mostram as interações entre um sistema e seu ambiente.</w:t>
+      </w:r>
+    </w:p>
+    <w:p>
+      <w:pPr>
+        <w:jc w:val="center"/>
+        <w:rPr/>
+      </w:pPr>
+      <w:r>
+        <w:rPr/>
+        <w:drawing>
+          <wp:inline distB="114300" distT="114300" distL="114300" distR="114300">
+            <wp:extent cx="3681413" cy="3124920"/>
+            <wp:effectExtent b="0" l="0" r="0" t="0"/>
+            <wp:docPr id="16" name="image20.png"/>
+            <a:graphic>
+              <a:graphicData uri="http://schemas.openxmlformats.org/drawingml/2006/picture">
+                <pic:pic>
+                  <pic:nvPicPr>
+                    <pic:cNvPr id="0" name="image20.png"/>
+                    <pic:cNvPicPr preferRelativeResize="0"/>
+                  </pic:nvPicPr>
+                  <pic:blipFill>
+                    <a:blip r:embed="rId28"/>
+                    <a:srcRect b="0" l="0" r="0" t="0"/>
+                    <a:stretch>
+                      <a:fillRect/>
+                    </a:stretch>
+                  </pic:blipFill>
+                  <pic:spPr>
+                    <a:xfrm>
+                      <a:off x="0" y="0"/>
+                      <a:ext cx="3681413" cy="3124920"/>
+                    </a:xfrm>
+                    <a:prstGeom prst="rect"/>
+                    <a:ln/>
+                  </pic:spPr>
+                </pic:pic>
+              </a:graphicData>
+            </a:graphic>
+          </wp:inline>
+        </w:drawing>
+      </w:r>
+      <w:r>
+        <w:rPr>
+          <w:rtl w:val="0"/>
+        </w:rPr>
+      </w:r>
+    </w:p>
+    <w:p>
+      <w:pPr>
+        <w:numPr>
+          <w:ilvl w:val="0"/>
+          <w:numId w:val="23"/>
+        </w:numPr>
+        <w:ind w:left="720" w:hanging="360"/>
+        <w:rPr>
+          <w:u w:val="none"/>
+        </w:rPr>
+      </w:pPr>
+      <w:r>
+        <w:rPr>
+          <w:rtl w:val="0"/>
+        </w:rPr>
+        <w:t xml:space="preserve">Diagramas de sequência, que mostram as interações entre os atores e o sistema, e entre os componentes do sistema.</w:t>
+      </w:r>
+    </w:p>
+    <w:p>
+      <w:pPr>
+        <w:jc w:val="center"/>
+        <w:rPr/>
+      </w:pPr>
+      <w:r>
+        <w:rPr/>
+        <w:drawing>
+          <wp:inline distB="114300" distT="114300" distL="114300" distR="114300">
+            <wp:extent cx="4817269" cy="5100638"/>
+            <wp:effectExtent b="0" l="0" r="0" t="0"/>
+            <wp:docPr id="8" name="image24.png"/>
+            <a:graphic>
+              <a:graphicData uri="http://schemas.openxmlformats.org/drawingml/2006/picture">
+                <pic:pic>
+                  <pic:nvPicPr>
+                    <pic:cNvPr id="0" name="image24.png"/>
+                    <pic:cNvPicPr preferRelativeResize="0"/>
+                  </pic:nvPicPr>
+                  <pic:blipFill>
+                    <a:blip r:embed="rId29"/>
+                    <a:srcRect b="0" l="0" r="0" t="0"/>
+                    <a:stretch>
+                      <a:fillRect/>
+                    </a:stretch>
+                  </pic:blipFill>
+                  <pic:spPr>
+                    <a:xfrm>
+                      <a:off x="0" y="0"/>
+                      <a:ext cx="4817269" cy="5100638"/>
+                    </a:xfrm>
+                    <a:prstGeom prst="rect"/>
+                    <a:ln/>
+                  </pic:spPr>
+                </pic:pic>
+              </a:graphicData>
+            </a:graphic>
+          </wp:inline>
+        </w:drawing>
+      </w:r>
+      <w:r>
+        <w:rPr>
+          <w:rtl w:val="0"/>
+        </w:rPr>
+      </w:r>
+    </w:p>
+    <w:p>
+      <w:pPr>
+        <w:rPr/>
+      </w:pPr>
+      <w:r>
+        <w:rPr>
+          <w:rtl w:val="0"/>
+        </w:rPr>
+      </w:r>
+    </w:p>
+    <w:p>
+      <w:pPr>
+        <w:numPr>
+          <w:ilvl w:val="0"/>
+          <w:numId w:val="23"/>
+        </w:numPr>
+        <w:ind w:left="720" w:hanging="360"/>
+        <w:rPr>
+          <w:u w:val="none"/>
+        </w:rPr>
+      </w:pPr>
+      <w:r>
+        <w:rPr>
+          <w:rtl w:val="0"/>
+        </w:rPr>
+        <w:t xml:space="preserve">Diagramas de classe, que mostram as classes de objeto no sistema e as associações entre elas.</w:t>
+      </w:r>
+    </w:p>
+    <w:p>
+      <w:pPr>
+        <w:jc w:val="center"/>
+        <w:rPr/>
+      </w:pPr>
+      <w:r>
+        <w:rPr/>
+        <w:drawing>
+          <wp:inline distB="114300" distT="114300" distL="114300" distR="114300">
+            <wp:extent cx="4186238" cy="2858046"/>
+            <wp:effectExtent b="0" l="0" r="0" t="0"/>
+            <wp:docPr id="19" name="image23.png"/>
+            <a:graphic>
+              <a:graphicData uri="http://schemas.openxmlformats.org/drawingml/2006/picture">
+                <pic:pic>
+                  <pic:nvPicPr>
+                    <pic:cNvPr id="0" name="image23.png"/>
+                    <pic:cNvPicPr preferRelativeResize="0"/>
+                  </pic:nvPicPr>
+                  <pic:blipFill>
+                    <a:blip r:embed="rId30"/>
+                    <a:srcRect b="0" l="0" r="0" t="0"/>
+                    <a:stretch>
+                      <a:fillRect/>
+                    </a:stretch>
+                  </pic:blipFill>
+                  <pic:spPr>
+                    <a:xfrm>
+                      <a:off x="0" y="0"/>
+                      <a:ext cx="4186238" cy="2858046"/>
+                    </a:xfrm>
+                    <a:prstGeom prst="rect"/>
+                    <a:ln/>
+                  </pic:spPr>
+                </pic:pic>
+              </a:graphicData>
+            </a:graphic>
+          </wp:inline>
+        </w:drawing>
+      </w:r>
+      <w:r>
+        <w:rPr>
+          <w:rtl w:val="0"/>
+        </w:rPr>
+      </w:r>
+    </w:p>
+    <w:p>
+      <w:pPr>
+        <w:numPr>
+          <w:ilvl w:val="0"/>
+          <w:numId w:val="23"/>
+        </w:numPr>
+        <w:ind w:left="720" w:hanging="360"/>
+        <w:rPr>
+          <w:u w:val="none"/>
+        </w:rPr>
+      </w:pPr>
+      <w:r>
+        <w:rPr>
+          <w:rtl w:val="0"/>
+        </w:rPr>
+        <w:t xml:space="preserve">Diagramas de estado, que mostram como o sistema reage aos eventos internos e externos.</w:t>
+      </w:r>
+    </w:p>
+    <w:p>
+      <w:pPr>
+        <w:jc w:val="center"/>
+        <w:rPr/>
+      </w:pPr>
+      <w:r>
+        <w:rPr/>
+        <w:drawing>
+          <wp:inline distB="114300" distT="114300" distL="114300" distR="114300">
+            <wp:extent cx="4500563" cy="3655773"/>
+            <wp:effectExtent b="0" l="0" r="0" t="0"/>
+            <wp:docPr id="12" name="image19.png"/>
+            <a:graphic>
+              <a:graphicData uri="http://schemas.openxmlformats.org/drawingml/2006/picture">
+                <pic:pic>
+                  <pic:nvPicPr>
+                    <pic:cNvPr id="0" name="image19.png"/>
+                    <pic:cNvPicPr preferRelativeResize="0"/>
+                  </pic:nvPicPr>
+                  <pic:blipFill>
+                    <a:blip r:embed="rId31"/>
+                    <a:srcRect b="0" l="0" r="0" t="0"/>
+                    <a:stretch>
+                      <a:fillRect/>
+                    </a:stretch>
+                  </pic:blipFill>
+                  <pic:spPr>
+                    <a:xfrm>
+                      <a:off x="0" y="0"/>
+                      <a:ext cx="4500563" cy="3655773"/>
+                    </a:xfrm>
+                    <a:prstGeom prst="rect"/>
+                    <a:ln/>
+                  </pic:spPr>
+                </pic:pic>
+              </a:graphicData>
+            </a:graphic>
+          </wp:inline>
+        </w:drawing>
+      </w:r>
+      <w:r>
+        <w:rPr>
+          <w:rtl w:val="0"/>
+        </w:rPr>
+      </w:r>
+    </w:p>
+    <w:p>
+      <w:pPr>
+        <w:pStyle w:val="Heading1"/>
+        <w:rPr/>
+      </w:pPr>
+      <w:bookmarkStart w:colFirst="0" w:colLast="0" w:name="_70ivvlv9ae6a" w:id="90"/>
+      <w:bookmarkEnd w:id="90"/>
+      <w:r>
+        <w:rPr>
+          <w:rtl w:val="0"/>
+        </w:rPr>
+        <w:t xml:space="preserve">Diagrama de Caso de Uso</w:t>
+      </w:r>
+    </w:p>
+    <w:p>
+      <w:pPr>
+        <w:rPr/>
+      </w:pPr>
+      <w:r>
+        <w:rPr>
+          <w:rtl w:val="0"/>
+        </w:rPr>
+        <w:t xml:space="preserve">parei aqui parte 11</w:t>
+      </w:r>
+    </w:p>
+    <w:p>
+      <w:pPr>
+        <w:rPr/>
+      </w:pPr>
+      <w:r>
+        <w:rPr>
+          <w:rtl w:val="0"/>
+        </w:rPr>
+      </w:r>
+    </w:p>
+    <w:p>
+      <w:pPr>
+        <w:rPr/>
+      </w:pPr>
+      <w:r>
+        <w:rPr>
+          <w:rtl w:val="0"/>
+        </w:rPr>
+      </w:r>
+    </w:p>
+    <w:p>
+      <w:pPr>
+        <w:rPr/>
+      </w:pPr>
+      <w:r>
+        <w:rPr>
+          <w:rtl w:val="0"/>
+        </w:rPr>
+      </w:r>
+    </w:p>
+    <w:p>
+      <w:pPr>
+        <w:rPr/>
+      </w:pPr>
+      <w:r>
+        <w:rPr>
+          <w:rtl w:val="0"/>
+        </w:rPr>
+      </w:r>
+    </w:p>
+    <w:p>
+      <w:pPr>
+        <w:rPr/>
+      </w:pPr>
+      <w:r>
+        <w:rPr>
+          <w:rtl w:val="0"/>
+        </w:rPr>
+      </w:r>
+    </w:p>
+    <w:p>
+      <w:pPr>
+        <w:rPr/>
+      </w:pPr>
+      <w:r>
+        <w:rPr>
+          <w:rtl w:val="0"/>
+        </w:rPr>
       </w:r>
     </w:p>
     <w:p>
@@ -14665,8 +15524,8 @@
   <w:abstractNum w:abstractNumId="12">
     <w:lvl w:ilvl="0">
       <w:start w:val="1"/>
-      <w:numFmt w:val="bullet"/>
-      <w:lvlText w:val="●"/>
+      <w:numFmt w:val="decimal"/>
+      <w:lvlText w:val="%1."/>
       <w:lvlJc w:val="left"/>
       <w:pPr>
         <w:ind w:left="720" w:hanging="360"/>
@@ -14677,8 +15536,8 @@
     </w:lvl>
     <w:lvl w:ilvl="1">
       <w:start w:val="1"/>
-      <w:numFmt w:val="bullet"/>
-      <w:lvlText w:val="○"/>
+      <w:numFmt w:val="lowerLetter"/>
+      <w:lvlText w:val="%2."/>
       <w:lvlJc w:val="left"/>
       <w:pPr>
         <w:ind w:left="1440" w:hanging="360"/>
@@ -14689,9 +15548,9 @@
     </w:lvl>
     <w:lvl w:ilvl="2">
       <w:start w:val="1"/>
-      <w:numFmt w:val="bullet"/>
-      <w:lvlText w:val="■"/>
-      <w:lvlJc w:val="left"/>
+      <w:numFmt w:val="lowerRoman"/>
+      <w:lvlText w:val="%3."/>
+      <w:lvlJc w:val="right"/>
       <w:pPr>
         <w:ind w:left="2160" w:hanging="360"/>
       </w:pPr>
@@ -14701,8 +15560,8 @@
     </w:lvl>
     <w:lvl w:ilvl="3">
       <w:start w:val="1"/>
-      <w:numFmt w:val="bullet"/>
-      <w:lvlText w:val="●"/>
+      <w:numFmt w:val="decimal"/>
+      <w:lvlText w:val="%4."/>
       <w:lvlJc w:val="left"/>
       <w:pPr>
         <w:ind w:left="2880" w:hanging="360"/>
@@ -14713,8 +15572,8 @@
     </w:lvl>
     <w:lvl w:ilvl="4">
       <w:start w:val="1"/>
-      <w:numFmt w:val="bullet"/>
-      <w:lvlText w:val="○"/>
+      <w:numFmt w:val="lowerLetter"/>
+      <w:lvlText w:val="%5."/>
       <w:lvlJc w:val="left"/>
       <w:pPr>
         <w:ind w:left="3600" w:hanging="360"/>
@@ -14725,9 +15584,9 @@
     </w:lvl>
     <w:lvl w:ilvl="5">
       <w:start w:val="1"/>
-      <w:numFmt w:val="bullet"/>
-      <w:lvlText w:val="■"/>
-      <w:lvlJc w:val="left"/>
+      <w:numFmt w:val="lowerRoman"/>
+      <w:lvlText w:val="%6."/>
+      <w:lvlJc w:val="right"/>
       <w:pPr>
         <w:ind w:left="4320" w:hanging="360"/>
       </w:pPr>
@@ -14737,8 +15596,8 @@
     </w:lvl>
     <w:lvl w:ilvl="6">
       <w:start w:val="1"/>
-      <w:numFmt w:val="bullet"/>
-      <w:lvlText w:val="●"/>
+      <w:numFmt w:val="decimal"/>
+      <w:lvlText w:val="%7."/>
       <w:lvlJc w:val="left"/>
       <w:pPr>
         <w:ind w:left="5040" w:hanging="360"/>
@@ -14749,8 +15608,8 @@
     </w:lvl>
     <w:lvl w:ilvl="7">
       <w:start w:val="1"/>
-      <w:numFmt w:val="bullet"/>
-      <w:lvlText w:val="○"/>
+      <w:numFmt w:val="lowerLetter"/>
+      <w:lvlText w:val="%8."/>
       <w:lvlJc w:val="left"/>
       <w:pPr>
         <w:ind w:left="5760" w:hanging="360"/>
@@ -14761,9 +15620,9 @@
     </w:lvl>
     <w:lvl w:ilvl="8">
       <w:start w:val="1"/>
-      <w:numFmt w:val="bullet"/>
-      <w:lvlText w:val="■"/>
-      <w:lvlJc w:val="left"/>
+      <w:numFmt w:val="lowerRoman"/>
+      <w:lvlText w:val="%9."/>
+      <w:lvlJc w:val="right"/>
       <w:pPr>
         <w:ind w:left="6480" w:hanging="360"/>
       </w:pPr>
@@ -15105,6 +15964,116 @@
   <w:abstractNum w:abstractNumId="16">
     <w:lvl w:ilvl="0">
       <w:start w:val="1"/>
+      <w:numFmt w:val="bullet"/>
+      <w:lvlText w:val="●"/>
+      <w:lvlJc w:val="left"/>
+      <w:pPr>
+        <w:ind w:left="720" w:hanging="360"/>
+      </w:pPr>
+      <w:rPr>
+        <w:u w:val="none"/>
+      </w:rPr>
+    </w:lvl>
+    <w:lvl w:ilvl="1">
+      <w:start w:val="1"/>
+      <w:numFmt w:val="bullet"/>
+      <w:lvlText w:val="○"/>
+      <w:lvlJc w:val="left"/>
+      <w:pPr>
+        <w:ind w:left="1440" w:hanging="360"/>
+      </w:pPr>
+      <w:rPr>
+        <w:u w:val="none"/>
+      </w:rPr>
+    </w:lvl>
+    <w:lvl w:ilvl="2">
+      <w:start w:val="1"/>
+      <w:numFmt w:val="bullet"/>
+      <w:lvlText w:val="■"/>
+      <w:lvlJc w:val="left"/>
+      <w:pPr>
+        <w:ind w:left="2160" w:hanging="360"/>
+      </w:pPr>
+      <w:rPr>
+        <w:u w:val="none"/>
+      </w:rPr>
+    </w:lvl>
+    <w:lvl w:ilvl="3">
+      <w:start w:val="1"/>
+      <w:numFmt w:val="bullet"/>
+      <w:lvlText w:val="●"/>
+      <w:lvlJc w:val="left"/>
+      <w:pPr>
+        <w:ind w:left="2880" w:hanging="360"/>
+      </w:pPr>
+      <w:rPr>
+        <w:u w:val="none"/>
+      </w:rPr>
+    </w:lvl>
+    <w:lvl w:ilvl="4">
+      <w:start w:val="1"/>
+      <w:numFmt w:val="bullet"/>
+      <w:lvlText w:val="○"/>
+      <w:lvlJc w:val="left"/>
+      <w:pPr>
+        <w:ind w:left="3600" w:hanging="360"/>
+      </w:pPr>
+      <w:rPr>
+        <w:u w:val="none"/>
+      </w:rPr>
+    </w:lvl>
+    <w:lvl w:ilvl="5">
+      <w:start w:val="1"/>
+      <w:numFmt w:val="bullet"/>
+      <w:lvlText w:val="■"/>
+      <w:lvlJc w:val="left"/>
+      <w:pPr>
+        <w:ind w:left="4320" w:hanging="360"/>
+      </w:pPr>
+      <w:rPr>
+        <w:u w:val="none"/>
+      </w:rPr>
+    </w:lvl>
+    <w:lvl w:ilvl="6">
+      <w:start w:val="1"/>
+      <w:numFmt w:val="bullet"/>
+      <w:lvlText w:val="●"/>
+      <w:lvlJc w:val="left"/>
+      <w:pPr>
+        <w:ind w:left="5040" w:hanging="360"/>
+      </w:pPr>
+      <w:rPr>
+        <w:u w:val="none"/>
+      </w:rPr>
+    </w:lvl>
+    <w:lvl w:ilvl="7">
+      <w:start w:val="1"/>
+      <w:numFmt w:val="bullet"/>
+      <w:lvlText w:val="○"/>
+      <w:lvlJc w:val="left"/>
+      <w:pPr>
+        <w:ind w:left="5760" w:hanging="360"/>
+      </w:pPr>
+      <w:rPr>
+        <w:u w:val="none"/>
+      </w:rPr>
+    </w:lvl>
+    <w:lvl w:ilvl="8">
+      <w:start w:val="1"/>
+      <w:numFmt w:val="bullet"/>
+      <w:lvlText w:val="■"/>
+      <w:lvlJc w:val="left"/>
+      <w:pPr>
+        <w:ind w:left="6480" w:hanging="360"/>
+      </w:pPr>
+      <w:rPr>
+        <w:u w:val="none"/>
+      </w:rPr>
+    </w:lvl>
+  </w:abstractNum>
+  <w:abstractNum w:abstractNumId="17">
+    <w:lvl w:ilvl="0">
+      <w:start w:val="1"/>
       <w:numFmt w:val="decimal"/>
       <w:lvlText w:val="%1."/>
       <w:lvlJc w:val="left"/>
@@ -15212,116 +16181,6 @@
       </w:rPr>
     </w:lvl>
   </w:abstractNum>
-  <w:abstractNum w:abstractNumId="17">
-    <w:lvl w:ilvl="0">
-      <w:start w:val="1"/>
-      <w:numFmt w:val="bullet"/>
-      <w:lvlText w:val="●"/>
-      <w:lvlJc w:val="left"/>
-      <w:pPr>
-        <w:ind w:left="720" w:hanging="360"/>
-      </w:pPr>
-      <w:rPr>
-        <w:u w:val="none"/>
-      </w:rPr>
-    </w:lvl>
-    <w:lvl w:ilvl="1">
-      <w:start w:val="1"/>
-      <w:numFmt w:val="bullet"/>
-      <w:lvlText w:val="○"/>
-      <w:lvlJc w:val="left"/>
-      <w:pPr>
-        <w:ind w:left="1440" w:hanging="360"/>
-      </w:pPr>
-      <w:rPr>
-        <w:u w:val="none"/>
-      </w:rPr>
-    </w:lvl>
-    <w:lvl w:ilvl="2">
-      <w:start w:val="1"/>
-      <w:numFmt w:val="bullet"/>
-      <w:lvlText w:val="■"/>
-      <w:lvlJc w:val="left"/>
-      <w:pPr>
-        <w:ind w:left="2160" w:hanging="360"/>
-      </w:pPr>
-      <w:rPr>
-        <w:u w:val="none"/>
-      </w:rPr>
-    </w:lvl>
-    <w:lvl w:ilvl="3">
-      <w:start w:val="1"/>
-      <w:numFmt w:val="bullet"/>
-      <w:lvlText w:val="●"/>
-      <w:lvlJc w:val="left"/>
-      <w:pPr>
-        <w:ind w:left="2880" w:hanging="360"/>
-      </w:pPr>
-      <w:rPr>
-        <w:u w:val="none"/>
-      </w:rPr>
-    </w:lvl>
-    <w:lvl w:ilvl="4">
-      <w:start w:val="1"/>
-      <w:numFmt w:val="bullet"/>
-      <w:lvlText w:val="○"/>
-      <w:lvlJc w:val="left"/>
-      <w:pPr>
-        <w:ind w:left="3600" w:hanging="360"/>
-      </w:pPr>
-      <w:rPr>
-        <w:u w:val="none"/>
-      </w:rPr>
-    </w:lvl>
-    <w:lvl w:ilvl="5">
-      <w:start w:val="1"/>
-      <w:numFmt w:val="bullet"/>
-      <w:lvlText w:val="■"/>
-      <w:lvlJc w:val="left"/>
-      <w:pPr>
-        <w:ind w:left="4320" w:hanging="360"/>
-      </w:pPr>
-      <w:rPr>
-        <w:u w:val="none"/>
-      </w:rPr>
-    </w:lvl>
-    <w:lvl w:ilvl="6">
-      <w:start w:val="1"/>
-      <w:numFmt w:val="bullet"/>
-      <w:lvlText w:val="●"/>
-      <w:lvlJc w:val="left"/>
-      <w:pPr>
-        <w:ind w:left="5040" w:hanging="360"/>
-      </w:pPr>
-      <w:rPr>
-        <w:u w:val="none"/>
-      </w:rPr>
-    </w:lvl>
-    <w:lvl w:ilvl="7">
-      <w:start w:val="1"/>
-      <w:numFmt w:val="bullet"/>
-      <w:lvlText w:val="○"/>
-      <w:lvlJc w:val="left"/>
-      <w:pPr>
-        <w:ind w:left="5760" w:hanging="360"/>
-      </w:pPr>
-      <w:rPr>
-        <w:u w:val="none"/>
-      </w:rPr>
-    </w:lvl>
-    <w:lvl w:ilvl="8">
-      <w:start w:val="1"/>
-      <w:numFmt w:val="bullet"/>
-      <w:lvlText w:val="■"/>
-      <w:lvlJc w:val="left"/>
-      <w:pPr>
-        <w:ind w:left="6480" w:hanging="360"/>
-      </w:pPr>
-      <w:rPr>
-        <w:u w:val="none"/>
-      </w:rPr>
-    </w:lvl>
-  </w:abstractNum>
   <w:abstractNum w:abstractNumId="18">
     <w:lvl w:ilvl="0">
       <w:start w:val="1"/>
@@ -15875,8 +16734,8 @@
   <w:abstractNum w:abstractNumId="23">
     <w:lvl w:ilvl="0">
       <w:start w:val="1"/>
-      <w:numFmt w:val="bullet"/>
-      <w:lvlText w:val="●"/>
+      <w:numFmt w:val="decimal"/>
+      <w:lvlText w:val="%1."/>
       <w:lvlJc w:val="left"/>
       <w:pPr>
         <w:ind w:left="720" w:hanging="360"/>
@@ -15887,8 +16746,8 @@
     </w:lvl>
     <w:lvl w:ilvl="1">
       <w:start w:val="1"/>
-      <w:numFmt w:val="bullet"/>
-      <w:lvlText w:val="○"/>
+      <w:numFmt w:val="lowerLetter"/>
+      <w:lvlText w:val="%2."/>
       <w:lvlJc w:val="left"/>
       <w:pPr>
         <w:ind w:left="1440" w:hanging="360"/>
@@ -15899,9 +16758,9 @@
     </w:lvl>
     <w:lvl w:ilvl="2">
       <w:start w:val="1"/>
-      <w:numFmt w:val="bullet"/>
-      <w:lvlText w:val="■"/>
-      <w:lvlJc w:val="left"/>
+      <w:numFmt w:val="lowerRoman"/>
+      <w:lvlText w:val="%3."/>
+      <w:lvlJc w:val="right"/>
       <w:pPr>
         <w:ind w:left="2160" w:hanging="360"/>
       </w:pPr>
@@ -15911,8 +16770,8 @@
     </w:lvl>
     <w:lvl w:ilvl="3">
       <w:start w:val="1"/>
-      <w:numFmt w:val="bullet"/>
-      <w:lvlText w:val="●"/>
+      <w:numFmt w:val="decimal"/>
+      <w:lvlText w:val="%4."/>
       <w:lvlJc w:val="left"/>
       <w:pPr>
         <w:ind w:left="2880" w:hanging="360"/>
@@ -15923,8 +16782,8 @@
     </w:lvl>
     <w:lvl w:ilvl="4">
       <w:start w:val="1"/>
-      <w:numFmt w:val="bullet"/>
-      <w:lvlText w:val="○"/>
+      <w:numFmt w:val="lowerLetter"/>
+      <w:lvlText w:val="%5."/>
       <w:lvlJc w:val="left"/>
       <w:pPr>
         <w:ind w:left="3600" w:hanging="360"/>
@@ -15935,9 +16794,9 @@
     </w:lvl>
     <w:lvl w:ilvl="5">
       <w:start w:val="1"/>
-      <w:numFmt w:val="bullet"/>
-      <w:lvlText w:val="■"/>
-      <w:lvlJc w:val="left"/>
+      <w:numFmt w:val="lowerRoman"/>
+      <w:lvlText w:val="%6."/>
+      <w:lvlJc w:val="right"/>
       <w:pPr>
         <w:ind w:left="4320" w:hanging="360"/>
       </w:pPr>
@@ -15947,8 +16806,8 @@
     </w:lvl>
     <w:lvl w:ilvl="6">
       <w:start w:val="1"/>
-      <w:numFmt w:val="bullet"/>
-      <w:lvlText w:val="●"/>
+      <w:numFmt w:val="decimal"/>
+      <w:lvlText w:val="%7."/>
       <w:lvlJc w:val="left"/>
       <w:pPr>
         <w:ind w:left="5040" w:hanging="360"/>
@@ -15959,8 +16818,8 @@
     </w:lvl>
     <w:lvl w:ilvl="7">
       <w:start w:val="1"/>
-      <w:numFmt w:val="bullet"/>
-      <w:lvlText w:val="○"/>
+      <w:numFmt w:val="lowerLetter"/>
+      <w:lvlText w:val="%8."/>
       <w:lvlJc w:val="left"/>
       <w:pPr>
         <w:ind w:left="5760" w:hanging="360"/>
@@ -15971,9 +16830,9 @@
     </w:lvl>
     <w:lvl w:ilvl="8">
       <w:start w:val="1"/>
-      <w:numFmt w:val="bullet"/>
-      <w:lvlText w:val="■"/>
-      <w:lvlJc w:val="left"/>
+      <w:numFmt w:val="lowerRoman"/>
+      <w:lvlText w:val="%9."/>
+      <w:lvlJc w:val="right"/>
       <w:pPr>
         <w:ind w:left="6480" w:hanging="360"/>
       </w:pPr>
@@ -16643,6 +17502,336 @@
     </w:lvl>
   </w:abstractNum>
   <w:abstractNum w:abstractNumId="30">
+    <w:lvl w:ilvl="0">
+      <w:start w:val="1"/>
+      <w:numFmt w:val="bullet"/>
+      <w:lvlText w:val="●"/>
+      <w:lvlJc w:val="left"/>
+      <w:pPr>
+        <w:ind w:left="720" w:hanging="360"/>
+      </w:pPr>
+      <w:rPr>
+        <w:u w:val="none"/>
+      </w:rPr>
+    </w:lvl>
+    <w:lvl w:ilvl="1">
+      <w:start w:val="1"/>
+      <w:numFmt w:val="bullet"/>
+      <w:lvlText w:val="○"/>
+      <w:lvlJc w:val="left"/>
+      <w:pPr>
+        <w:ind w:left="1440" w:hanging="360"/>
+      </w:pPr>
+      <w:rPr>
+        <w:u w:val="none"/>
+      </w:rPr>
+    </w:lvl>
+    <w:lvl w:ilvl="2">
+      <w:start w:val="1"/>
+      <w:numFmt w:val="bullet"/>
+      <w:lvlText w:val="■"/>
+      <w:lvlJc w:val="left"/>
+      <w:pPr>
+        <w:ind w:left="2160" w:hanging="360"/>
+      </w:pPr>
+      <w:rPr>
+        <w:u w:val="none"/>
+      </w:rPr>
+    </w:lvl>
+    <w:lvl w:ilvl="3">
+      <w:start w:val="1"/>
+      <w:numFmt w:val="bullet"/>
+      <w:lvlText w:val="●"/>
+      <w:lvlJc w:val="left"/>
+      <w:pPr>
+        <w:ind w:left="2880" w:hanging="360"/>
+      </w:pPr>
+      <w:rPr>
+        <w:u w:val="none"/>
+      </w:rPr>
+    </w:lvl>
+    <w:lvl w:ilvl="4">
+      <w:start w:val="1"/>
+      <w:numFmt w:val="bullet"/>
+      <w:lvlText w:val="○"/>
+      <w:lvlJc w:val="left"/>
+      <w:pPr>
+        <w:ind w:left="3600" w:hanging="360"/>
+      </w:pPr>
+      <w:rPr>
+        <w:u w:val="none"/>
+      </w:rPr>
+    </w:lvl>
+    <w:lvl w:ilvl="5">
+      <w:start w:val="1"/>
+      <w:numFmt w:val="bullet"/>
+      <w:lvlText w:val="■"/>
+      <w:lvlJc w:val="left"/>
+      <w:pPr>
+        <w:ind w:left="4320" w:hanging="360"/>
+      </w:pPr>
+      <w:rPr>
+        <w:u w:val="none"/>
+      </w:rPr>
+    </w:lvl>
+    <w:lvl w:ilvl="6">
+      <w:start w:val="1"/>
+      <w:numFmt w:val="bullet"/>
+      <w:lvlText w:val="●"/>
+      <w:lvlJc w:val="left"/>
+      <w:pPr>
+        <w:ind w:left="5040" w:hanging="360"/>
+      </w:pPr>
+      <w:rPr>
+        <w:u w:val="none"/>
+      </w:rPr>
+    </w:lvl>
+    <w:lvl w:ilvl="7">
+      <w:start w:val="1"/>
+      <w:numFmt w:val="bullet"/>
+      <w:lvlText w:val="○"/>
+      <w:lvlJc w:val="left"/>
+      <w:pPr>
+        <w:ind w:left="5760" w:hanging="360"/>
+      </w:pPr>
+      <w:rPr>
+        <w:u w:val="none"/>
+      </w:rPr>
+    </w:lvl>
+    <w:lvl w:ilvl="8">
+      <w:start w:val="1"/>
+      <w:numFmt w:val="bullet"/>
+      <w:lvlText w:val="■"/>
+      <w:lvlJc w:val="left"/>
+      <w:pPr>
+        <w:ind w:left="6480" w:hanging="360"/>
+      </w:pPr>
+      <w:rPr>
+        <w:u w:val="none"/>
+      </w:rPr>
+    </w:lvl>
+  </w:abstractNum>
+  <w:abstractNum w:abstractNumId="31">
+    <w:lvl w:ilvl="0">
+      <w:start w:val="1"/>
+      <w:numFmt w:val="bullet"/>
+      <w:lvlText w:val="●"/>
+      <w:lvlJc w:val="left"/>
+      <w:pPr>
+        <w:ind w:left="720" w:hanging="360"/>
+      </w:pPr>
+      <w:rPr>
+        <w:u w:val="none"/>
+      </w:rPr>
+    </w:lvl>
+    <w:lvl w:ilvl="1">
+      <w:start w:val="1"/>
+      <w:numFmt w:val="bullet"/>
+      <w:lvlText w:val="○"/>
+      <w:lvlJc w:val="left"/>
+      <w:pPr>
+        <w:ind w:left="1440" w:hanging="360"/>
+      </w:pPr>
+      <w:rPr>
+        <w:u w:val="none"/>
+      </w:rPr>
+    </w:lvl>
+    <w:lvl w:ilvl="2">
+      <w:start w:val="1"/>
+      <w:numFmt w:val="bullet"/>
+      <w:lvlText w:val="■"/>
+      <w:lvlJc w:val="left"/>
+      <w:pPr>
+        <w:ind w:left="2160" w:hanging="360"/>
+      </w:pPr>
+      <w:rPr>
+        <w:u w:val="none"/>
+      </w:rPr>
+    </w:lvl>
+    <w:lvl w:ilvl="3">
+      <w:start w:val="1"/>
+      <w:numFmt w:val="bullet"/>
+      <w:lvlText w:val="●"/>
+      <w:lvlJc w:val="left"/>
+      <w:pPr>
+        <w:ind w:left="2880" w:hanging="360"/>
+      </w:pPr>
+      <w:rPr>
+        <w:u w:val="none"/>
+      </w:rPr>
+    </w:lvl>
+    <w:lvl w:ilvl="4">
+      <w:start w:val="1"/>
+      <w:numFmt w:val="bullet"/>
+      <w:lvlText w:val="○"/>
+      <w:lvlJc w:val="left"/>
+      <w:pPr>
+        <w:ind w:left="3600" w:hanging="360"/>
+      </w:pPr>
+      <w:rPr>
+        <w:u w:val="none"/>
+      </w:rPr>
+    </w:lvl>
+    <w:lvl w:ilvl="5">
+      <w:start w:val="1"/>
+      <w:numFmt w:val="bullet"/>
+      <w:lvlText w:val="■"/>
+      <w:lvlJc w:val="left"/>
+      <w:pPr>
+        <w:ind w:left="4320" w:hanging="360"/>
+      </w:pPr>
+      <w:rPr>
+        <w:u w:val="none"/>
+      </w:rPr>
+    </w:lvl>
+    <w:lvl w:ilvl="6">
+      <w:start w:val="1"/>
+      <w:numFmt w:val="bullet"/>
+      <w:lvlText w:val="●"/>
+      <w:lvlJc w:val="left"/>
+      <w:pPr>
+        <w:ind w:left="5040" w:hanging="360"/>
+      </w:pPr>
+      <w:rPr>
+        <w:u w:val="none"/>
+      </w:rPr>
+    </w:lvl>
+    <w:lvl w:ilvl="7">
+      <w:start w:val="1"/>
+      <w:numFmt w:val="bullet"/>
+      <w:lvlText w:val="○"/>
+      <w:lvlJc w:val="left"/>
+      <w:pPr>
+        <w:ind w:left="5760" w:hanging="360"/>
+      </w:pPr>
+      <w:rPr>
+        <w:u w:val="none"/>
+      </w:rPr>
+    </w:lvl>
+    <w:lvl w:ilvl="8">
+      <w:start w:val="1"/>
+      <w:numFmt w:val="bullet"/>
+      <w:lvlText w:val="■"/>
+      <w:lvlJc w:val="left"/>
+      <w:pPr>
+        <w:ind w:left="6480" w:hanging="360"/>
+      </w:pPr>
+      <w:rPr>
+        <w:u w:val="none"/>
+      </w:rPr>
+    </w:lvl>
+  </w:abstractNum>
+  <w:abstractNum w:abstractNumId="32">
+    <w:lvl w:ilvl="0">
+      <w:start w:val="1"/>
+      <w:numFmt w:val="bullet"/>
+      <w:lvlText w:val="●"/>
+      <w:lvlJc w:val="left"/>
+      <w:pPr>
+        <w:ind w:left="720" w:hanging="360"/>
+      </w:pPr>
+      <w:rPr>
+        <w:u w:val="none"/>
+      </w:rPr>
+    </w:lvl>
+    <w:lvl w:ilvl="1">
+      <w:start w:val="1"/>
+      <w:numFmt w:val="bullet"/>
+      <w:lvlText w:val="○"/>
+      <w:lvlJc w:val="left"/>
+      <w:pPr>
+        <w:ind w:left="1440" w:hanging="360"/>
+      </w:pPr>
+      <w:rPr>
+        <w:u w:val="none"/>
+      </w:rPr>
+    </w:lvl>
+    <w:lvl w:ilvl="2">
+      <w:start w:val="1"/>
+      <w:numFmt w:val="bullet"/>
+      <w:lvlText w:val="■"/>
+      <w:lvlJc w:val="left"/>
+      <w:pPr>
+        <w:ind w:left="2160" w:hanging="360"/>
+      </w:pPr>
+      <w:rPr>
+        <w:u w:val="none"/>
+      </w:rPr>
+    </w:lvl>
+    <w:lvl w:ilvl="3">
+      <w:start w:val="1"/>
+      <w:numFmt w:val="bullet"/>
+      <w:lvlText w:val="●"/>
+      <w:lvlJc w:val="left"/>
+      <w:pPr>
+        <w:ind w:left="2880" w:hanging="360"/>
+      </w:pPr>
+      <w:rPr>
+        <w:u w:val="none"/>
+      </w:rPr>
+    </w:lvl>
+    <w:lvl w:ilvl="4">
+      <w:start w:val="1"/>
+      <w:numFmt w:val="bullet"/>
+      <w:lvlText w:val="○"/>
+      <w:lvlJc w:val="left"/>
+      <w:pPr>
+        <w:ind w:left="3600" w:hanging="360"/>
+      </w:pPr>
+      <w:rPr>
+        <w:u w:val="none"/>
+      </w:rPr>
+    </w:lvl>
+    <w:lvl w:ilvl="5">
+      <w:start w:val="1"/>
+      <w:numFmt w:val="bullet"/>
+      <w:lvlText w:val="■"/>
+      <w:lvlJc w:val="left"/>
+      <w:pPr>
+        <w:ind w:left="4320" w:hanging="360"/>
+      </w:pPr>
+      <w:rPr>
+        <w:u w:val="none"/>
+      </w:rPr>
+    </w:lvl>
+    <w:lvl w:ilvl="6">
+      <w:start w:val="1"/>
+      <w:numFmt w:val="bullet"/>
+      <w:lvlText w:val="●"/>
+      <w:lvlJc w:val="left"/>
+      <w:pPr>
+        <w:ind w:left="5040" w:hanging="360"/>
+      </w:pPr>
+      <w:rPr>
+        <w:u w:val="none"/>
+      </w:rPr>
+    </w:lvl>
+    <w:lvl w:ilvl="7">
+      <w:start w:val="1"/>
+      <w:numFmt w:val="bullet"/>
+      <w:lvlText w:val="○"/>
+      <w:lvlJc w:val="left"/>
+      <w:pPr>
+        <w:ind w:left="5760" w:hanging="360"/>
+      </w:pPr>
+      <w:rPr>
+        <w:u w:val="none"/>
+      </w:rPr>
+    </w:lvl>
+    <w:lvl w:ilvl="8">
+      <w:start w:val="1"/>
+      <w:numFmt w:val="bullet"/>
+      <w:lvlText w:val="■"/>
+      <w:lvlJc w:val="left"/>
+      <w:pPr>
+        <w:ind w:left="6480" w:hanging="360"/>
+      </w:pPr>
+      <w:rPr>
+        <w:u w:val="none"/>
+      </w:rPr>
+    </w:lvl>
+  </w:abstractNum>
+  <w:abstractNum w:abstractNumId="33">
     <w:lvl w:ilvl="0">
       <w:start w:val="1"/>
       <w:numFmt w:val="decimal"/>
@@ -16841,6 +18030,15 @@
   </w:num>
   <w:num w:numId="30">
     <w:abstractNumId w:val="30"/>
+  </w:num>
+  <w:num w:numId="31">
+    <w:abstractNumId w:val="31"/>
+  </w:num>
+  <w:num w:numId="32">
+    <w:abstractNumId w:val="32"/>
+  </w:num>
+  <w:num w:numId="33">
+    <w:abstractNumId w:val="33"/>
   </w:num>
 </w:numbering>
 </file>

</xml_diff>